<commit_message>
more chapter 1 and improved 2pionthree
</commit_message>
<xml_diff>
--- a/docxandR/j2.docx
+++ b/docxandR/j2.docx
@@ -7069,15 +7069,16 @@
       <w:tblGrid>
         <w:gridCol w:w="1621"/>
         <w:gridCol w:w="1636"/>
-        <w:gridCol w:w="4824"/>
+        <w:gridCol w:w="4536"/>
       </w:tblGrid>
       <w:tr>
         <w:trPr>
-          <w:trHeight w:val="2852"/>
+          <w:trHeight w:val="1100"/>
         </w:trPr>
         <w:tc>
           <w:tcPr>
             <w:tcW w:w="0" w:type="auto"/>
+            <w:vMerge w:val="restart"/>
           </w:tcPr>
           <w:tbl>
             <w:tblPr>
@@ -7630,6 +7631,7 @@
         <w:tc>
           <w:tcPr>
             <w:tcW w:w="0" w:type="auto"/>
+            <w:vMerge w:val="restart"/>
           </w:tcPr>
           <w:tbl>
             <w:tblPr>
@@ -8173,23 +8175,27 @@
             </w:pPr>
             <w:r>
               <w:rPr>
+                <w:bCs/>
+              </w:rPr>
+              <w:t>Layout</w:t>
+            </w:r>
+          </w:p>
+          <w:p>
+            <w:pPr>
+              <w:rPr>
+                <w:bCs/>
+              </w:rPr>
+            </w:pPr>
+            <w:r>
+              <w:rPr>
+                <w:bCs/>
                 <w:noProof/>
-                <w:sz w:val="20"/>
-                <w:szCs w:val="20"/>
               </w:rPr>
               <w:drawing>
-                <wp:anchor distT="0" distB="0" distL="114300" distR="114300" simplePos="0" relativeHeight="251660288" behindDoc="0" locked="0" layoutInCell="1" allowOverlap="1" wp14:anchorId="7289C3F9" wp14:editId="2A300C63">
-                  <wp:simplePos x="0" y="0"/>
-                  <wp:positionH relativeFrom="margin">
-                    <wp:posOffset>-5715</wp:posOffset>
-                  </wp:positionH>
-                  <wp:positionV relativeFrom="margin">
-                    <wp:posOffset>189230</wp:posOffset>
-                  </wp:positionV>
-                  <wp:extent cx="2926080" cy="1625305"/>
+                <wp:inline distT="0" distB="0" distL="0" distR="0" wp14:anchorId="153828C4" wp14:editId="467CAD8A">
+                  <wp:extent cx="2743200" cy="1600200"/>
                   <wp:effectExtent l="0" t="0" r="0" b="0"/>
-                  <wp:wrapSquare wrapText="bothSides"/>
-                  <wp:docPr id="1" name="Picture 1"/>
+                  <wp:docPr id="3" name="Picture 3"/>
                   <wp:cNvGraphicFramePr>
                     <a:graphicFrameLocks xmlns:a="http://schemas.openxmlformats.org/drawingml/2006/main" noChangeAspect="1"/>
                   </wp:cNvGraphicFramePr>
@@ -8197,7 +8203,7 @@
                     <a:graphicData uri="http://schemas.openxmlformats.org/drawingml/2006/picture">
                       <pic:pic xmlns:pic="http://schemas.openxmlformats.org/drawingml/2006/picture">
                         <pic:nvPicPr>
-                          <pic:cNvPr id="1" name="twopionthree.pdf"/>
+                          <pic:cNvPr id="3" name="twopionthree-position.pdf"/>
                           <pic:cNvPicPr/>
                         </pic:nvPicPr>
                         <pic:blipFill rotWithShape="1">
@@ -8208,13 +8214,13 @@
                               </a:ext>
                             </a:extLst>
                           </a:blip>
-                          <a:srcRect t="21911" b="22543"/>
+                          <a:srcRect t="19445" b="22222"/>
                           <a:stretch/>
                         </pic:blipFill>
                         <pic:spPr bwMode="auto">
                           <a:xfrm>
                             <a:off x="0" y="0"/>
-                            <a:ext cx="2926080" cy="1625305"/>
+                            <a:ext cx="2743200" cy="1600200"/>
                           </a:xfrm>
                           <a:prstGeom prst="rect">
                             <a:avLst/>
@@ -8231,15 +8237,109 @@
                       </pic:pic>
                     </a:graphicData>
                   </a:graphic>
-                </wp:anchor>
+                </wp:inline>
               </w:drawing>
             </w:r>
+          </w:p>
+        </w:tc>
+      </w:tr>
+      <w:tr>
+        <w:trPr>
+          <w:trHeight w:val="1100"/>
+        </w:trPr>
+        <w:tc>
+          <w:tcPr>
+            <w:tcW w:w="0" w:type="auto"/>
+            <w:vMerge/>
+          </w:tcPr>
+          <w:p/>
+        </w:tc>
+        <w:tc>
+          <w:tcPr>
+            <w:tcW w:w="0" w:type="auto"/>
+            <w:vMerge/>
+          </w:tcPr>
+          <w:p/>
+        </w:tc>
+        <w:tc>
+          <w:tcPr>
+            <w:tcW w:w="0" w:type="auto"/>
+          </w:tcPr>
+          <w:p>
+            <w:pPr>
+              <w:rPr>
+                <w:bCs/>
+              </w:rPr>
+            </w:pPr>
             <w:r>
               <w:rPr>
                 <w:bCs/>
               </w:rPr>
-              <w:t>layout</w:t>
+              <w:t>Passes</w:t>
             </w:r>
+          </w:p>
+          <w:p>
+            <w:pPr>
+              <w:rPr>
+                <w:bCs/>
+              </w:rPr>
+            </w:pPr>
+            <w:r>
+              <w:rPr>
+                <w:bCs/>
+                <w:noProof/>
+              </w:rPr>
+              <w:drawing>
+                <wp:inline distT="0" distB="0" distL="0" distR="0" wp14:anchorId="719510C8" wp14:editId="7EB1CB07">
+                  <wp:extent cx="2743200" cy="1591734"/>
+                  <wp:effectExtent l="0" t="0" r="0" b="0"/>
+                  <wp:docPr id="4" name="Picture 4"/>
+                  <wp:cNvGraphicFramePr>
+                    <a:graphicFrameLocks xmlns:a="http://schemas.openxmlformats.org/drawingml/2006/main" noChangeAspect="1"/>
+                  </wp:cNvGraphicFramePr>
+                  <a:graphic xmlns:a="http://schemas.openxmlformats.org/drawingml/2006/main">
+                    <a:graphicData uri="http://schemas.openxmlformats.org/drawingml/2006/picture">
+                      <pic:pic xmlns:pic="http://schemas.openxmlformats.org/drawingml/2006/picture">
+                        <pic:nvPicPr>
+                          <pic:cNvPr id="4" name="twopionthree-pass.pdf"/>
+                          <pic:cNvPicPr/>
+                        </pic:nvPicPr>
+                        <pic:blipFill rotWithShape="1">
+                          <a:blip r:embed="rId5">
+                            <a:extLst>
+                              <a:ext uri="{28A0092B-C50C-407E-A947-70E740481C1C}">
+                                <a14:useLocalDpi xmlns:a14="http://schemas.microsoft.com/office/drawing/2010/main" val="0"/>
+                              </a:ext>
+                            </a:extLst>
+                          </a:blip>
+                          <a:srcRect t="20371" b="21605"/>
+                          <a:stretch/>
+                        </pic:blipFill>
+                        <pic:spPr bwMode="auto">
+                          <a:xfrm>
+                            <a:off x="0" y="0"/>
+                            <a:ext cx="2743200" cy="1591734"/>
+                          </a:xfrm>
+                          <a:prstGeom prst="rect">
+                            <a:avLst/>
+                          </a:prstGeom>
+                          <a:ln>
+                            <a:noFill/>
+                          </a:ln>
+                          <a:extLst>
+                            <a:ext uri="{53640926-AAD7-44D8-BBD7-CCE9431645EC}">
+                              <a14:shadowObscured xmlns:a14="http://schemas.microsoft.com/office/drawing/2010/main"/>
+                            </a:ext>
+                          </a:extLst>
+                        </pic:spPr>
+                      </pic:pic>
+                    </a:graphicData>
+                  </a:graphic>
+                </wp:inline>
+              </w:drawing>
+            </w:r>
+            <w:bookmarkStart w:id="0" w:name="_GoBack"/>
+            <w:bookmarkEnd w:id="0"/>
           </w:p>
         </w:tc>
       </w:tr>
@@ -10892,7 +10992,7 @@
                           <pic:cNvPicPr/>
                         </pic:nvPicPr>
                         <pic:blipFill rotWithShape="1">
-                          <a:blip r:embed="rId5">
+                          <a:blip r:embed="rId6">
                             <a:extLst>
                               <a:ext uri="{28A0092B-C50C-407E-A947-70E740481C1C}">
                                 <a14:useLocalDpi xmlns:a14="http://schemas.microsoft.com/office/drawing/2010/main" val="0"/>
@@ -10927,8 +11027,6 @@
             </w:r>
           </w:p>
         </w:tc>
-        <w:bookmarkStart w:id="0" w:name="_GoBack"/>
-        <w:bookmarkEnd w:id="0"/>
       </w:tr>
       <w:tr>
         <w:tblPrEx>
@@ -11000,7 +11098,7 @@
                           <pic:cNvPicPr/>
                         </pic:nvPicPr>
                         <pic:blipFill rotWithShape="1">
-                          <a:blip r:embed="rId6">
+                          <a:blip r:embed="rId7">
                             <a:extLst>
                               <a:ext uri="{28A0092B-C50C-407E-A947-70E740481C1C}">
                                 <a14:useLocalDpi xmlns:a14="http://schemas.microsoft.com/office/drawing/2010/main" val="0"/>
@@ -14840,7 +14938,7 @@
                     <pic:cNvPicPr/>
                   </pic:nvPicPr>
                   <pic:blipFill rotWithShape="1">
-                    <a:blip r:embed="rId7">
+                    <a:blip r:embed="rId8">
                       <a:extLst>
                         <a:ext uri="{28A0092B-C50C-407E-A947-70E740481C1C}">
                           <a14:useLocalDpi xmlns:a14="http://schemas.microsoft.com/office/drawing/2010/main" val="0"/>

</xml_diff>

<commit_message>
up-up-over and other fixes in 3 and 4 person
</commit_message>
<xml_diff>
--- a/docxandR/j2.docx
+++ b/docxandR/j2.docx
@@ -71,8 +71,6 @@
             </w:pPr>
           </w:p>
         </w:tc>
-        <w:bookmarkStart w:id="0" w:name="_GoBack"/>
-        <w:bookmarkEnd w:id="0"/>
       </w:tr>
       <w:tr>
         <w:trPr>
@@ -10692,6 +10690,742 @@
       </w:r>
     </w:p>
     <w:p/>
+    <w:p/>
+    <w:p>
+      <w:pPr>
+        <w:pStyle w:val="Caption"/>
+        <w:keepNext/>
+        <w:rPr>
+          <w:sz w:val="24"/>
+          <w:szCs w:val="24"/>
+        </w:rPr>
+      </w:pPr>
+      <w:r>
+        <w:rPr>
+          <w:sz w:val="24"/>
+          <w:szCs w:val="24"/>
+        </w:rPr>
+        <w:t>Patter</w:t>
+      </w:r>
+      <w:r>
+        <w:rPr>
+          <w:sz w:val="24"/>
+          <w:szCs w:val="24"/>
+        </w:rPr>
+        <w:t xml:space="preserve">n. </w:t>
+      </w:r>
+      <w:r>
+        <w:rPr>
+          <w:b/>
+          <w:sz w:val="24"/>
+          <w:szCs w:val="24"/>
+        </w:rPr>
+        <w:t>Up-Up-Over</w:t>
+      </w:r>
+    </w:p>
+    <w:tbl>
+      <w:tblPr>
+        <w:tblStyle w:val="TableGrid"/>
+        <w:tblW w:w="0" w:type="auto"/>
+        <w:tblBorders>
+          <w:top w:val="none" w:sz="0" w:space="0" w:color="auto"/>
+          <w:left w:val="none" w:sz="0" w:space="0" w:color="auto"/>
+          <w:bottom w:val="none" w:sz="0" w:space="0" w:color="auto"/>
+          <w:right w:val="none" w:sz="0" w:space="0" w:color="auto"/>
+          <w:insideH w:val="none" w:sz="0" w:space="0" w:color="auto"/>
+          <w:insideV w:val="none" w:sz="0" w:space="0" w:color="auto"/>
+        </w:tblBorders>
+        <w:tblLook w:val="04A0" w:firstRow="1" w:lastRow="0" w:firstColumn="1" w:lastColumn="0" w:noHBand="0" w:noVBand="1"/>
+      </w:tblPr>
+      <w:tblGrid>
+        <w:gridCol w:w="1162"/>
+      </w:tblGrid>
+      <w:tr>
+        <w:trPr>
+          <w:trHeight w:val="332"/>
+        </w:trPr>
+        <w:tc>
+          <w:tcPr>
+            <w:tcW w:w="1162" w:type="dxa"/>
+          </w:tcPr>
+          <w:p>
+            <w:pPr>
+              <w:rPr>
+                <w:sz w:val="36"/>
+                <w:szCs w:val="36"/>
+              </w:rPr>
+            </w:pPr>
+            <w:r>
+              <w:rPr>
+                <w:sz w:val="36"/>
+                <w:szCs w:val="36"/>
+              </w:rPr>
+              <w:t xml:space="preserve">  A</w:t>
+            </w:r>
+          </w:p>
+        </w:tc>
+      </w:tr>
+      <w:tr>
+        <w:trPr>
+          <w:trHeight w:val="247"/>
+        </w:trPr>
+        <w:tc>
+          <w:tcPr>
+            <w:tcW w:w="1162" w:type="dxa"/>
+          </w:tcPr>
+          <w:p>
+            <w:pPr>
+              <w:keepNext/>
+              <w:rPr>
+                <w:sz w:val="36"/>
+                <w:szCs w:val="36"/>
+              </w:rPr>
+            </w:pPr>
+            <w:r>
+              <w:rPr>
+                <w:sz w:val="36"/>
+                <w:szCs w:val="36"/>
+              </w:rPr>
+              <w:t>B  C</w:t>
+            </w:r>
+          </w:p>
+        </w:tc>
+      </w:tr>
+    </w:tbl>
+    <w:p/>
+    <w:p/>
+    <w:p>
+      <w:pPr>
+        <w:pStyle w:val="Caption"/>
+        <w:keepNext/>
+        <w:rPr>
+          <w:sz w:val="24"/>
+          <w:szCs w:val="24"/>
+        </w:rPr>
+      </w:pPr>
+    </w:p>
+    <w:tbl>
+      <w:tblPr>
+        <w:tblStyle w:val="GridTable5Dark-Accent1"/>
+        <w:tblW w:w="0" w:type="auto"/>
+        <w:tblLook w:val="04A0" w:firstRow="1" w:lastRow="0" w:firstColumn="1" w:lastColumn="0" w:noHBand="0" w:noVBand="1"/>
+      </w:tblPr>
+      <w:tblGrid>
+        <w:gridCol w:w="386"/>
+        <w:gridCol w:w="385"/>
+        <w:gridCol w:w="385"/>
+        <w:gridCol w:w="379"/>
+        <w:gridCol w:w="385"/>
+        <w:gridCol w:w="385"/>
+        <w:gridCol w:w="379"/>
+      </w:tblGrid>
+      <w:tr>
+        <w:trPr>
+          <w:cnfStyle w:val="100000000000" w:firstRow="1" w:lastRow="0" w:firstColumn="0" w:lastColumn="0" w:oddVBand="0" w:evenVBand="0" w:oddHBand="0" w:evenHBand="0" w:firstRowFirstColumn="0" w:firstRowLastColumn="0" w:lastRowFirstColumn="0" w:lastRowLastColumn="0"/>
+          <w:trHeight w:val="728"/>
+        </w:trPr>
+        <w:tc>
+          <w:tcPr>
+            <w:cnfStyle w:val="001000000000" w:firstRow="0" w:lastRow="0" w:firstColumn="1" w:lastColumn="0" w:oddVBand="0" w:evenVBand="0" w:oddHBand="0" w:evenHBand="0" w:firstRowFirstColumn="0" w:firstRowLastColumn="0" w:lastRowFirstColumn="0" w:lastRowLastColumn="0"/>
+            <w:tcW w:w="0" w:type="auto"/>
+          </w:tcPr>
+          <w:p>
+            <w:pPr>
+              <w:rPr>
+                <w:b w:val="0"/>
+                <w:sz w:val="28"/>
+                <w:szCs w:val="28"/>
+              </w:rPr>
+            </w:pPr>
+          </w:p>
+        </w:tc>
+        <w:tc>
+          <w:tcPr>
+            <w:tcW w:w="0" w:type="auto"/>
+            <w:vAlign w:val="bottom"/>
+          </w:tcPr>
+          <w:p>
+            <w:pPr>
+              <w:jc w:val="center"/>
+              <w:cnfStyle w:val="100000000000" w:firstRow="1" w:lastRow="0" w:firstColumn="0" w:lastColumn="0" w:oddVBand="0" w:evenVBand="0" w:oddHBand="0" w:evenHBand="0" w:firstRowFirstColumn="0" w:firstRowLastColumn="0" w:lastRowFirstColumn="0" w:lastRowLastColumn="0"/>
+              <w:rPr>
+                <w:sz w:val="28"/>
+                <w:szCs w:val="28"/>
+              </w:rPr>
+            </w:pPr>
+            <w:r>
+              <w:rPr>
+                <w:sz w:val="28"/>
+                <w:szCs w:val="28"/>
+              </w:rPr>
+              <w:t>1</w:t>
+            </w:r>
+          </w:p>
+        </w:tc>
+        <w:tc>
+          <w:tcPr>
+            <w:tcW w:w="0" w:type="auto"/>
+            <w:vAlign w:val="bottom"/>
+          </w:tcPr>
+          <w:p>
+            <w:pPr>
+              <w:jc w:val="center"/>
+              <w:cnfStyle w:val="100000000000" w:firstRow="1" w:lastRow="0" w:firstColumn="0" w:lastColumn="0" w:oddVBand="0" w:evenVBand="0" w:oddHBand="0" w:evenHBand="0" w:firstRowFirstColumn="0" w:firstRowLastColumn="0" w:lastRowFirstColumn="0" w:lastRowLastColumn="0"/>
+              <w:rPr>
+                <w:sz w:val="28"/>
+                <w:szCs w:val="28"/>
+              </w:rPr>
+            </w:pPr>
+            <w:r>
+              <w:rPr>
+                <w:sz w:val="28"/>
+                <w:szCs w:val="28"/>
+              </w:rPr>
+              <w:t>2</w:t>
+            </w:r>
+          </w:p>
+        </w:tc>
+        <w:tc>
+          <w:tcPr>
+            <w:tcW w:w="0" w:type="auto"/>
+            <w:vAlign w:val="bottom"/>
+          </w:tcPr>
+          <w:p>
+            <w:pPr>
+              <w:jc w:val="center"/>
+              <w:cnfStyle w:val="100000000000" w:firstRow="1" w:lastRow="0" w:firstColumn="0" w:lastColumn="0" w:oddVBand="0" w:evenVBand="0" w:oddHBand="0" w:evenHBand="0" w:firstRowFirstColumn="0" w:firstRowLastColumn="0" w:lastRowFirstColumn="0" w:lastRowLastColumn="0"/>
+              <w:rPr>
+                <w:sz w:val="28"/>
+                <w:szCs w:val="28"/>
+              </w:rPr>
+            </w:pPr>
+            <w:r>
+              <w:rPr>
+                <w:sz w:val="28"/>
+                <w:szCs w:val="28"/>
+              </w:rPr>
+              <w:t>3</w:t>
+            </w:r>
+          </w:p>
+        </w:tc>
+        <w:tc>
+          <w:tcPr>
+            <w:tcW w:w="0" w:type="auto"/>
+            <w:vAlign w:val="bottom"/>
+          </w:tcPr>
+          <w:p>
+            <w:pPr>
+              <w:jc w:val="center"/>
+              <w:cnfStyle w:val="100000000000" w:firstRow="1" w:lastRow="0" w:firstColumn="0" w:lastColumn="0" w:oddVBand="0" w:evenVBand="0" w:oddHBand="0" w:evenHBand="0" w:firstRowFirstColumn="0" w:firstRowLastColumn="0" w:lastRowFirstColumn="0" w:lastRowLastColumn="0"/>
+              <w:rPr>
+                <w:sz w:val="28"/>
+                <w:szCs w:val="28"/>
+              </w:rPr>
+            </w:pPr>
+            <w:r>
+              <w:rPr>
+                <w:sz w:val="28"/>
+                <w:szCs w:val="28"/>
+              </w:rPr>
+              <w:t>4</w:t>
+            </w:r>
+          </w:p>
+        </w:tc>
+        <w:tc>
+          <w:tcPr>
+            <w:tcW w:w="0" w:type="auto"/>
+            <w:vAlign w:val="bottom"/>
+          </w:tcPr>
+          <w:p>
+            <w:pPr>
+              <w:jc w:val="center"/>
+              <w:cnfStyle w:val="100000000000" w:firstRow="1" w:lastRow="0" w:firstColumn="0" w:lastColumn="0" w:oddVBand="0" w:evenVBand="0" w:oddHBand="0" w:evenHBand="0" w:firstRowFirstColumn="0" w:firstRowLastColumn="0" w:lastRowFirstColumn="0" w:lastRowLastColumn="0"/>
+              <w:rPr>
+                <w:sz w:val="28"/>
+                <w:szCs w:val="28"/>
+              </w:rPr>
+            </w:pPr>
+            <w:r>
+              <w:rPr>
+                <w:sz w:val="28"/>
+                <w:szCs w:val="28"/>
+              </w:rPr>
+              <w:t>5</w:t>
+            </w:r>
+          </w:p>
+        </w:tc>
+        <w:tc>
+          <w:tcPr>
+            <w:tcW w:w="0" w:type="auto"/>
+            <w:vAlign w:val="bottom"/>
+          </w:tcPr>
+          <w:p>
+            <w:pPr>
+              <w:jc w:val="center"/>
+              <w:cnfStyle w:val="100000000000" w:firstRow="1" w:lastRow="0" w:firstColumn="0" w:lastColumn="0" w:oddVBand="0" w:evenVBand="0" w:oddHBand="0" w:evenHBand="0" w:firstRowFirstColumn="0" w:firstRowLastColumn="0" w:lastRowFirstColumn="0" w:lastRowLastColumn="0"/>
+              <w:rPr>
+                <w:sz w:val="28"/>
+                <w:szCs w:val="28"/>
+              </w:rPr>
+            </w:pPr>
+            <w:r>
+              <w:rPr>
+                <w:sz w:val="28"/>
+                <w:szCs w:val="28"/>
+              </w:rPr>
+              <w:t>6</w:t>
+            </w:r>
+          </w:p>
+        </w:tc>
+      </w:tr>
+      <w:tr>
+        <w:trPr>
+          <w:cnfStyle w:val="000000100000" w:firstRow="0" w:lastRow="0" w:firstColumn="0" w:lastColumn="0" w:oddVBand="0" w:evenVBand="0" w:oddHBand="1" w:evenHBand="0" w:firstRowFirstColumn="0" w:firstRowLastColumn="0" w:lastRowFirstColumn="0" w:lastRowLastColumn="0"/>
+          <w:trHeight w:val="270"/>
+        </w:trPr>
+        <w:tc>
+          <w:tcPr>
+            <w:cnfStyle w:val="001000000000" w:firstRow="0" w:lastRow="0" w:firstColumn="1" w:lastColumn="0" w:oddVBand="0" w:evenVBand="0" w:oddHBand="0" w:evenHBand="0" w:firstRowFirstColumn="0" w:firstRowLastColumn="0" w:lastRowFirstColumn="0" w:lastRowLastColumn="0"/>
+            <w:tcW w:w="0" w:type="auto"/>
+          </w:tcPr>
+          <w:p>
+            <w:pPr>
+              <w:jc w:val="right"/>
+              <w:rPr>
+                <w:sz w:val="28"/>
+                <w:szCs w:val="28"/>
+              </w:rPr>
+            </w:pPr>
+            <w:r>
+              <w:rPr>
+                <w:sz w:val="28"/>
+                <w:szCs w:val="28"/>
+              </w:rPr>
+              <w:t>A</w:t>
+            </w:r>
+          </w:p>
+        </w:tc>
+        <w:tc>
+          <w:tcPr>
+            <w:tcW w:w="0" w:type="auto"/>
+          </w:tcPr>
+          <w:p>
+            <w:pPr>
+              <w:jc w:val="center"/>
+              <w:cnfStyle w:val="000000100000" w:firstRow="0" w:lastRow="0" w:firstColumn="0" w:lastColumn="0" w:oddVBand="0" w:evenVBand="0" w:oddHBand="1" w:evenHBand="0" w:firstRowFirstColumn="0" w:firstRowLastColumn="0" w:lastRowFirstColumn="0" w:lastRowLastColumn="0"/>
+              <w:rPr>
+                <w:sz w:val="28"/>
+                <w:szCs w:val="28"/>
+              </w:rPr>
+            </w:pPr>
+            <w:r>
+              <w:rPr>
+                <w:sz w:val="28"/>
+                <w:szCs w:val="28"/>
+              </w:rPr>
+              <w:t>C</w:t>
+            </w:r>
+          </w:p>
+        </w:tc>
+        <w:tc>
+          <w:tcPr>
+            <w:tcW w:w="0" w:type="auto"/>
+          </w:tcPr>
+          <w:p>
+            <w:pPr>
+              <w:jc w:val="center"/>
+              <w:cnfStyle w:val="000000100000" w:firstRow="0" w:lastRow="0" w:firstColumn="0" w:lastColumn="0" w:oddVBand="0" w:evenVBand="0" w:oddHBand="1" w:evenHBand="0" w:firstRowFirstColumn="0" w:firstRowLastColumn="0" w:lastRowFirstColumn="0" w:lastRowLastColumn="0"/>
+              <w:rPr>
+                <w:sz w:val="28"/>
+                <w:szCs w:val="28"/>
+              </w:rPr>
+            </w:pPr>
+          </w:p>
+        </w:tc>
+        <w:tc>
+          <w:tcPr>
+            <w:tcW w:w="0" w:type="auto"/>
+          </w:tcPr>
+          <w:p>
+            <w:pPr>
+              <w:jc w:val="center"/>
+              <w:cnfStyle w:val="000000100000" w:firstRow="0" w:lastRow="0" w:firstColumn="0" w:lastColumn="0" w:oddVBand="0" w:evenVBand="0" w:oddHBand="1" w:evenHBand="0" w:firstRowFirstColumn="0" w:firstRowLastColumn="0" w:lastRowFirstColumn="0" w:lastRowLastColumn="0"/>
+              <w:rPr>
+                <w:sz w:val="28"/>
+                <w:szCs w:val="28"/>
+              </w:rPr>
+            </w:pPr>
+          </w:p>
+        </w:tc>
+        <w:tc>
+          <w:tcPr>
+            <w:tcW w:w="0" w:type="auto"/>
+          </w:tcPr>
+          <w:p>
+            <w:pPr>
+              <w:jc w:val="center"/>
+              <w:cnfStyle w:val="000000100000" w:firstRow="0" w:lastRow="0" w:firstColumn="0" w:lastColumn="0" w:oddVBand="0" w:evenVBand="0" w:oddHBand="1" w:evenHBand="0" w:firstRowFirstColumn="0" w:firstRowLastColumn="0" w:lastRowFirstColumn="0" w:lastRowLastColumn="0"/>
+              <w:rPr>
+                <w:sz w:val="28"/>
+                <w:szCs w:val="28"/>
+              </w:rPr>
+            </w:pPr>
+            <w:r>
+              <w:rPr>
+                <w:sz w:val="28"/>
+                <w:szCs w:val="28"/>
+              </w:rPr>
+              <w:t>B</w:t>
+            </w:r>
+          </w:p>
+        </w:tc>
+        <w:tc>
+          <w:tcPr>
+            <w:tcW w:w="0" w:type="auto"/>
+          </w:tcPr>
+          <w:p>
+            <w:pPr>
+              <w:jc w:val="center"/>
+              <w:cnfStyle w:val="000000100000" w:firstRow="0" w:lastRow="0" w:firstColumn="0" w:lastColumn="0" w:oddVBand="0" w:evenVBand="0" w:oddHBand="1" w:evenHBand="0" w:firstRowFirstColumn="0" w:firstRowLastColumn="0" w:lastRowFirstColumn="0" w:lastRowLastColumn="0"/>
+              <w:rPr>
+                <w:sz w:val="28"/>
+                <w:szCs w:val="28"/>
+              </w:rPr>
+            </w:pPr>
+          </w:p>
+        </w:tc>
+        <w:tc>
+          <w:tcPr>
+            <w:tcW w:w="0" w:type="auto"/>
+          </w:tcPr>
+          <w:p>
+            <w:pPr>
+              <w:jc w:val="center"/>
+              <w:cnfStyle w:val="000000100000" w:firstRow="0" w:lastRow="0" w:firstColumn="0" w:lastColumn="0" w:oddVBand="0" w:evenVBand="0" w:oddHBand="1" w:evenHBand="0" w:firstRowFirstColumn="0" w:firstRowLastColumn="0" w:lastRowFirstColumn="0" w:lastRowLastColumn="0"/>
+              <w:rPr>
+                <w:sz w:val="28"/>
+                <w:szCs w:val="28"/>
+              </w:rPr>
+            </w:pPr>
+          </w:p>
+        </w:tc>
+      </w:tr>
+      <w:tr>
+        <w:trPr>
+          <w:trHeight w:val="270"/>
+        </w:trPr>
+        <w:tc>
+          <w:tcPr>
+            <w:cnfStyle w:val="001000000000" w:firstRow="0" w:lastRow="0" w:firstColumn="1" w:lastColumn="0" w:oddVBand="0" w:evenVBand="0" w:oddHBand="0" w:evenHBand="0" w:firstRowFirstColumn="0" w:firstRowLastColumn="0" w:lastRowFirstColumn="0" w:lastRowLastColumn="0"/>
+            <w:tcW w:w="0" w:type="auto"/>
+          </w:tcPr>
+          <w:p>
+            <w:pPr>
+              <w:jc w:val="right"/>
+              <w:rPr>
+                <w:sz w:val="28"/>
+                <w:szCs w:val="28"/>
+              </w:rPr>
+            </w:pPr>
+            <w:r>
+              <w:rPr>
+                <w:sz w:val="28"/>
+                <w:szCs w:val="28"/>
+              </w:rPr>
+              <w:t>B</w:t>
+            </w:r>
+          </w:p>
+        </w:tc>
+        <w:tc>
+          <w:tcPr>
+            <w:tcW w:w="0" w:type="auto"/>
+          </w:tcPr>
+          <w:p>
+            <w:pPr>
+              <w:jc w:val="center"/>
+              <w:cnfStyle w:val="000000000000" w:firstRow="0" w:lastRow="0" w:firstColumn="0" w:lastColumn="0" w:oddVBand="0" w:evenVBand="0" w:oddHBand="0" w:evenHBand="0" w:firstRowFirstColumn="0" w:firstRowLastColumn="0" w:lastRowFirstColumn="0" w:lastRowLastColumn="0"/>
+              <w:rPr>
+                <w:sz w:val="28"/>
+                <w:szCs w:val="28"/>
+              </w:rPr>
+            </w:pPr>
+            <w:r>
+              <w:rPr>
+                <w:sz w:val="28"/>
+                <w:szCs w:val="28"/>
+              </w:rPr>
+              <w:sym w:font="Symbol" w:char="F0AD"/>
+            </w:r>
+          </w:p>
+        </w:tc>
+        <w:tc>
+          <w:tcPr>
+            <w:tcW w:w="0" w:type="auto"/>
+          </w:tcPr>
+          <w:p>
+            <w:pPr>
+              <w:jc w:val="center"/>
+              <w:cnfStyle w:val="000000000000" w:firstRow="0" w:lastRow="0" w:firstColumn="0" w:lastColumn="0" w:oddVBand="0" w:evenVBand="0" w:oddHBand="0" w:evenHBand="0" w:firstRowFirstColumn="0" w:firstRowLastColumn="0" w:lastRowFirstColumn="0" w:lastRowLastColumn="0"/>
+              <w:rPr>
+                <w:sz w:val="28"/>
+                <w:szCs w:val="28"/>
+              </w:rPr>
+            </w:pPr>
+          </w:p>
+        </w:tc>
+        <w:tc>
+          <w:tcPr>
+            <w:tcW w:w="0" w:type="auto"/>
+          </w:tcPr>
+          <w:p>
+            <w:pPr>
+              <w:jc w:val="center"/>
+              <w:cnfStyle w:val="000000000000" w:firstRow="0" w:lastRow="0" w:firstColumn="0" w:lastColumn="0" w:oddVBand="0" w:evenVBand="0" w:oddHBand="0" w:evenHBand="0" w:firstRowFirstColumn="0" w:firstRowLastColumn="0" w:lastRowFirstColumn="0" w:lastRowLastColumn="0"/>
+              <w:rPr>
+                <w:sz w:val="28"/>
+                <w:szCs w:val="28"/>
+              </w:rPr>
+            </w:pPr>
+            <w:r>
+              <w:rPr>
+                <w:sz w:val="28"/>
+                <w:szCs w:val="28"/>
+              </w:rPr>
+              <w:t>A</w:t>
+            </w:r>
+          </w:p>
+        </w:tc>
+        <w:tc>
+          <w:tcPr>
+            <w:tcW w:w="0" w:type="auto"/>
+          </w:tcPr>
+          <w:p>
+            <w:pPr>
+              <w:jc w:val="center"/>
+              <w:cnfStyle w:val="000000000000" w:firstRow="0" w:lastRow="0" w:firstColumn="0" w:lastColumn="0" w:oddVBand="0" w:evenVBand="0" w:oddHBand="0" w:evenHBand="0" w:firstRowFirstColumn="0" w:firstRowLastColumn="0" w:lastRowFirstColumn="0" w:lastRowLastColumn="0"/>
+              <w:rPr>
+                <w:sz w:val="28"/>
+                <w:szCs w:val="28"/>
+              </w:rPr>
+            </w:pPr>
+          </w:p>
+        </w:tc>
+        <w:tc>
+          <w:tcPr>
+            <w:tcW w:w="0" w:type="auto"/>
+          </w:tcPr>
+          <w:p>
+            <w:pPr>
+              <w:jc w:val="center"/>
+              <w:cnfStyle w:val="000000000000" w:firstRow="0" w:lastRow="0" w:firstColumn="0" w:lastColumn="0" w:oddVBand="0" w:evenVBand="0" w:oddHBand="0" w:evenHBand="0" w:firstRowFirstColumn="0" w:firstRowLastColumn="0" w:lastRowFirstColumn="0" w:lastRowLastColumn="0"/>
+              <w:rPr>
+                <w:sz w:val="28"/>
+                <w:szCs w:val="28"/>
+              </w:rPr>
+            </w:pPr>
+            <w:r>
+              <w:rPr>
+                <w:sz w:val="28"/>
+                <w:szCs w:val="28"/>
+              </w:rPr>
+              <w:sym w:font="Symbol" w:char="F0AD"/>
+            </w:r>
+          </w:p>
+        </w:tc>
+        <w:tc>
+          <w:tcPr>
+            <w:tcW w:w="0" w:type="auto"/>
+          </w:tcPr>
+          <w:p>
+            <w:pPr>
+              <w:jc w:val="center"/>
+              <w:cnfStyle w:val="000000000000" w:firstRow="0" w:lastRow="0" w:firstColumn="0" w:lastColumn="0" w:oddVBand="0" w:evenVBand="0" w:oddHBand="0" w:evenHBand="0" w:firstRowFirstColumn="0" w:firstRowLastColumn="0" w:lastRowFirstColumn="0" w:lastRowLastColumn="0"/>
+              <w:rPr>
+                <w:sz w:val="28"/>
+                <w:szCs w:val="28"/>
+              </w:rPr>
+            </w:pPr>
+          </w:p>
+        </w:tc>
+      </w:tr>
+      <w:tr>
+        <w:trPr>
+          <w:cnfStyle w:val="000000100000" w:firstRow="0" w:lastRow="0" w:firstColumn="0" w:lastColumn="0" w:oddVBand="0" w:evenVBand="0" w:oddHBand="1" w:evenHBand="0" w:firstRowFirstColumn="0" w:firstRowLastColumn="0" w:lastRowFirstColumn="0" w:lastRowLastColumn="0"/>
+          <w:trHeight w:val="251"/>
+        </w:trPr>
+        <w:tc>
+          <w:tcPr>
+            <w:cnfStyle w:val="001000000000" w:firstRow="0" w:lastRow="0" w:firstColumn="1" w:lastColumn="0" w:oddVBand="0" w:evenVBand="0" w:oddHBand="0" w:evenHBand="0" w:firstRowFirstColumn="0" w:firstRowLastColumn="0" w:lastRowFirstColumn="0" w:lastRowLastColumn="0"/>
+            <w:tcW w:w="0" w:type="auto"/>
+          </w:tcPr>
+          <w:p>
+            <w:pPr>
+              <w:jc w:val="right"/>
+              <w:rPr>
+                <w:sz w:val="28"/>
+                <w:szCs w:val="28"/>
+              </w:rPr>
+            </w:pPr>
+            <w:r>
+              <w:rPr>
+                <w:sz w:val="28"/>
+                <w:szCs w:val="28"/>
+              </w:rPr>
+              <w:t>C</w:t>
+            </w:r>
+          </w:p>
+        </w:tc>
+        <w:tc>
+          <w:tcPr>
+            <w:tcW w:w="0" w:type="auto"/>
+          </w:tcPr>
+          <w:p>
+            <w:pPr>
+              <w:jc w:val="center"/>
+              <w:cnfStyle w:val="000000100000" w:firstRow="0" w:lastRow="0" w:firstColumn="0" w:lastColumn="0" w:oddVBand="0" w:evenVBand="0" w:oddHBand="1" w:evenHBand="0" w:firstRowFirstColumn="0" w:firstRowLastColumn="0" w:lastRowFirstColumn="0" w:lastRowLastColumn="0"/>
+              <w:rPr>
+                <w:sz w:val="28"/>
+                <w:szCs w:val="28"/>
+              </w:rPr>
+            </w:pPr>
+          </w:p>
+        </w:tc>
+        <w:tc>
+          <w:tcPr>
+            <w:tcW w:w="0" w:type="auto"/>
+          </w:tcPr>
+          <w:p>
+            <w:pPr>
+              <w:jc w:val="center"/>
+              <w:cnfStyle w:val="000000100000" w:firstRow="0" w:lastRow="0" w:firstColumn="0" w:lastColumn="0" w:oddVBand="0" w:evenVBand="0" w:oddHBand="1" w:evenHBand="0" w:firstRowFirstColumn="0" w:firstRowLastColumn="0" w:lastRowFirstColumn="0" w:lastRowLastColumn="0"/>
+              <w:rPr>
+                <w:sz w:val="28"/>
+                <w:szCs w:val="28"/>
+              </w:rPr>
+            </w:pPr>
+            <w:r>
+              <w:rPr>
+                <w:sz w:val="28"/>
+                <w:szCs w:val="28"/>
+              </w:rPr>
+              <w:sym w:font="Symbol" w:char="F0AD"/>
+            </w:r>
+          </w:p>
+        </w:tc>
+        <w:tc>
+          <w:tcPr>
+            <w:tcW w:w="0" w:type="auto"/>
+          </w:tcPr>
+          <w:p>
+            <w:pPr>
+              <w:jc w:val="center"/>
+              <w:cnfStyle w:val="000000100000" w:firstRow="0" w:lastRow="0" w:firstColumn="0" w:lastColumn="0" w:oddVBand="0" w:evenVBand="0" w:oddHBand="1" w:evenHBand="0" w:firstRowFirstColumn="0" w:firstRowLastColumn="0" w:lastRowFirstColumn="0" w:lastRowLastColumn="0"/>
+              <w:rPr>
+                <w:sz w:val="28"/>
+                <w:szCs w:val="28"/>
+              </w:rPr>
+            </w:pPr>
+          </w:p>
+        </w:tc>
+        <w:tc>
+          <w:tcPr>
+            <w:tcW w:w="0" w:type="auto"/>
+          </w:tcPr>
+          <w:p>
+            <w:pPr>
+              <w:jc w:val="center"/>
+              <w:cnfStyle w:val="000000100000" w:firstRow="0" w:lastRow="0" w:firstColumn="0" w:lastColumn="0" w:oddVBand="0" w:evenVBand="0" w:oddHBand="1" w:evenHBand="0" w:firstRowFirstColumn="0" w:firstRowLastColumn="0" w:lastRowFirstColumn="0" w:lastRowLastColumn="0"/>
+              <w:rPr>
+                <w:sz w:val="28"/>
+                <w:szCs w:val="28"/>
+              </w:rPr>
+            </w:pPr>
+            <w:r>
+              <w:rPr>
+                <w:sz w:val="28"/>
+                <w:szCs w:val="28"/>
+              </w:rPr>
+              <w:sym w:font="Symbol" w:char="F0AD"/>
+            </w:r>
+          </w:p>
+        </w:tc>
+        <w:tc>
+          <w:tcPr>
+            <w:tcW w:w="0" w:type="auto"/>
+          </w:tcPr>
+          <w:p>
+            <w:pPr>
+              <w:jc w:val="center"/>
+              <w:cnfStyle w:val="000000100000" w:firstRow="0" w:lastRow="0" w:firstColumn="0" w:lastColumn="0" w:oddVBand="0" w:evenVBand="0" w:oddHBand="1" w:evenHBand="0" w:firstRowFirstColumn="0" w:firstRowLastColumn="0" w:lastRowFirstColumn="0" w:lastRowLastColumn="0"/>
+              <w:rPr>
+                <w:sz w:val="28"/>
+                <w:szCs w:val="28"/>
+              </w:rPr>
+            </w:pPr>
+          </w:p>
+        </w:tc>
+        <w:tc>
+          <w:tcPr>
+            <w:tcW w:w="0" w:type="auto"/>
+          </w:tcPr>
+          <w:p>
+            <w:pPr>
+              <w:jc w:val="center"/>
+              <w:cnfStyle w:val="000000100000" w:firstRow="0" w:lastRow="0" w:firstColumn="0" w:lastColumn="0" w:oddVBand="0" w:evenVBand="0" w:oddHBand="1" w:evenHBand="0" w:firstRowFirstColumn="0" w:firstRowLastColumn="0" w:lastRowFirstColumn="0" w:lastRowLastColumn="0"/>
+              <w:rPr>
+                <w:sz w:val="28"/>
+                <w:szCs w:val="28"/>
+              </w:rPr>
+            </w:pPr>
+            <w:r>
+              <w:rPr>
+                <w:sz w:val="28"/>
+                <w:szCs w:val="28"/>
+              </w:rPr>
+              <w:t>A</w:t>
+            </w:r>
+          </w:p>
+        </w:tc>
+      </w:tr>
+    </w:tbl>
+    <w:p>
+      <w:pPr>
+        <w:rPr>
+          <w:sz w:val="28"/>
+          <w:szCs w:val="28"/>
+        </w:rPr>
+      </w:pPr>
+    </w:p>
+    <w:p>
+      <w:r>
+        <w:t>First t</w:t>
+      </w:r>
+      <w:r>
+        <w:t xml:space="preserve">ried by Steve and Mike when </w:t>
+      </w:r>
+      <w:proofErr w:type="spellStart"/>
+      <w:r>
+        <w:t>Madfest</w:t>
+      </w:r>
+      <w:proofErr w:type="spellEnd"/>
+      <w:r>
+        <w:t xml:space="preserve"> </w:t>
+      </w:r>
+      <w:r>
+        <w:t xml:space="preserve">was still </w:t>
+      </w:r>
+      <w:r>
+        <w:t>at Memorial Union</w:t>
+      </w:r>
+      <w:r>
+        <w:t xml:space="preserve">, in </w:t>
+      </w:r>
+      <w:bookmarkStart w:id="0" w:name="_GoBack"/>
+      <w:bookmarkEnd w:id="0"/>
+      <w:r>
+        <w:t>early 90’s</w:t>
+      </w:r>
+    </w:p>
     <w:p>
       <w:r>
         <w:br w:type="page"/>
@@ -23866,6 +24600,7 @@
   <w:style w:type="character" w:default="1" w:styleId="DefaultParagraphFont">
     <w:name w:val="Default Paragraph Font"/>
     <w:uiPriority w:val="1"/>
+    <w:semiHidden/>
     <w:unhideWhenUsed/>
   </w:style>
   <w:style w:type="table" w:default="1" w:styleId="TableNormal">

</xml_diff>

<commit_message>
fixing weave and related
</commit_message>
<xml_diff>
--- a/docxandR/j2.docx
+++ b/docxandR/j2.docx
@@ -3,7 +3,3442 @@
 <w:document xmlns:wpc="http://schemas.microsoft.com/office/word/2010/wordprocessingCanvas" xmlns:mo="http://schemas.microsoft.com/office/mac/office/2008/main" xmlns:mc="http://schemas.openxmlformats.org/markup-compatibility/2006" xmlns:mv="urn:schemas-microsoft-com:mac:vml" xmlns:o="urn:schemas-microsoft-com:office:office" xmlns:r="http://schemas.openxmlformats.org/officeDocument/2006/relationships" xmlns:m="http://schemas.openxmlformats.org/officeDocument/2006/math" xmlns:v="urn:schemas-microsoft-com:vml" xmlns:wp14="http://schemas.microsoft.com/office/word/2010/wordprocessingDrawing" xmlns:wp="http://schemas.openxmlformats.org/drawingml/2006/wordprocessingDrawing" xmlns:w10="urn:schemas-microsoft-com:office:word" xmlns:w="http://schemas.openxmlformats.org/wordprocessingml/2006/main" xmlns:w14="http://schemas.microsoft.com/office/word/2010/wordml" xmlns:w15="http://schemas.microsoft.com/office/word/2012/wordml" xmlns:wpg="http://schemas.microsoft.com/office/word/2010/wordprocessingGroup" xmlns:wpi="http://schemas.microsoft.com/office/word/2010/wordprocessingInk" xmlns:wne="http://schemas.microsoft.com/office/word/2006/wordml" xmlns:wps="http://schemas.microsoft.com/office/word/2010/wordprocessingShape" mc:Ignorable="w14 w15 wp14">
   <w:body>
     <w:p>
+      <w:pPr>
+        <w:rPr>
+          <w:sz w:val="20"/>
+          <w:szCs w:val="20"/>
+        </w:rPr>
+      </w:pPr>
+    </w:p>
+    <w:p>
+      <w:pPr>
+        <w:pStyle w:val="Caption"/>
+        <w:keepNext/>
+        <w:rPr>
+          <w:sz w:val="24"/>
+          <w:szCs w:val="24"/>
+        </w:rPr>
+      </w:pPr>
       <w:r>
+        <w:rPr>
+          <w:sz w:val="24"/>
+          <w:szCs w:val="24"/>
+        </w:rPr>
+        <w:t xml:space="preserve">Pattern. </w:t>
+      </w:r>
+      <w:r>
+        <w:rPr>
+          <w:b/>
+          <w:sz w:val="24"/>
+          <w:szCs w:val="24"/>
+        </w:rPr>
+        <w:t>Weave-detail</w:t>
+      </w:r>
+    </w:p>
+    <w:tbl>
+      <w:tblPr>
+        <w:tblStyle w:val="TableGrid"/>
+        <w:tblW w:w="5544" w:type="dxa"/>
+        <w:tblInd w:w="195" w:type="dxa"/>
+        <w:tblBorders>
+          <w:top w:val="none" w:sz="0" w:space="0" w:color="auto"/>
+          <w:left w:val="none" w:sz="0" w:space="0" w:color="auto"/>
+          <w:bottom w:val="none" w:sz="0" w:space="0" w:color="auto"/>
+          <w:right w:val="none" w:sz="0" w:space="0" w:color="auto"/>
+          <w:insideH w:val="none" w:sz="0" w:space="0" w:color="auto"/>
+          <w:insideV w:val="none" w:sz="0" w:space="0" w:color="auto"/>
+        </w:tblBorders>
+        <w:tblLook w:val="04A0" w:firstRow="1" w:lastRow="0" w:firstColumn="1" w:lastColumn="0" w:noHBand="0" w:noVBand="1"/>
+      </w:tblPr>
+      <w:tblGrid>
+        <w:gridCol w:w="3193"/>
+        <w:gridCol w:w="2351"/>
+      </w:tblGrid>
+      <w:tr>
+        <w:trPr>
+          <w:gridAfter w:val="1"/>
+          <w:wAfter w:w="2351" w:type="dxa"/>
+          <w:trHeight w:val="199"/>
+        </w:trPr>
+        <w:tc>
+          <w:tcPr>
+            <w:tcW w:w="3193" w:type="dxa"/>
+          </w:tcPr>
+          <w:p>
+            <w:pPr>
+              <w:rPr>
+                <w:sz w:val="20"/>
+                <w:szCs w:val="20"/>
+              </w:rPr>
+            </w:pPr>
+          </w:p>
+        </w:tc>
+      </w:tr>
+      <w:tr>
+        <w:trPr>
+          <w:gridAfter w:val="1"/>
+          <w:wAfter w:w="2351" w:type="dxa"/>
+          <w:trHeight w:val="279"/>
+        </w:trPr>
+        <w:tc>
+          <w:tcPr>
+            <w:tcW w:w="3193" w:type="dxa"/>
+          </w:tcPr>
+          <w:p>
+            <w:pPr>
+              <w:rPr>
+                <w:sz w:val="20"/>
+                <w:szCs w:val="20"/>
+              </w:rPr>
+            </w:pPr>
+          </w:p>
+        </w:tc>
+      </w:tr>
+      <w:tr>
+        <w:tblPrEx>
+          <w:tblBorders>
+            <w:top w:val="single" w:sz="4" w:space="0" w:color="auto"/>
+            <w:left w:val="single" w:sz="4" w:space="0" w:color="auto"/>
+            <w:bottom w:val="single" w:sz="4" w:space="0" w:color="auto"/>
+            <w:right w:val="single" w:sz="4" w:space="0" w:color="auto"/>
+            <w:insideH w:val="single" w:sz="4" w:space="0" w:color="auto"/>
+            <w:insideV w:val="single" w:sz="4" w:space="0" w:color="auto"/>
+          </w:tblBorders>
+        </w:tblPrEx>
+        <w:trPr>
+          <w:trHeight w:val="1089"/>
+        </w:trPr>
+        <w:tc>
+          <w:tcPr>
+            <w:tcW w:w="3193" w:type="dxa"/>
+            <w:vMerge w:val="restart"/>
+          </w:tcPr>
+          <w:p>
+            <w:pPr>
+              <w:rPr>
+                <w:sz w:val="20"/>
+                <w:szCs w:val="20"/>
+              </w:rPr>
+            </w:pPr>
+          </w:p>
+          <w:tbl>
+            <w:tblPr>
+              <w:tblStyle w:val="GridTable5Dark-Accent1"/>
+              <w:tblpPr w:leftFromText="180" w:rightFromText="180" w:vertAnchor="text" w:tblpY="1"/>
+              <w:tblOverlap w:val="never"/>
+              <w:tblW w:w="2845" w:type="dxa"/>
+              <w:tblCellMar>
+                <w:left w:w="115" w:type="dxa"/>
+                <w:right w:w="115" w:type="dxa"/>
+              </w:tblCellMar>
+              <w:tblLook w:val="04A0" w:firstRow="1" w:lastRow="0" w:firstColumn="1" w:lastColumn="0" w:noHBand="0" w:noVBand="1"/>
+            </w:tblPr>
+            <w:tblGrid>
+              <w:gridCol w:w="674"/>
+              <w:gridCol w:w="488"/>
+              <w:gridCol w:w="488"/>
+              <w:gridCol w:w="603"/>
+              <w:gridCol w:w="592"/>
+            </w:tblGrid>
+            <w:tr>
+              <w:trPr>
+                <w:cnfStyle w:val="100000000000" w:firstRow="1" w:lastRow="0" w:firstColumn="0" w:lastColumn="0" w:oddVBand="0" w:evenVBand="0" w:oddHBand="0" w:evenHBand="0" w:firstRowFirstColumn="0" w:firstRowLastColumn="0" w:lastRowFirstColumn="0" w:lastRowLastColumn="0"/>
+                <w:trHeight w:val="448"/>
+              </w:trPr>
+              <w:tc>
+                <w:tcPr>
+                  <w:cnfStyle w:val="001000000000" w:firstRow="0" w:lastRow="0" w:firstColumn="1" w:lastColumn="0" w:oddVBand="0" w:evenVBand="0" w:oddHBand="0" w:evenHBand="0" w:firstRowFirstColumn="0" w:firstRowLastColumn="0" w:lastRowFirstColumn="0" w:lastRowLastColumn="0"/>
+                  <w:tcW w:w="2253" w:type="dxa"/>
+                  <w:gridSpan w:val="4"/>
+                </w:tcPr>
+                <w:p>
+                  <w:pPr>
+                    <w:rPr>
+                      <w:b w:val="0"/>
+                      <w:bCs w:val="0"/>
+                      <w:color w:val="auto"/>
+                      <w:sz w:val="20"/>
+                      <w:szCs w:val="20"/>
+                    </w:rPr>
+                  </w:pPr>
+                  <w:r>
+                    <w:rPr>
+                      <w:b w:val="0"/>
+                      <w:bCs w:val="0"/>
+                      <w:color w:val="auto"/>
+                      <w:sz w:val="20"/>
+                      <w:szCs w:val="20"/>
+                    </w:rPr>
+                    <w:t>positons</w:t>
+                  </w:r>
+                </w:p>
+              </w:tc>
+              <w:tc>
+                <w:tcPr>
+                  <w:tcW w:w="592" w:type="dxa"/>
+                </w:tcPr>
+                <w:p>
+                  <w:pPr>
+                    <w:cnfStyle w:val="100000000000" w:firstRow="1" w:lastRow="0" w:firstColumn="0" w:lastColumn="0" w:oddVBand="0" w:evenVBand="0" w:oddHBand="0" w:evenHBand="0" w:firstRowFirstColumn="0" w:firstRowLastColumn="0" w:lastRowFirstColumn="0" w:lastRowLastColumn="0"/>
+                    <w:rPr>
+                      <w:b w:val="0"/>
+                      <w:bCs w:val="0"/>
+                      <w:sz w:val="20"/>
+                      <w:szCs w:val="20"/>
+                    </w:rPr>
+                  </w:pPr>
+                </w:p>
+              </w:tc>
+            </w:tr>
+            <w:tr>
+              <w:trPr>
+                <w:cnfStyle w:val="000000100000" w:firstRow="0" w:lastRow="0" w:firstColumn="0" w:lastColumn="0" w:oddVBand="0" w:evenVBand="0" w:oddHBand="1" w:evenHBand="0" w:firstRowFirstColumn="0" w:firstRowLastColumn="0" w:lastRowFirstColumn="0" w:lastRowLastColumn="0"/>
+                <w:trHeight w:val="448"/>
+              </w:trPr>
+              <w:tc>
+                <w:tcPr>
+                  <w:cnfStyle w:val="001000000000" w:firstRow="0" w:lastRow="0" w:firstColumn="1" w:lastColumn="0" w:oddVBand="0" w:evenVBand="0" w:oddHBand="0" w:evenHBand="0" w:firstRowFirstColumn="0" w:firstRowLastColumn="0" w:lastRowFirstColumn="0" w:lastRowLastColumn="0"/>
+                  <w:tcW w:w="0" w:type="auto"/>
+                </w:tcPr>
+                <w:p>
+                  <w:pPr>
+                    <w:rPr>
+                      <w:b w:val="0"/>
+                      <w:color w:val="auto"/>
+                      <w:sz w:val="20"/>
+                      <w:szCs w:val="20"/>
+                    </w:rPr>
+                  </w:pPr>
+                  <w:r>
+                    <w:rPr>
+                      <w:b w:val="0"/>
+                      <w:color w:val="auto"/>
+                      <w:sz w:val="20"/>
+                      <w:szCs w:val="20"/>
+                    </w:rPr>
+                    <w:t>beat</w:t>
+                  </w:r>
+                </w:p>
+              </w:tc>
+              <w:tc>
+                <w:tcPr>
+                  <w:tcW w:w="0" w:type="auto"/>
+                  <w:vAlign w:val="bottom"/>
+                </w:tcPr>
+                <w:p>
+                  <w:pPr>
+                    <w:cnfStyle w:val="000000100000" w:firstRow="0" w:lastRow="0" w:firstColumn="0" w:lastColumn="0" w:oddVBand="0" w:evenVBand="0" w:oddHBand="1" w:evenHBand="0" w:firstRowFirstColumn="0" w:firstRowLastColumn="0" w:lastRowFirstColumn="0" w:lastRowLastColumn="0"/>
+                    <w:rPr>
+                      <w:b/>
+                      <w:bCs/>
+                      <w:sz w:val="20"/>
+                      <w:szCs w:val="20"/>
+                    </w:rPr>
+                  </w:pPr>
+                  <w:r>
+                    <w:rPr>
+                      <w:b/>
+                      <w:bCs/>
+                      <w:sz w:val="20"/>
+                      <w:szCs w:val="20"/>
+                    </w:rPr>
+                    <w:t>A</w:t>
+                  </w:r>
+                </w:p>
+              </w:tc>
+              <w:tc>
+                <w:tcPr>
+                  <w:tcW w:w="0" w:type="auto"/>
+                  <w:vAlign w:val="bottom"/>
+                </w:tcPr>
+                <w:p>
+                  <w:pPr>
+                    <w:cnfStyle w:val="000000100000" w:firstRow="0" w:lastRow="0" w:firstColumn="0" w:lastColumn="0" w:oddVBand="0" w:evenVBand="0" w:oddHBand="1" w:evenHBand="0" w:firstRowFirstColumn="0" w:firstRowLastColumn="0" w:lastRowFirstColumn="0" w:lastRowLastColumn="0"/>
+                    <w:rPr>
+                      <w:b/>
+                      <w:bCs/>
+                      <w:sz w:val="20"/>
+                      <w:szCs w:val="20"/>
+                    </w:rPr>
+                  </w:pPr>
+                  <w:r>
+                    <w:rPr>
+                      <w:b/>
+                      <w:bCs/>
+                      <w:sz w:val="20"/>
+                      <w:szCs w:val="20"/>
+                    </w:rPr>
+                    <w:t>B</w:t>
+                  </w:r>
+                </w:p>
+              </w:tc>
+              <w:tc>
+                <w:tcPr>
+                  <w:tcW w:w="535" w:type="dxa"/>
+                  <w:vAlign w:val="bottom"/>
+                </w:tcPr>
+                <w:p>
+                  <w:pPr>
+                    <w:cnfStyle w:val="000000100000" w:firstRow="0" w:lastRow="0" w:firstColumn="0" w:lastColumn="0" w:oddVBand="0" w:evenVBand="0" w:oddHBand="1" w:evenHBand="0" w:firstRowFirstColumn="0" w:firstRowLastColumn="0" w:lastRowFirstColumn="0" w:lastRowLastColumn="0"/>
+                    <w:rPr>
+                      <w:b/>
+                      <w:bCs/>
+                      <w:sz w:val="20"/>
+                      <w:szCs w:val="20"/>
+                    </w:rPr>
+                  </w:pPr>
+                  <w:r>
+                    <w:rPr>
+                      <w:b/>
+                      <w:bCs/>
+                      <w:sz w:val="20"/>
+                      <w:szCs w:val="20"/>
+                    </w:rPr>
+                    <w:t>C</w:t>
+                  </w:r>
+                </w:p>
+              </w:tc>
+              <w:tc>
+                <w:tcPr>
+                  <w:tcW w:w="592" w:type="dxa"/>
+                  <w:vAlign w:val="bottom"/>
+                </w:tcPr>
+                <w:p>
+                  <w:pPr>
+                    <w:cnfStyle w:val="000000100000" w:firstRow="0" w:lastRow="0" w:firstColumn="0" w:lastColumn="0" w:oddVBand="0" w:evenVBand="0" w:oddHBand="1" w:evenHBand="0" w:firstRowFirstColumn="0" w:firstRowLastColumn="0" w:lastRowFirstColumn="0" w:lastRowLastColumn="0"/>
+                    <w:rPr>
+                      <w:b/>
+                      <w:bCs/>
+                      <w:sz w:val="20"/>
+                      <w:szCs w:val="20"/>
+                    </w:rPr>
+                  </w:pPr>
+                  <w:r>
+                    <w:rPr>
+                      <w:b/>
+                      <w:bCs/>
+                      <w:sz w:val="20"/>
+                      <w:szCs w:val="20"/>
+                    </w:rPr>
+                    <w:t>D</w:t>
+                  </w:r>
+                </w:p>
+              </w:tc>
+            </w:tr>
+            <w:tr>
+              <w:trPr>
+                <w:trHeight w:val="179"/>
+              </w:trPr>
+              <w:tc>
+                <w:tcPr>
+                  <w:cnfStyle w:val="001000000000" w:firstRow="0" w:lastRow="0" w:firstColumn="1" w:lastColumn="0" w:oddVBand="0" w:evenVBand="0" w:oddHBand="0" w:evenHBand="0" w:firstRowFirstColumn="0" w:firstRowLastColumn="0" w:lastRowFirstColumn="0" w:lastRowLastColumn="0"/>
+                  <w:tcW w:w="0" w:type="auto"/>
+                </w:tcPr>
+                <w:p>
+                  <w:pPr>
+                    <w:rPr>
+                      <w:color w:val="auto"/>
+                      <w:sz w:val="20"/>
+                      <w:szCs w:val="20"/>
+                    </w:rPr>
+                  </w:pPr>
+                  <w:r>
+                    <w:rPr>
+                      <w:color w:val="auto"/>
+                      <w:sz w:val="20"/>
+                      <w:szCs w:val="20"/>
+                    </w:rPr>
+                    <w:t>1</w:t>
+                  </w:r>
+                </w:p>
+              </w:tc>
+              <w:tc>
+                <w:tcPr>
+                  <w:tcW w:w="0" w:type="auto"/>
+                </w:tcPr>
+                <w:p>
+                  <w:pPr>
+                    <w:cnfStyle w:val="000000000000" w:firstRow="0" w:lastRow="0" w:firstColumn="0" w:lastColumn="0" w:oddVBand="0" w:evenVBand="0" w:oddHBand="0" w:evenHBand="0" w:firstRowFirstColumn="0" w:firstRowLastColumn="0" w:lastRowFirstColumn="0" w:lastRowLastColumn="0"/>
+                    <w:rPr>
+                      <w:sz w:val="20"/>
+                      <w:szCs w:val="20"/>
+                      <w:vertAlign w:val="superscript"/>
+                    </w:rPr>
+                  </w:pPr>
+                  <w:r>
+                    <w:rPr>
+                      <w:sz w:val="20"/>
+                      <w:szCs w:val="20"/>
+                    </w:rPr>
+                    <w:t>13</w:t>
+                  </w:r>
+                </w:p>
+              </w:tc>
+              <w:tc>
+                <w:tcPr>
+                  <w:tcW w:w="0" w:type="auto"/>
+                </w:tcPr>
+                <w:p>
+                  <w:pPr>
+                    <w:cnfStyle w:val="000000000000" w:firstRow="0" w:lastRow="0" w:firstColumn="0" w:lastColumn="0" w:oddVBand="0" w:evenVBand="0" w:oddHBand="0" w:evenHBand="0" w:firstRowFirstColumn="0" w:firstRowLastColumn="0" w:lastRowFirstColumn="0" w:lastRowLastColumn="0"/>
+                    <w:rPr>
+                      <w:sz w:val="20"/>
+                      <w:szCs w:val="20"/>
+                    </w:rPr>
+                  </w:pPr>
+                  <w:r>
+                    <w:rPr>
+                      <w:sz w:val="20"/>
+                      <w:szCs w:val="20"/>
+                    </w:rPr>
+                    <w:t>1</w:t>
+                  </w:r>
+                </w:p>
+              </w:tc>
+              <w:tc>
+                <w:tcPr>
+                  <w:tcW w:w="535" w:type="dxa"/>
+                </w:tcPr>
+                <w:p>
+                  <w:pPr>
+                    <w:cnfStyle w:val="000000000000" w:firstRow="0" w:lastRow="0" w:firstColumn="0" w:lastColumn="0" w:oddVBand="0" w:evenVBand="0" w:oddHBand="0" w:evenHBand="0" w:firstRowFirstColumn="0" w:firstRowLastColumn="0" w:lastRowFirstColumn="0" w:lastRowLastColumn="0"/>
+                    <w:rPr>
+                      <w:sz w:val="20"/>
+                      <w:szCs w:val="20"/>
+                    </w:rPr>
+                  </w:pPr>
+                  <w:r>
+                    <w:rPr>
+                      <w:sz w:val="20"/>
+                      <w:szCs w:val="20"/>
+                    </w:rPr>
+                    <w:t>9</w:t>
+                  </w:r>
+                </w:p>
+              </w:tc>
+              <w:tc>
+                <w:tcPr>
+                  <w:tcW w:w="592" w:type="dxa"/>
+                </w:tcPr>
+                <w:p>
+                  <w:pPr>
+                    <w:cnfStyle w:val="000000000000" w:firstRow="0" w:lastRow="0" w:firstColumn="0" w:lastColumn="0" w:oddVBand="0" w:evenVBand="0" w:oddHBand="0" w:evenHBand="0" w:firstRowFirstColumn="0" w:firstRowLastColumn="0" w:lastRowFirstColumn="0" w:lastRowLastColumn="0"/>
+                    <w:rPr>
+                      <w:sz w:val="20"/>
+                      <w:szCs w:val="20"/>
+                    </w:rPr>
+                  </w:pPr>
+                  <w:r>
+                    <w:rPr>
+                      <w:sz w:val="20"/>
+                      <w:szCs w:val="20"/>
+                    </w:rPr>
+                    <w:t>5</w:t>
+                  </w:r>
+                </w:p>
+              </w:tc>
+            </w:tr>
+            <w:tr>
+              <w:trPr>
+                <w:cnfStyle w:val="000000100000" w:firstRow="0" w:lastRow="0" w:firstColumn="0" w:lastColumn="0" w:oddVBand="0" w:evenVBand="0" w:oddHBand="1" w:evenHBand="0" w:firstRowFirstColumn="0" w:firstRowLastColumn="0" w:lastRowFirstColumn="0" w:lastRowLastColumn="0"/>
+                <w:trHeight w:val="164"/>
+              </w:trPr>
+              <w:tc>
+                <w:tcPr>
+                  <w:cnfStyle w:val="001000000000" w:firstRow="0" w:lastRow="0" w:firstColumn="1" w:lastColumn="0" w:oddVBand="0" w:evenVBand="0" w:oddHBand="0" w:evenHBand="0" w:firstRowFirstColumn="0" w:firstRowLastColumn="0" w:lastRowFirstColumn="0" w:lastRowLastColumn="0"/>
+                  <w:tcW w:w="0" w:type="auto"/>
+                </w:tcPr>
+                <w:p>
+                  <w:pPr>
+                    <w:rPr>
+                      <w:color w:val="auto"/>
+                      <w:sz w:val="20"/>
+                      <w:szCs w:val="20"/>
+                    </w:rPr>
+                  </w:pPr>
+                  <w:r>
+                    <w:rPr>
+                      <w:color w:val="auto"/>
+                      <w:sz w:val="20"/>
+                      <w:szCs w:val="20"/>
+                    </w:rPr>
+                    <w:t>2</w:t>
+                  </w:r>
+                </w:p>
+              </w:tc>
+              <w:tc>
+                <w:tcPr>
+                  <w:tcW w:w="0" w:type="auto"/>
+                </w:tcPr>
+                <w:p>
+                  <w:pPr>
+                    <w:cnfStyle w:val="000000100000" w:firstRow="0" w:lastRow="0" w:firstColumn="0" w:lastColumn="0" w:oddVBand="0" w:evenVBand="0" w:oddHBand="1" w:evenHBand="0" w:firstRowFirstColumn="0" w:firstRowLastColumn="0" w:lastRowFirstColumn="0" w:lastRowLastColumn="0"/>
+                    <w:rPr>
+                      <w:sz w:val="20"/>
+                      <w:szCs w:val="20"/>
+                    </w:rPr>
+                  </w:pPr>
+                  <w:r>
+                    <w:rPr>
+                      <w:sz w:val="20"/>
+                      <w:szCs w:val="20"/>
+                    </w:rPr>
+                    <w:t>13</w:t>
+                  </w:r>
+                </w:p>
+              </w:tc>
+              <w:tc>
+                <w:tcPr>
+                  <w:tcW w:w="0" w:type="auto"/>
+                </w:tcPr>
+                <w:p>
+                  <w:pPr>
+                    <w:cnfStyle w:val="000000100000" w:firstRow="0" w:lastRow="0" w:firstColumn="0" w:lastColumn="0" w:oddVBand="0" w:evenVBand="0" w:oddHBand="1" w:evenHBand="0" w:firstRowFirstColumn="0" w:firstRowLastColumn="0" w:lastRowFirstColumn="0" w:lastRowLastColumn="0"/>
+                    <w:rPr>
+                      <w:sz w:val="20"/>
+                      <w:szCs w:val="20"/>
+                    </w:rPr>
+                  </w:pPr>
+                  <w:r>
+                    <w:rPr>
+                      <w:sz w:val="20"/>
+                      <w:szCs w:val="20"/>
+                    </w:rPr>
+                    <w:t>2</w:t>
+                  </w:r>
+                </w:p>
+              </w:tc>
+              <w:tc>
+                <w:tcPr>
+                  <w:tcW w:w="535" w:type="dxa"/>
+                </w:tcPr>
+                <w:p>
+                  <w:pPr>
+                    <w:cnfStyle w:val="000000100000" w:firstRow="0" w:lastRow="0" w:firstColumn="0" w:lastColumn="0" w:oddVBand="0" w:evenVBand="0" w:oddHBand="1" w:evenHBand="0" w:firstRowFirstColumn="0" w:firstRowLastColumn="0" w:lastRowFirstColumn="0" w:lastRowLastColumn="0"/>
+                    <w:rPr>
+                      <w:sz w:val="20"/>
+                      <w:szCs w:val="20"/>
+                    </w:rPr>
+                  </w:pPr>
+                  <w:r>
+                    <w:rPr>
+                      <w:sz w:val="20"/>
+                      <w:szCs w:val="20"/>
+                    </w:rPr>
+                    <w:t>10</w:t>
+                  </w:r>
+                </w:p>
+              </w:tc>
+              <w:tc>
+                <w:tcPr>
+                  <w:tcW w:w="592" w:type="dxa"/>
+                </w:tcPr>
+                <w:p>
+                  <w:pPr>
+                    <w:cnfStyle w:val="000000100000" w:firstRow="0" w:lastRow="0" w:firstColumn="0" w:lastColumn="0" w:oddVBand="0" w:evenVBand="0" w:oddHBand="1" w:evenHBand="0" w:firstRowFirstColumn="0" w:firstRowLastColumn="0" w:lastRowFirstColumn="0" w:lastRowLastColumn="0"/>
+                    <w:rPr>
+                      <w:sz w:val="20"/>
+                      <w:szCs w:val="20"/>
+                    </w:rPr>
+                  </w:pPr>
+                  <w:r>
+                    <w:rPr>
+                      <w:sz w:val="20"/>
+                      <w:szCs w:val="20"/>
+                    </w:rPr>
+                    <w:t>6</w:t>
+                  </w:r>
+                </w:p>
+              </w:tc>
+            </w:tr>
+            <w:tr>
+              <w:trPr>
+                <w:trHeight w:val="164"/>
+              </w:trPr>
+              <w:tc>
+                <w:tcPr>
+                  <w:cnfStyle w:val="001000000000" w:firstRow="0" w:lastRow="0" w:firstColumn="1" w:lastColumn="0" w:oddVBand="0" w:evenVBand="0" w:oddHBand="0" w:evenHBand="0" w:firstRowFirstColumn="0" w:firstRowLastColumn="0" w:lastRowFirstColumn="0" w:lastRowLastColumn="0"/>
+                  <w:tcW w:w="0" w:type="auto"/>
+                </w:tcPr>
+                <w:p>
+                  <w:pPr>
+                    <w:rPr>
+                      <w:color w:val="auto"/>
+                      <w:sz w:val="20"/>
+                      <w:szCs w:val="20"/>
+                    </w:rPr>
+                  </w:pPr>
+                  <w:r>
+                    <w:rPr>
+                      <w:color w:val="auto"/>
+                      <w:sz w:val="20"/>
+                      <w:szCs w:val="20"/>
+                    </w:rPr>
+                    <w:t>3</w:t>
+                  </w:r>
+                </w:p>
+              </w:tc>
+              <w:tc>
+                <w:tcPr>
+                  <w:tcW w:w="0" w:type="auto"/>
+                </w:tcPr>
+                <w:p>
+                  <w:pPr>
+                    <w:cnfStyle w:val="000000000000" w:firstRow="0" w:lastRow="0" w:firstColumn="0" w:lastColumn="0" w:oddVBand="0" w:evenVBand="0" w:oddHBand="0" w:evenHBand="0" w:firstRowFirstColumn="0" w:firstRowLastColumn="0" w:lastRowFirstColumn="0" w:lastRowLastColumn="0"/>
+                    <w:rPr>
+                      <w:sz w:val="20"/>
+                      <w:szCs w:val="20"/>
+                      <w:vertAlign w:val="superscript"/>
+                    </w:rPr>
+                  </w:pPr>
+                  <w:r>
+                    <w:rPr>
+                      <w:sz w:val="20"/>
+                      <w:szCs w:val="20"/>
+                    </w:rPr>
+                    <w:t>13</w:t>
+                  </w:r>
+                </w:p>
+              </w:tc>
+              <w:tc>
+                <w:tcPr>
+                  <w:tcW w:w="0" w:type="auto"/>
+                </w:tcPr>
+                <w:p>
+                  <w:pPr>
+                    <w:cnfStyle w:val="000000000000" w:firstRow="0" w:lastRow="0" w:firstColumn="0" w:lastColumn="0" w:oddVBand="0" w:evenVBand="0" w:oddHBand="0" w:evenHBand="0" w:firstRowFirstColumn="0" w:firstRowLastColumn="0" w:lastRowFirstColumn="0" w:lastRowLastColumn="0"/>
+                    <w:rPr>
+                      <w:sz w:val="20"/>
+                      <w:szCs w:val="20"/>
+                    </w:rPr>
+                  </w:pPr>
+                  <w:r>
+                    <w:rPr>
+                      <w:sz w:val="20"/>
+                      <w:szCs w:val="20"/>
+                    </w:rPr>
+                    <w:t>3</w:t>
+                  </w:r>
+                </w:p>
+              </w:tc>
+              <w:tc>
+                <w:tcPr>
+                  <w:tcW w:w="535" w:type="dxa"/>
+                </w:tcPr>
+                <w:p>
+                  <w:pPr>
+                    <w:cnfStyle w:val="000000000000" w:firstRow="0" w:lastRow="0" w:firstColumn="0" w:lastColumn="0" w:oddVBand="0" w:evenVBand="0" w:oddHBand="0" w:evenHBand="0" w:firstRowFirstColumn="0" w:firstRowLastColumn="0" w:lastRowFirstColumn="0" w:lastRowLastColumn="0"/>
+                    <w:rPr>
+                      <w:sz w:val="20"/>
+                      <w:szCs w:val="20"/>
+                    </w:rPr>
+                  </w:pPr>
+                  <w:r>
+                    <w:rPr>
+                      <w:sz w:val="20"/>
+                      <w:szCs w:val="20"/>
+                    </w:rPr>
+                    <w:t>11</w:t>
+                  </w:r>
+                </w:p>
+              </w:tc>
+              <w:tc>
+                <w:tcPr>
+                  <w:tcW w:w="592" w:type="dxa"/>
+                </w:tcPr>
+                <w:p>
+                  <w:pPr>
+                    <w:cnfStyle w:val="000000000000" w:firstRow="0" w:lastRow="0" w:firstColumn="0" w:lastColumn="0" w:oddVBand="0" w:evenVBand="0" w:oddHBand="0" w:evenHBand="0" w:firstRowFirstColumn="0" w:firstRowLastColumn="0" w:lastRowFirstColumn="0" w:lastRowLastColumn="0"/>
+                    <w:rPr>
+                      <w:sz w:val="20"/>
+                      <w:szCs w:val="20"/>
+                    </w:rPr>
+                  </w:pPr>
+                  <w:r>
+                    <w:rPr>
+                      <w:sz w:val="20"/>
+                      <w:szCs w:val="20"/>
+                    </w:rPr>
+                    <w:t>7</w:t>
+                  </w:r>
+                </w:p>
+              </w:tc>
+            </w:tr>
+            <w:tr>
+              <w:trPr>
+                <w:cnfStyle w:val="000000100000" w:firstRow="0" w:lastRow="0" w:firstColumn="0" w:lastColumn="0" w:oddVBand="0" w:evenVBand="0" w:oddHBand="1" w:evenHBand="0" w:firstRowFirstColumn="0" w:firstRowLastColumn="0" w:lastRowFirstColumn="0" w:lastRowLastColumn="0"/>
+                <w:trHeight w:val="165"/>
+              </w:trPr>
+              <w:tc>
+                <w:tcPr>
+                  <w:cnfStyle w:val="001000000000" w:firstRow="0" w:lastRow="0" w:firstColumn="1" w:lastColumn="0" w:oddVBand="0" w:evenVBand="0" w:oddHBand="0" w:evenHBand="0" w:firstRowFirstColumn="0" w:firstRowLastColumn="0" w:lastRowFirstColumn="0" w:lastRowLastColumn="0"/>
+                  <w:tcW w:w="0" w:type="auto"/>
+                </w:tcPr>
+                <w:p>
+                  <w:pPr>
+                    <w:rPr>
+                      <w:color w:val="auto"/>
+                      <w:sz w:val="20"/>
+                      <w:szCs w:val="20"/>
+                    </w:rPr>
+                  </w:pPr>
+                  <w:r>
+                    <w:rPr>
+                      <w:color w:val="auto"/>
+                      <w:sz w:val="20"/>
+                      <w:szCs w:val="20"/>
+                    </w:rPr>
+                    <w:t>4</w:t>
+                  </w:r>
+                </w:p>
+              </w:tc>
+              <w:tc>
+                <w:tcPr>
+                  <w:tcW w:w="0" w:type="auto"/>
+                </w:tcPr>
+                <w:p>
+                  <w:pPr>
+                    <w:cnfStyle w:val="000000100000" w:firstRow="0" w:lastRow="0" w:firstColumn="0" w:lastColumn="0" w:oddVBand="0" w:evenVBand="0" w:oddHBand="1" w:evenHBand="0" w:firstRowFirstColumn="0" w:firstRowLastColumn="0" w:lastRowFirstColumn="0" w:lastRowLastColumn="0"/>
+                    <w:rPr>
+                      <w:sz w:val="20"/>
+                      <w:szCs w:val="20"/>
+                      <w:vertAlign w:val="superscript"/>
+                    </w:rPr>
+                  </w:pPr>
+                  <w:r>
+                    <w:rPr>
+                      <w:sz w:val="20"/>
+                      <w:szCs w:val="20"/>
+                    </w:rPr>
+                    <w:t>13</w:t>
+                  </w:r>
+                </w:p>
+              </w:tc>
+              <w:tc>
+                <w:tcPr>
+                  <w:tcW w:w="0" w:type="auto"/>
+                </w:tcPr>
+                <w:p>
+                  <w:pPr>
+                    <w:cnfStyle w:val="000000100000" w:firstRow="0" w:lastRow="0" w:firstColumn="0" w:lastColumn="0" w:oddVBand="0" w:evenVBand="0" w:oddHBand="1" w:evenHBand="0" w:firstRowFirstColumn="0" w:firstRowLastColumn="0" w:lastRowFirstColumn="0" w:lastRowLastColumn="0"/>
+                    <w:rPr>
+                      <w:sz w:val="20"/>
+                      <w:szCs w:val="20"/>
+                    </w:rPr>
+                  </w:pPr>
+                  <w:r>
+                    <w:rPr>
+                      <w:sz w:val="20"/>
+                      <w:szCs w:val="20"/>
+                    </w:rPr>
+                    <w:t>4</w:t>
+                  </w:r>
+                </w:p>
+              </w:tc>
+              <w:tc>
+                <w:tcPr>
+                  <w:tcW w:w="535" w:type="dxa"/>
+                </w:tcPr>
+                <w:p>
+                  <w:pPr>
+                    <w:cnfStyle w:val="000000100000" w:firstRow="0" w:lastRow="0" w:firstColumn="0" w:lastColumn="0" w:oddVBand="0" w:evenVBand="0" w:oddHBand="1" w:evenHBand="0" w:firstRowFirstColumn="0" w:firstRowLastColumn="0" w:lastRowFirstColumn="0" w:lastRowLastColumn="0"/>
+                    <w:rPr>
+                      <w:sz w:val="20"/>
+                      <w:szCs w:val="20"/>
+                    </w:rPr>
+                  </w:pPr>
+                  <w:r>
+                    <w:rPr>
+                      <w:sz w:val="20"/>
+                      <w:szCs w:val="20"/>
+                    </w:rPr>
+                    <w:t>12</w:t>
+                  </w:r>
+                </w:p>
+              </w:tc>
+              <w:tc>
+                <w:tcPr>
+                  <w:tcW w:w="592" w:type="dxa"/>
+                </w:tcPr>
+                <w:p>
+                  <w:pPr>
+                    <w:cnfStyle w:val="000000100000" w:firstRow="0" w:lastRow="0" w:firstColumn="0" w:lastColumn="0" w:oddVBand="0" w:evenVBand="0" w:oddHBand="1" w:evenHBand="0" w:firstRowFirstColumn="0" w:firstRowLastColumn="0" w:lastRowFirstColumn="0" w:lastRowLastColumn="0"/>
+                    <w:rPr>
+                      <w:sz w:val="20"/>
+                      <w:szCs w:val="20"/>
+                    </w:rPr>
+                  </w:pPr>
+                  <w:r>
+                    <w:rPr>
+                      <w:sz w:val="20"/>
+                      <w:szCs w:val="20"/>
+                    </w:rPr>
+                    <w:t>8</w:t>
+                  </w:r>
+                </w:p>
+              </w:tc>
+            </w:tr>
+            <w:tr>
+              <w:trPr>
+                <w:trHeight w:val="164"/>
+              </w:trPr>
+              <w:tc>
+                <w:tcPr>
+                  <w:cnfStyle w:val="001000000000" w:firstRow="0" w:lastRow="0" w:firstColumn="1" w:lastColumn="0" w:oddVBand="0" w:evenVBand="0" w:oddHBand="0" w:evenHBand="0" w:firstRowFirstColumn="0" w:firstRowLastColumn="0" w:lastRowFirstColumn="0" w:lastRowLastColumn="0"/>
+                  <w:tcW w:w="0" w:type="auto"/>
+                </w:tcPr>
+                <w:p>
+                  <w:pPr>
+                    <w:rPr>
+                      <w:color w:val="auto"/>
+                      <w:sz w:val="20"/>
+                      <w:szCs w:val="20"/>
+                    </w:rPr>
+                  </w:pPr>
+                  <w:r>
+                    <w:rPr>
+                      <w:color w:val="auto"/>
+                      <w:sz w:val="20"/>
+                      <w:szCs w:val="20"/>
+                    </w:rPr>
+                    <w:t>5</w:t>
+                  </w:r>
+                </w:p>
+              </w:tc>
+              <w:tc>
+                <w:tcPr>
+                  <w:tcW w:w="0" w:type="auto"/>
+                </w:tcPr>
+                <w:p>
+                  <w:pPr>
+                    <w:cnfStyle w:val="000000000000" w:firstRow="0" w:lastRow="0" w:firstColumn="0" w:lastColumn="0" w:oddVBand="0" w:evenVBand="0" w:oddHBand="0" w:evenHBand="0" w:firstRowFirstColumn="0" w:firstRowLastColumn="0" w:lastRowFirstColumn="0" w:lastRowLastColumn="0"/>
+                    <w:rPr>
+                      <w:sz w:val="20"/>
+                      <w:szCs w:val="20"/>
+                    </w:rPr>
+                  </w:pPr>
+                  <w:r>
+                    <w:rPr>
+                      <w:sz w:val="20"/>
+                      <w:szCs w:val="20"/>
+                    </w:rPr>
+                    <w:t>13</w:t>
+                  </w:r>
+                </w:p>
+              </w:tc>
+              <w:tc>
+                <w:tcPr>
+                  <w:tcW w:w="0" w:type="auto"/>
+                </w:tcPr>
+                <w:p>
+                  <w:pPr>
+                    <w:cnfStyle w:val="000000000000" w:firstRow="0" w:lastRow="0" w:firstColumn="0" w:lastColumn="0" w:oddVBand="0" w:evenVBand="0" w:oddHBand="0" w:evenHBand="0" w:firstRowFirstColumn="0" w:firstRowLastColumn="0" w:lastRowFirstColumn="0" w:lastRowLastColumn="0"/>
+                    <w:rPr>
+                      <w:sz w:val="20"/>
+                      <w:szCs w:val="20"/>
+                    </w:rPr>
+                  </w:pPr>
+                  <w:r>
+                    <w:rPr>
+                      <w:sz w:val="20"/>
+                      <w:szCs w:val="20"/>
+                    </w:rPr>
+                    <w:t>5</w:t>
+                  </w:r>
+                </w:p>
+              </w:tc>
+              <w:tc>
+                <w:tcPr>
+                  <w:tcW w:w="535" w:type="dxa"/>
+                </w:tcPr>
+                <w:p>
+                  <w:pPr>
+                    <w:cnfStyle w:val="000000000000" w:firstRow="0" w:lastRow="0" w:firstColumn="0" w:lastColumn="0" w:oddVBand="0" w:evenVBand="0" w:oddHBand="0" w:evenHBand="0" w:firstRowFirstColumn="0" w:firstRowLastColumn="0" w:lastRowFirstColumn="0" w:lastRowLastColumn="0"/>
+                    <w:rPr>
+                      <w:sz w:val="20"/>
+                      <w:szCs w:val="20"/>
+                    </w:rPr>
+                  </w:pPr>
+                  <w:r>
+                    <w:rPr>
+                      <w:sz w:val="20"/>
+                      <w:szCs w:val="20"/>
+                    </w:rPr>
+                    <w:t>1</w:t>
+                  </w:r>
+                </w:p>
+              </w:tc>
+              <w:tc>
+                <w:tcPr>
+                  <w:tcW w:w="592" w:type="dxa"/>
+                </w:tcPr>
+                <w:p>
+                  <w:pPr>
+                    <w:cnfStyle w:val="000000000000" w:firstRow="0" w:lastRow="0" w:firstColumn="0" w:lastColumn="0" w:oddVBand="0" w:evenVBand="0" w:oddHBand="0" w:evenHBand="0" w:firstRowFirstColumn="0" w:firstRowLastColumn="0" w:lastRowFirstColumn="0" w:lastRowLastColumn="0"/>
+                    <w:rPr>
+                      <w:sz w:val="20"/>
+                      <w:szCs w:val="20"/>
+                    </w:rPr>
+                  </w:pPr>
+                  <w:r>
+                    <w:rPr>
+                      <w:sz w:val="20"/>
+                      <w:szCs w:val="20"/>
+                    </w:rPr>
+                    <w:t>9</w:t>
+                  </w:r>
+                </w:p>
+              </w:tc>
+            </w:tr>
+            <w:tr>
+              <w:trPr>
+                <w:cnfStyle w:val="000000100000" w:firstRow="0" w:lastRow="0" w:firstColumn="0" w:lastColumn="0" w:oddVBand="0" w:evenVBand="0" w:oddHBand="1" w:evenHBand="0" w:firstRowFirstColumn="0" w:firstRowLastColumn="0" w:lastRowFirstColumn="0" w:lastRowLastColumn="0"/>
+                <w:trHeight w:val="164"/>
+              </w:trPr>
+              <w:tc>
+                <w:tcPr>
+                  <w:cnfStyle w:val="001000000000" w:firstRow="0" w:lastRow="0" w:firstColumn="1" w:lastColumn="0" w:oddVBand="0" w:evenVBand="0" w:oddHBand="0" w:evenHBand="0" w:firstRowFirstColumn="0" w:firstRowLastColumn="0" w:lastRowFirstColumn="0" w:lastRowLastColumn="0"/>
+                  <w:tcW w:w="0" w:type="auto"/>
+                </w:tcPr>
+                <w:p>
+                  <w:pPr>
+                    <w:rPr>
+                      <w:color w:val="auto"/>
+                      <w:sz w:val="20"/>
+                      <w:szCs w:val="20"/>
+                    </w:rPr>
+                  </w:pPr>
+                  <w:r>
+                    <w:rPr>
+                      <w:color w:val="auto"/>
+                      <w:sz w:val="20"/>
+                      <w:szCs w:val="20"/>
+                    </w:rPr>
+                    <w:t>6</w:t>
+                  </w:r>
+                </w:p>
+              </w:tc>
+              <w:tc>
+                <w:tcPr>
+                  <w:tcW w:w="0" w:type="auto"/>
+                </w:tcPr>
+                <w:p>
+                  <w:pPr>
+                    <w:cnfStyle w:val="000000100000" w:firstRow="0" w:lastRow="0" w:firstColumn="0" w:lastColumn="0" w:oddVBand="0" w:evenVBand="0" w:oddHBand="1" w:evenHBand="0" w:firstRowFirstColumn="0" w:firstRowLastColumn="0" w:lastRowFirstColumn="0" w:lastRowLastColumn="0"/>
+                    <w:rPr>
+                      <w:sz w:val="20"/>
+                      <w:szCs w:val="20"/>
+                      <w:vertAlign w:val="superscript"/>
+                    </w:rPr>
+                  </w:pPr>
+                  <w:r>
+                    <w:rPr>
+                      <w:sz w:val="20"/>
+                      <w:szCs w:val="20"/>
+                    </w:rPr>
+                    <w:t>13</w:t>
+                  </w:r>
+                </w:p>
+              </w:tc>
+              <w:tc>
+                <w:tcPr>
+                  <w:tcW w:w="0" w:type="auto"/>
+                </w:tcPr>
+                <w:p>
+                  <w:pPr>
+                    <w:cnfStyle w:val="000000100000" w:firstRow="0" w:lastRow="0" w:firstColumn="0" w:lastColumn="0" w:oddVBand="0" w:evenVBand="0" w:oddHBand="1" w:evenHBand="0" w:firstRowFirstColumn="0" w:firstRowLastColumn="0" w:lastRowFirstColumn="0" w:lastRowLastColumn="0"/>
+                    <w:rPr>
+                      <w:sz w:val="20"/>
+                      <w:szCs w:val="20"/>
+                    </w:rPr>
+                  </w:pPr>
+                  <w:r>
+                    <w:rPr>
+                      <w:sz w:val="20"/>
+                      <w:szCs w:val="20"/>
+                    </w:rPr>
+                    <w:t>6</w:t>
+                  </w:r>
+                </w:p>
+              </w:tc>
+              <w:tc>
+                <w:tcPr>
+                  <w:tcW w:w="535" w:type="dxa"/>
+                </w:tcPr>
+                <w:p>
+                  <w:pPr>
+                    <w:cnfStyle w:val="000000100000" w:firstRow="0" w:lastRow="0" w:firstColumn="0" w:lastColumn="0" w:oddVBand="0" w:evenVBand="0" w:oddHBand="1" w:evenHBand="0" w:firstRowFirstColumn="0" w:firstRowLastColumn="0" w:lastRowFirstColumn="0" w:lastRowLastColumn="0"/>
+                    <w:rPr>
+                      <w:sz w:val="20"/>
+                      <w:szCs w:val="20"/>
+                    </w:rPr>
+                  </w:pPr>
+                  <w:r>
+                    <w:rPr>
+                      <w:sz w:val="20"/>
+                      <w:szCs w:val="20"/>
+                    </w:rPr>
+                    <w:t>2</w:t>
+                  </w:r>
+                </w:p>
+              </w:tc>
+              <w:tc>
+                <w:tcPr>
+                  <w:tcW w:w="592" w:type="dxa"/>
+                </w:tcPr>
+                <w:p>
+                  <w:pPr>
+                    <w:cnfStyle w:val="000000100000" w:firstRow="0" w:lastRow="0" w:firstColumn="0" w:lastColumn="0" w:oddVBand="0" w:evenVBand="0" w:oddHBand="1" w:evenHBand="0" w:firstRowFirstColumn="0" w:firstRowLastColumn="0" w:lastRowFirstColumn="0" w:lastRowLastColumn="0"/>
+                    <w:rPr>
+                      <w:sz w:val="20"/>
+                      <w:szCs w:val="20"/>
+                    </w:rPr>
+                  </w:pPr>
+                  <w:r>
+                    <w:rPr>
+                      <w:sz w:val="20"/>
+                      <w:szCs w:val="20"/>
+                    </w:rPr>
+                    <w:t>10</w:t>
+                  </w:r>
+                </w:p>
+              </w:tc>
+            </w:tr>
+            <w:tr>
+              <w:trPr>
+                <w:trHeight w:val="265"/>
+              </w:trPr>
+              <w:tc>
+                <w:tcPr>
+                  <w:cnfStyle w:val="001000000000" w:firstRow="0" w:lastRow="0" w:firstColumn="1" w:lastColumn="0" w:oddVBand="0" w:evenVBand="0" w:oddHBand="0" w:evenHBand="0" w:firstRowFirstColumn="0" w:firstRowLastColumn="0" w:lastRowFirstColumn="0" w:lastRowLastColumn="0"/>
+                  <w:tcW w:w="0" w:type="auto"/>
+                </w:tcPr>
+                <w:p>
+                  <w:pPr>
+                    <w:rPr>
+                      <w:color w:val="auto"/>
+                      <w:sz w:val="20"/>
+                      <w:szCs w:val="20"/>
+                    </w:rPr>
+                  </w:pPr>
+                  <w:r>
+                    <w:rPr>
+                      <w:color w:val="auto"/>
+                      <w:sz w:val="20"/>
+                      <w:szCs w:val="20"/>
+                    </w:rPr>
+                    <w:t>7</w:t>
+                  </w:r>
+                </w:p>
+              </w:tc>
+              <w:tc>
+                <w:tcPr>
+                  <w:tcW w:w="0" w:type="auto"/>
+                </w:tcPr>
+                <w:p>
+                  <w:pPr>
+                    <w:cnfStyle w:val="000000000000" w:firstRow="0" w:lastRow="0" w:firstColumn="0" w:lastColumn="0" w:oddVBand="0" w:evenVBand="0" w:oddHBand="0" w:evenHBand="0" w:firstRowFirstColumn="0" w:firstRowLastColumn="0" w:lastRowFirstColumn="0" w:lastRowLastColumn="0"/>
+                    <w:rPr>
+                      <w:sz w:val="20"/>
+                      <w:szCs w:val="20"/>
+                    </w:rPr>
+                  </w:pPr>
+                  <w:r>
+                    <w:rPr>
+                      <w:sz w:val="20"/>
+                      <w:szCs w:val="20"/>
+                    </w:rPr>
+                    <w:t>13</w:t>
+                  </w:r>
+                </w:p>
+              </w:tc>
+              <w:tc>
+                <w:tcPr>
+                  <w:tcW w:w="0" w:type="auto"/>
+                </w:tcPr>
+                <w:p>
+                  <w:pPr>
+                    <w:cnfStyle w:val="000000000000" w:firstRow="0" w:lastRow="0" w:firstColumn="0" w:lastColumn="0" w:oddVBand="0" w:evenVBand="0" w:oddHBand="0" w:evenHBand="0" w:firstRowFirstColumn="0" w:firstRowLastColumn="0" w:lastRowFirstColumn="0" w:lastRowLastColumn="0"/>
+                    <w:rPr>
+                      <w:sz w:val="20"/>
+                      <w:szCs w:val="20"/>
+                    </w:rPr>
+                  </w:pPr>
+                  <w:r>
+                    <w:rPr>
+                      <w:sz w:val="20"/>
+                      <w:szCs w:val="20"/>
+                    </w:rPr>
+                    <w:t>7</w:t>
+                  </w:r>
+                </w:p>
+              </w:tc>
+              <w:tc>
+                <w:tcPr>
+                  <w:tcW w:w="535" w:type="dxa"/>
+                </w:tcPr>
+                <w:p>
+                  <w:pPr>
+                    <w:cnfStyle w:val="000000000000" w:firstRow="0" w:lastRow="0" w:firstColumn="0" w:lastColumn="0" w:oddVBand="0" w:evenVBand="0" w:oddHBand="0" w:evenHBand="0" w:firstRowFirstColumn="0" w:firstRowLastColumn="0" w:lastRowFirstColumn="0" w:lastRowLastColumn="0"/>
+                    <w:rPr>
+                      <w:sz w:val="20"/>
+                      <w:szCs w:val="20"/>
+                    </w:rPr>
+                  </w:pPr>
+                  <w:r>
+                    <w:rPr>
+                      <w:sz w:val="20"/>
+                      <w:szCs w:val="20"/>
+                    </w:rPr>
+                    <w:t>3</w:t>
+                  </w:r>
+                </w:p>
+              </w:tc>
+              <w:tc>
+                <w:tcPr>
+                  <w:tcW w:w="592" w:type="dxa"/>
+                </w:tcPr>
+                <w:p>
+                  <w:pPr>
+                    <w:cnfStyle w:val="000000000000" w:firstRow="0" w:lastRow="0" w:firstColumn="0" w:lastColumn="0" w:oddVBand="0" w:evenVBand="0" w:oddHBand="0" w:evenHBand="0" w:firstRowFirstColumn="0" w:firstRowLastColumn="0" w:lastRowFirstColumn="0" w:lastRowLastColumn="0"/>
+                    <w:rPr>
+                      <w:sz w:val="20"/>
+                      <w:szCs w:val="20"/>
+                    </w:rPr>
+                  </w:pPr>
+                  <w:r>
+                    <w:rPr>
+                      <w:sz w:val="20"/>
+                      <w:szCs w:val="20"/>
+                    </w:rPr>
+                    <w:t>11</w:t>
+                  </w:r>
+                </w:p>
+              </w:tc>
+            </w:tr>
+            <w:tr>
+              <w:trPr>
+                <w:cnfStyle w:val="000000100000" w:firstRow="0" w:lastRow="0" w:firstColumn="0" w:lastColumn="0" w:oddVBand="0" w:evenVBand="0" w:oddHBand="1" w:evenHBand="0" w:firstRowFirstColumn="0" w:firstRowLastColumn="0" w:lastRowFirstColumn="0" w:lastRowLastColumn="0"/>
+                <w:trHeight w:val="164"/>
+              </w:trPr>
+              <w:tc>
+                <w:tcPr>
+                  <w:cnfStyle w:val="001000000000" w:firstRow="0" w:lastRow="0" w:firstColumn="1" w:lastColumn="0" w:oddVBand="0" w:evenVBand="0" w:oddHBand="0" w:evenHBand="0" w:firstRowFirstColumn="0" w:firstRowLastColumn="0" w:lastRowFirstColumn="0" w:lastRowLastColumn="0"/>
+                  <w:tcW w:w="0" w:type="auto"/>
+                </w:tcPr>
+                <w:p>
+                  <w:pPr>
+                    <w:rPr>
+                      <w:color w:val="auto"/>
+                      <w:sz w:val="20"/>
+                      <w:szCs w:val="20"/>
+                    </w:rPr>
+                  </w:pPr>
+                  <w:r>
+                    <w:rPr>
+                      <w:color w:val="auto"/>
+                      <w:sz w:val="20"/>
+                      <w:szCs w:val="20"/>
+                    </w:rPr>
+                    <w:t>8</w:t>
+                  </w:r>
+                </w:p>
+              </w:tc>
+              <w:tc>
+                <w:tcPr>
+                  <w:tcW w:w="0" w:type="auto"/>
+                </w:tcPr>
+                <w:p>
+                  <w:pPr>
+                    <w:cnfStyle w:val="000000100000" w:firstRow="0" w:lastRow="0" w:firstColumn="0" w:lastColumn="0" w:oddVBand="0" w:evenVBand="0" w:oddHBand="1" w:evenHBand="0" w:firstRowFirstColumn="0" w:firstRowLastColumn="0" w:lastRowFirstColumn="0" w:lastRowLastColumn="0"/>
+                    <w:rPr>
+                      <w:sz w:val="20"/>
+                      <w:szCs w:val="20"/>
+                    </w:rPr>
+                  </w:pPr>
+                  <w:r>
+                    <w:rPr>
+                      <w:sz w:val="20"/>
+                      <w:szCs w:val="20"/>
+                    </w:rPr>
+                    <w:t>13</w:t>
+                  </w:r>
+                </w:p>
+              </w:tc>
+              <w:tc>
+                <w:tcPr>
+                  <w:tcW w:w="0" w:type="auto"/>
+                </w:tcPr>
+                <w:p>
+                  <w:pPr>
+                    <w:cnfStyle w:val="000000100000" w:firstRow="0" w:lastRow="0" w:firstColumn="0" w:lastColumn="0" w:oddVBand="0" w:evenVBand="0" w:oddHBand="1" w:evenHBand="0" w:firstRowFirstColumn="0" w:firstRowLastColumn="0" w:lastRowFirstColumn="0" w:lastRowLastColumn="0"/>
+                    <w:rPr>
+                      <w:sz w:val="20"/>
+                      <w:szCs w:val="20"/>
+                    </w:rPr>
+                  </w:pPr>
+                  <w:r>
+                    <w:rPr>
+                      <w:sz w:val="20"/>
+                      <w:szCs w:val="20"/>
+                    </w:rPr>
+                    <w:t>8</w:t>
+                  </w:r>
+                </w:p>
+              </w:tc>
+              <w:tc>
+                <w:tcPr>
+                  <w:tcW w:w="535" w:type="dxa"/>
+                </w:tcPr>
+                <w:p>
+                  <w:pPr>
+                    <w:cnfStyle w:val="000000100000" w:firstRow="0" w:lastRow="0" w:firstColumn="0" w:lastColumn="0" w:oddVBand="0" w:evenVBand="0" w:oddHBand="1" w:evenHBand="0" w:firstRowFirstColumn="0" w:firstRowLastColumn="0" w:lastRowFirstColumn="0" w:lastRowLastColumn="0"/>
+                    <w:rPr>
+                      <w:sz w:val="20"/>
+                      <w:szCs w:val="20"/>
+                    </w:rPr>
+                  </w:pPr>
+                  <w:r>
+                    <w:rPr>
+                      <w:sz w:val="20"/>
+                      <w:szCs w:val="20"/>
+                    </w:rPr>
+                    <w:t>4</w:t>
+                  </w:r>
+                </w:p>
+              </w:tc>
+              <w:tc>
+                <w:tcPr>
+                  <w:tcW w:w="592" w:type="dxa"/>
+                </w:tcPr>
+                <w:p>
+                  <w:pPr>
+                    <w:cnfStyle w:val="000000100000" w:firstRow="0" w:lastRow="0" w:firstColumn="0" w:lastColumn="0" w:oddVBand="0" w:evenVBand="0" w:oddHBand="1" w:evenHBand="0" w:firstRowFirstColumn="0" w:firstRowLastColumn="0" w:lastRowFirstColumn="0" w:lastRowLastColumn="0"/>
+                    <w:rPr>
+                      <w:sz w:val="20"/>
+                      <w:szCs w:val="20"/>
+                    </w:rPr>
+                  </w:pPr>
+                  <w:r>
+                    <w:rPr>
+                      <w:sz w:val="20"/>
+                      <w:szCs w:val="20"/>
+                    </w:rPr>
+                    <w:t>12</w:t>
+                  </w:r>
+                </w:p>
+              </w:tc>
+            </w:tr>
+            <w:tr>
+              <w:trPr>
+                <w:trHeight w:val="189"/>
+              </w:trPr>
+              <w:tc>
+                <w:tcPr>
+                  <w:cnfStyle w:val="001000000000" w:firstRow="0" w:lastRow="0" w:firstColumn="1" w:lastColumn="0" w:oddVBand="0" w:evenVBand="0" w:oddHBand="0" w:evenHBand="0" w:firstRowFirstColumn="0" w:firstRowLastColumn="0" w:lastRowFirstColumn="0" w:lastRowLastColumn="0"/>
+                  <w:tcW w:w="0" w:type="auto"/>
+                </w:tcPr>
+                <w:p>
+                  <w:pPr>
+                    <w:rPr>
+                      <w:color w:val="auto"/>
+                      <w:sz w:val="20"/>
+                      <w:szCs w:val="20"/>
+                    </w:rPr>
+                  </w:pPr>
+                  <w:r>
+                    <w:rPr>
+                      <w:color w:val="auto"/>
+                      <w:sz w:val="20"/>
+                      <w:szCs w:val="20"/>
+                    </w:rPr>
+                    <w:t>9</w:t>
+                  </w:r>
+                </w:p>
+              </w:tc>
+              <w:tc>
+                <w:tcPr>
+                  <w:tcW w:w="0" w:type="auto"/>
+                </w:tcPr>
+                <w:p>
+                  <w:pPr>
+                    <w:cnfStyle w:val="000000000000" w:firstRow="0" w:lastRow="0" w:firstColumn="0" w:lastColumn="0" w:oddVBand="0" w:evenVBand="0" w:oddHBand="0" w:evenHBand="0" w:firstRowFirstColumn="0" w:firstRowLastColumn="0" w:lastRowFirstColumn="0" w:lastRowLastColumn="0"/>
+                    <w:rPr>
+                      <w:sz w:val="20"/>
+                      <w:szCs w:val="20"/>
+                    </w:rPr>
+                  </w:pPr>
+                  <w:r>
+                    <w:rPr>
+                      <w:sz w:val="20"/>
+                      <w:szCs w:val="20"/>
+                    </w:rPr>
+                    <w:t>13</w:t>
+                  </w:r>
+                </w:p>
+              </w:tc>
+              <w:tc>
+                <w:tcPr>
+                  <w:tcW w:w="0" w:type="auto"/>
+                </w:tcPr>
+                <w:p>
+                  <w:pPr>
+                    <w:cnfStyle w:val="000000000000" w:firstRow="0" w:lastRow="0" w:firstColumn="0" w:lastColumn="0" w:oddVBand="0" w:evenVBand="0" w:oddHBand="0" w:evenHBand="0" w:firstRowFirstColumn="0" w:firstRowLastColumn="0" w:lastRowFirstColumn="0" w:lastRowLastColumn="0"/>
+                    <w:rPr>
+                      <w:sz w:val="20"/>
+                      <w:szCs w:val="20"/>
+                    </w:rPr>
+                  </w:pPr>
+                  <w:r>
+                    <w:rPr>
+                      <w:sz w:val="20"/>
+                      <w:szCs w:val="20"/>
+                    </w:rPr>
+                    <w:t>9</w:t>
+                  </w:r>
+                </w:p>
+              </w:tc>
+              <w:tc>
+                <w:tcPr>
+                  <w:tcW w:w="535" w:type="dxa"/>
+                </w:tcPr>
+                <w:p>
+                  <w:pPr>
+                    <w:cnfStyle w:val="000000000000" w:firstRow="0" w:lastRow="0" w:firstColumn="0" w:lastColumn="0" w:oddVBand="0" w:evenVBand="0" w:oddHBand="0" w:evenHBand="0" w:firstRowFirstColumn="0" w:firstRowLastColumn="0" w:lastRowFirstColumn="0" w:lastRowLastColumn="0"/>
+                    <w:rPr>
+                      <w:sz w:val="20"/>
+                      <w:szCs w:val="20"/>
+                    </w:rPr>
+                  </w:pPr>
+                  <w:r>
+                    <w:rPr>
+                      <w:sz w:val="20"/>
+                      <w:szCs w:val="20"/>
+                    </w:rPr>
+                    <w:t>5</w:t>
+                  </w:r>
+                </w:p>
+              </w:tc>
+              <w:tc>
+                <w:tcPr>
+                  <w:tcW w:w="592" w:type="dxa"/>
+                </w:tcPr>
+                <w:p>
+                  <w:pPr>
+                    <w:cnfStyle w:val="000000000000" w:firstRow="0" w:lastRow="0" w:firstColumn="0" w:lastColumn="0" w:oddVBand="0" w:evenVBand="0" w:oddHBand="0" w:evenHBand="0" w:firstRowFirstColumn="0" w:firstRowLastColumn="0" w:lastRowFirstColumn="0" w:lastRowLastColumn="0"/>
+                    <w:rPr>
+                      <w:sz w:val="20"/>
+                      <w:szCs w:val="20"/>
+                    </w:rPr>
+                  </w:pPr>
+                  <w:r>
+                    <w:rPr>
+                      <w:sz w:val="20"/>
+                      <w:szCs w:val="20"/>
+                    </w:rPr>
+                    <w:t>1</w:t>
+                  </w:r>
+                </w:p>
+              </w:tc>
+            </w:tr>
+            <w:tr>
+              <w:trPr>
+                <w:cnfStyle w:val="000000100000" w:firstRow="0" w:lastRow="0" w:firstColumn="0" w:lastColumn="0" w:oddVBand="0" w:evenVBand="0" w:oddHBand="1" w:evenHBand="0" w:firstRowFirstColumn="0" w:firstRowLastColumn="0" w:lastRowFirstColumn="0" w:lastRowLastColumn="0"/>
+                <w:trHeight w:val="175"/>
+              </w:trPr>
+              <w:tc>
+                <w:tcPr>
+                  <w:cnfStyle w:val="001000000000" w:firstRow="0" w:lastRow="0" w:firstColumn="1" w:lastColumn="0" w:oddVBand="0" w:evenVBand="0" w:oddHBand="0" w:evenHBand="0" w:firstRowFirstColumn="0" w:firstRowLastColumn="0" w:lastRowFirstColumn="0" w:lastRowLastColumn="0"/>
+                  <w:tcW w:w="0" w:type="auto"/>
+                </w:tcPr>
+                <w:p>
+                  <w:pPr>
+                    <w:rPr>
+                      <w:color w:val="auto"/>
+                      <w:sz w:val="20"/>
+                      <w:szCs w:val="20"/>
+                    </w:rPr>
+                  </w:pPr>
+                  <w:r>
+                    <w:rPr>
+                      <w:color w:val="auto"/>
+                      <w:sz w:val="20"/>
+                      <w:szCs w:val="20"/>
+                    </w:rPr>
+                    <w:t>10</w:t>
+                  </w:r>
+                </w:p>
+              </w:tc>
+              <w:tc>
+                <w:tcPr>
+                  <w:tcW w:w="0" w:type="auto"/>
+                </w:tcPr>
+                <w:p>
+                  <w:pPr>
+                    <w:cnfStyle w:val="000000100000" w:firstRow="0" w:lastRow="0" w:firstColumn="0" w:lastColumn="0" w:oddVBand="0" w:evenVBand="0" w:oddHBand="1" w:evenHBand="0" w:firstRowFirstColumn="0" w:firstRowLastColumn="0" w:lastRowFirstColumn="0" w:lastRowLastColumn="0"/>
+                    <w:rPr>
+                      <w:sz w:val="20"/>
+                      <w:szCs w:val="20"/>
+                    </w:rPr>
+                  </w:pPr>
+                  <w:r>
+                    <w:rPr>
+                      <w:sz w:val="20"/>
+                      <w:szCs w:val="20"/>
+                    </w:rPr>
+                    <w:t>1</w:t>
+                  </w:r>
+                  <w:r>
+                    <w:rPr>
+                      <w:sz w:val="20"/>
+                      <w:szCs w:val="20"/>
+                    </w:rPr>
+                    <w:t>3</w:t>
+                  </w:r>
+                </w:p>
+              </w:tc>
+              <w:tc>
+                <w:tcPr>
+                  <w:tcW w:w="0" w:type="auto"/>
+                </w:tcPr>
+                <w:p>
+                  <w:pPr>
+                    <w:cnfStyle w:val="000000100000" w:firstRow="0" w:lastRow="0" w:firstColumn="0" w:lastColumn="0" w:oddVBand="0" w:evenVBand="0" w:oddHBand="1" w:evenHBand="0" w:firstRowFirstColumn="0" w:firstRowLastColumn="0" w:lastRowFirstColumn="0" w:lastRowLastColumn="0"/>
+                    <w:rPr>
+                      <w:sz w:val="20"/>
+                      <w:szCs w:val="20"/>
+                    </w:rPr>
+                  </w:pPr>
+                  <w:r>
+                    <w:rPr>
+                      <w:sz w:val="20"/>
+                      <w:szCs w:val="20"/>
+                    </w:rPr>
+                    <w:t>10</w:t>
+                  </w:r>
+                </w:p>
+              </w:tc>
+              <w:tc>
+                <w:tcPr>
+                  <w:tcW w:w="535" w:type="dxa"/>
+                </w:tcPr>
+                <w:p>
+                  <w:pPr>
+                    <w:cnfStyle w:val="000000100000" w:firstRow="0" w:lastRow="0" w:firstColumn="0" w:lastColumn="0" w:oddVBand="0" w:evenVBand="0" w:oddHBand="1" w:evenHBand="0" w:firstRowFirstColumn="0" w:firstRowLastColumn="0" w:lastRowFirstColumn="0" w:lastRowLastColumn="0"/>
+                    <w:rPr>
+                      <w:sz w:val="20"/>
+                      <w:szCs w:val="20"/>
+                    </w:rPr>
+                  </w:pPr>
+                  <w:r>
+                    <w:rPr>
+                      <w:sz w:val="20"/>
+                      <w:szCs w:val="20"/>
+                    </w:rPr>
+                    <w:t>6</w:t>
+                  </w:r>
+                </w:p>
+              </w:tc>
+              <w:tc>
+                <w:tcPr>
+                  <w:tcW w:w="592" w:type="dxa"/>
+                </w:tcPr>
+                <w:p>
+                  <w:pPr>
+                    <w:cnfStyle w:val="000000100000" w:firstRow="0" w:lastRow="0" w:firstColumn="0" w:lastColumn="0" w:oddVBand="0" w:evenVBand="0" w:oddHBand="1" w:evenHBand="0" w:firstRowFirstColumn="0" w:firstRowLastColumn="0" w:lastRowFirstColumn="0" w:lastRowLastColumn="0"/>
+                    <w:rPr>
+                      <w:sz w:val="20"/>
+                      <w:szCs w:val="20"/>
+                    </w:rPr>
+                  </w:pPr>
+                  <w:r>
+                    <w:rPr>
+                      <w:sz w:val="20"/>
+                      <w:szCs w:val="20"/>
+                    </w:rPr>
+                    <w:t>2</w:t>
+                  </w:r>
+                </w:p>
+              </w:tc>
+            </w:tr>
+            <w:tr>
+              <w:trPr>
+                <w:trHeight w:val="175"/>
+              </w:trPr>
+              <w:tc>
+                <w:tcPr>
+                  <w:cnfStyle w:val="001000000000" w:firstRow="0" w:lastRow="0" w:firstColumn="1" w:lastColumn="0" w:oddVBand="0" w:evenVBand="0" w:oddHBand="0" w:evenHBand="0" w:firstRowFirstColumn="0" w:firstRowLastColumn="0" w:lastRowFirstColumn="0" w:lastRowLastColumn="0"/>
+                  <w:tcW w:w="0" w:type="auto"/>
+                </w:tcPr>
+                <w:p>
+                  <w:pPr>
+                    <w:rPr>
+                      <w:bCs w:val="0"/>
+                      <w:color w:val="000000" w:themeColor="text1"/>
+                      <w:sz w:val="20"/>
+                      <w:szCs w:val="20"/>
+                      <w14:shadow w14:blurRad="38100" w14:dist="19050" w14:dir="2700000" w14:sx="100000" w14:sy="100000" w14:kx="0" w14:ky="0" w14:algn="tl">
+                        <w14:schemeClr w14:val="dk1">
+                          <w14:alpha w14:val="60000"/>
+                        </w14:schemeClr>
+                      </w14:shadow>
+                      <w14:textOutline w14:w="0" w14:cap="flat" w14:cmpd="sng" w14:algn="ctr">
+                        <w14:noFill/>
+                        <w14:prstDash w14:val="solid"/>
+                        <w14:round/>
+                      </w14:textOutline>
+                    </w:rPr>
+                  </w:pPr>
+                  <w:r>
+                    <w:rPr>
+                      <w:bCs w:val="0"/>
+                      <w:color w:val="000000" w:themeColor="text1"/>
+                      <w:sz w:val="20"/>
+                      <w:szCs w:val="20"/>
+                      <w14:shadow w14:blurRad="38100" w14:dist="19050" w14:dir="2700000" w14:sx="100000" w14:sy="100000" w14:kx="0" w14:ky="0" w14:algn="tl">
+                        <w14:schemeClr w14:val="dk1">
+                          <w14:alpha w14:val="60000"/>
+                        </w14:schemeClr>
+                      </w14:shadow>
+                      <w14:textOutline w14:w="0" w14:cap="flat" w14:cmpd="sng" w14:algn="ctr">
+                        <w14:noFill/>
+                        <w14:prstDash w14:val="solid"/>
+                        <w14:round/>
+                      </w14:textOutline>
+                    </w:rPr>
+                    <w:t>11</w:t>
+                  </w:r>
+                </w:p>
+              </w:tc>
+              <w:tc>
+                <w:tcPr>
+                  <w:tcW w:w="0" w:type="auto"/>
+                </w:tcPr>
+                <w:p>
+                  <w:pPr>
+                    <w:cnfStyle w:val="000000000000" w:firstRow="0" w:lastRow="0" w:firstColumn="0" w:lastColumn="0" w:oddVBand="0" w:evenVBand="0" w:oddHBand="0" w:evenHBand="0" w:firstRowFirstColumn="0" w:firstRowLastColumn="0" w:lastRowFirstColumn="0" w:lastRowLastColumn="0"/>
+                    <w:rPr>
+                      <w:sz w:val="20"/>
+                      <w:szCs w:val="20"/>
+                    </w:rPr>
+                  </w:pPr>
+                  <w:r>
+                    <w:rPr>
+                      <w:sz w:val="20"/>
+                      <w:szCs w:val="20"/>
+                    </w:rPr>
+                    <w:t>13</w:t>
+                  </w:r>
+                </w:p>
+              </w:tc>
+              <w:tc>
+                <w:tcPr>
+                  <w:tcW w:w="0" w:type="auto"/>
+                </w:tcPr>
+                <w:p>
+                  <w:pPr>
+                    <w:cnfStyle w:val="000000000000" w:firstRow="0" w:lastRow="0" w:firstColumn="0" w:lastColumn="0" w:oddVBand="0" w:evenVBand="0" w:oddHBand="0" w:evenHBand="0" w:firstRowFirstColumn="0" w:firstRowLastColumn="0" w:lastRowFirstColumn="0" w:lastRowLastColumn="0"/>
+                    <w:rPr>
+                      <w:sz w:val="20"/>
+                      <w:szCs w:val="20"/>
+                    </w:rPr>
+                  </w:pPr>
+                  <w:r>
+                    <w:rPr>
+                      <w:sz w:val="20"/>
+                      <w:szCs w:val="20"/>
+                    </w:rPr>
+                    <w:t>11</w:t>
+                  </w:r>
+                </w:p>
+              </w:tc>
+              <w:tc>
+                <w:tcPr>
+                  <w:tcW w:w="535" w:type="dxa"/>
+                </w:tcPr>
+                <w:p>
+                  <w:pPr>
+                    <w:cnfStyle w:val="000000000000" w:firstRow="0" w:lastRow="0" w:firstColumn="0" w:lastColumn="0" w:oddVBand="0" w:evenVBand="0" w:oddHBand="0" w:evenHBand="0" w:firstRowFirstColumn="0" w:firstRowLastColumn="0" w:lastRowFirstColumn="0" w:lastRowLastColumn="0"/>
+                    <w:rPr>
+                      <w:sz w:val="20"/>
+                      <w:szCs w:val="20"/>
+                    </w:rPr>
+                  </w:pPr>
+                  <w:r>
+                    <w:rPr>
+                      <w:sz w:val="20"/>
+                      <w:szCs w:val="20"/>
+                    </w:rPr>
+                    <w:t>7</w:t>
+                  </w:r>
+                </w:p>
+              </w:tc>
+              <w:tc>
+                <w:tcPr>
+                  <w:tcW w:w="592" w:type="dxa"/>
+                </w:tcPr>
+                <w:p>
+                  <w:pPr>
+                    <w:cnfStyle w:val="000000000000" w:firstRow="0" w:lastRow="0" w:firstColumn="0" w:lastColumn="0" w:oddVBand="0" w:evenVBand="0" w:oddHBand="0" w:evenHBand="0" w:firstRowFirstColumn="0" w:firstRowLastColumn="0" w:lastRowFirstColumn="0" w:lastRowLastColumn="0"/>
+                    <w:rPr>
+                      <w:sz w:val="20"/>
+                      <w:szCs w:val="20"/>
+                    </w:rPr>
+                  </w:pPr>
+                  <w:r>
+                    <w:rPr>
+                      <w:sz w:val="20"/>
+                      <w:szCs w:val="20"/>
+                    </w:rPr>
+                    <w:t>3</w:t>
+                  </w:r>
+                </w:p>
+              </w:tc>
+            </w:tr>
+            <w:tr>
+              <w:trPr>
+                <w:cnfStyle w:val="000000100000" w:firstRow="0" w:lastRow="0" w:firstColumn="0" w:lastColumn="0" w:oddVBand="0" w:evenVBand="0" w:oddHBand="1" w:evenHBand="0" w:firstRowFirstColumn="0" w:firstRowLastColumn="0" w:lastRowFirstColumn="0" w:lastRowLastColumn="0"/>
+                <w:trHeight w:val="175"/>
+              </w:trPr>
+              <w:tc>
+                <w:tcPr>
+                  <w:cnfStyle w:val="001000000000" w:firstRow="0" w:lastRow="0" w:firstColumn="1" w:lastColumn="0" w:oddVBand="0" w:evenVBand="0" w:oddHBand="0" w:evenHBand="0" w:firstRowFirstColumn="0" w:firstRowLastColumn="0" w:lastRowFirstColumn="0" w:lastRowLastColumn="0"/>
+                  <w:tcW w:w="0" w:type="auto"/>
+                </w:tcPr>
+                <w:p>
+                  <w:pPr>
+                    <w:rPr>
+                      <w:bCs w:val="0"/>
+                      <w:color w:val="000000" w:themeColor="text1"/>
+                      <w:sz w:val="20"/>
+                      <w:szCs w:val="20"/>
+                      <w14:shadow w14:blurRad="38100" w14:dist="19050" w14:dir="2700000" w14:sx="100000" w14:sy="100000" w14:kx="0" w14:ky="0" w14:algn="tl">
+                        <w14:schemeClr w14:val="dk1">
+                          <w14:alpha w14:val="60000"/>
+                        </w14:schemeClr>
+                      </w14:shadow>
+                      <w14:textOutline w14:w="0" w14:cap="flat" w14:cmpd="sng" w14:algn="ctr">
+                        <w14:noFill/>
+                        <w14:prstDash w14:val="solid"/>
+                        <w14:round/>
+                      </w14:textOutline>
+                    </w:rPr>
+                  </w:pPr>
+                  <w:r>
+                    <w:rPr>
+                      <w:bCs w:val="0"/>
+                      <w:color w:val="000000" w:themeColor="text1"/>
+                      <w:sz w:val="20"/>
+                      <w:szCs w:val="20"/>
+                      <w14:shadow w14:blurRad="38100" w14:dist="19050" w14:dir="2700000" w14:sx="100000" w14:sy="100000" w14:kx="0" w14:ky="0" w14:algn="tl">
+                        <w14:schemeClr w14:val="dk1">
+                          <w14:alpha w14:val="60000"/>
+                        </w14:schemeClr>
+                      </w14:shadow>
+                      <w14:textOutline w14:w="0" w14:cap="flat" w14:cmpd="sng" w14:algn="ctr">
+                        <w14:noFill/>
+                        <w14:prstDash w14:val="solid"/>
+                        <w14:round/>
+                      </w14:textOutline>
+                    </w:rPr>
+                    <w:t>12</w:t>
+                  </w:r>
+                </w:p>
+              </w:tc>
+              <w:tc>
+                <w:tcPr>
+                  <w:tcW w:w="0" w:type="auto"/>
+                </w:tcPr>
+                <w:p>
+                  <w:pPr>
+                    <w:cnfStyle w:val="000000100000" w:firstRow="0" w:lastRow="0" w:firstColumn="0" w:lastColumn="0" w:oddVBand="0" w:evenVBand="0" w:oddHBand="1" w:evenHBand="0" w:firstRowFirstColumn="0" w:firstRowLastColumn="0" w:lastRowFirstColumn="0" w:lastRowLastColumn="0"/>
+                    <w:rPr>
+                      <w:sz w:val="20"/>
+                      <w:szCs w:val="20"/>
+                    </w:rPr>
+                  </w:pPr>
+                  <w:r>
+                    <w:rPr>
+                      <w:sz w:val="20"/>
+                      <w:szCs w:val="20"/>
+                    </w:rPr>
+                    <w:t>13</w:t>
+                  </w:r>
+                </w:p>
+              </w:tc>
+              <w:tc>
+                <w:tcPr>
+                  <w:tcW w:w="0" w:type="auto"/>
+                </w:tcPr>
+                <w:p>
+                  <w:pPr>
+                    <w:cnfStyle w:val="000000100000" w:firstRow="0" w:lastRow="0" w:firstColumn="0" w:lastColumn="0" w:oddVBand="0" w:evenVBand="0" w:oddHBand="1" w:evenHBand="0" w:firstRowFirstColumn="0" w:firstRowLastColumn="0" w:lastRowFirstColumn="0" w:lastRowLastColumn="0"/>
+                    <w:rPr>
+                      <w:sz w:val="20"/>
+                      <w:szCs w:val="20"/>
+                    </w:rPr>
+                  </w:pPr>
+                  <w:r>
+                    <w:rPr>
+                      <w:sz w:val="20"/>
+                      <w:szCs w:val="20"/>
+                    </w:rPr>
+                    <w:t>12</w:t>
+                  </w:r>
+                </w:p>
+              </w:tc>
+              <w:tc>
+                <w:tcPr>
+                  <w:tcW w:w="535" w:type="dxa"/>
+                </w:tcPr>
+                <w:p>
+                  <w:pPr>
+                    <w:cnfStyle w:val="000000100000" w:firstRow="0" w:lastRow="0" w:firstColumn="0" w:lastColumn="0" w:oddVBand="0" w:evenVBand="0" w:oddHBand="1" w:evenHBand="0" w:firstRowFirstColumn="0" w:firstRowLastColumn="0" w:lastRowFirstColumn="0" w:lastRowLastColumn="0"/>
+                    <w:rPr>
+                      <w:sz w:val="20"/>
+                      <w:szCs w:val="20"/>
+                    </w:rPr>
+                  </w:pPr>
+                  <w:r>
+                    <w:rPr>
+                      <w:sz w:val="20"/>
+                      <w:szCs w:val="20"/>
+                    </w:rPr>
+                    <w:t>8</w:t>
+                  </w:r>
+                </w:p>
+              </w:tc>
+              <w:tc>
+                <w:tcPr>
+                  <w:tcW w:w="592" w:type="dxa"/>
+                </w:tcPr>
+                <w:p>
+                  <w:pPr>
+                    <w:cnfStyle w:val="000000100000" w:firstRow="0" w:lastRow="0" w:firstColumn="0" w:lastColumn="0" w:oddVBand="0" w:evenVBand="0" w:oddHBand="1" w:evenHBand="0" w:firstRowFirstColumn="0" w:firstRowLastColumn="0" w:lastRowFirstColumn="0" w:lastRowLastColumn="0"/>
+                    <w:rPr>
+                      <w:sz w:val="20"/>
+                      <w:szCs w:val="20"/>
+                    </w:rPr>
+                  </w:pPr>
+                  <w:r>
+                    <w:rPr>
+                      <w:sz w:val="20"/>
+                      <w:szCs w:val="20"/>
+                    </w:rPr>
+                    <w:t>4</w:t>
+                  </w:r>
+                </w:p>
+              </w:tc>
+            </w:tr>
+          </w:tbl>
+          <w:p>
+            <w:pPr>
+              <w:rPr>
+                <w:sz w:val="20"/>
+                <w:szCs w:val="20"/>
+              </w:rPr>
+            </w:pPr>
+          </w:p>
+        </w:tc>
+        <w:tc>
+          <w:tcPr>
+            <w:tcW w:w="2351" w:type="dxa"/>
+            <w:vMerge w:val="restart"/>
+          </w:tcPr>
+          <w:p>
+            <w:pPr>
+              <w:rPr>
+                <w:sz w:val="20"/>
+                <w:szCs w:val="20"/>
+              </w:rPr>
+            </w:pPr>
+          </w:p>
+          <w:tbl>
+            <w:tblPr>
+              <w:tblStyle w:val="GridTable5Dark-Accent1"/>
+              <w:tblpPr w:leftFromText="180" w:rightFromText="180" w:vertAnchor="text" w:tblpXSpec="right" w:tblpY="1"/>
+              <w:tblOverlap w:val="never"/>
+              <w:tblW w:w="0" w:type="auto"/>
+              <w:jc w:val="right"/>
+              <w:tblCellMar>
+                <w:left w:w="115" w:type="dxa"/>
+                <w:right w:w="115" w:type="dxa"/>
+              </w:tblCellMar>
+              <w:tblLook w:val="04A0" w:firstRow="1" w:lastRow="0" w:firstColumn="1" w:lastColumn="0" w:noHBand="0" w:noVBand="1"/>
+            </w:tblPr>
+            <w:tblGrid>
+              <w:gridCol w:w="433"/>
+              <w:gridCol w:w="354"/>
+              <w:gridCol w:w="468"/>
+              <w:gridCol w:w="346"/>
+              <w:gridCol w:w="357"/>
+            </w:tblGrid>
+            <w:tr>
+              <w:trPr>
+                <w:cnfStyle w:val="100000000000" w:firstRow="1" w:lastRow="0" w:firstColumn="0" w:lastColumn="0" w:oddVBand="0" w:evenVBand="0" w:oddHBand="0" w:evenHBand="0" w:firstRowFirstColumn="0" w:firstRowLastColumn="0" w:lastRowFirstColumn="0" w:lastRowLastColumn="0"/>
+                <w:trHeight w:val="448"/>
+                <w:jc w:val="right"/>
+              </w:trPr>
+              <w:tc>
+                <w:tcPr>
+                  <w:cnfStyle w:val="001000000000" w:firstRow="0" w:lastRow="0" w:firstColumn="1" w:lastColumn="0" w:oddVBand="0" w:evenVBand="0" w:oddHBand="0" w:evenHBand="0" w:firstRowFirstColumn="0" w:firstRowLastColumn="0" w:lastRowFirstColumn="0" w:lastRowLastColumn="0"/>
+                  <w:tcW w:w="0" w:type="auto"/>
+                </w:tcPr>
+                <w:p>
+                  <w:pPr>
+                    <w:rPr>
+                      <w:b w:val="0"/>
+                      <w:bCs w:val="0"/>
+                      <w:sz w:val="20"/>
+                      <w:szCs w:val="20"/>
+                    </w:rPr>
+                  </w:pPr>
+                </w:p>
+              </w:tc>
+              <w:tc>
+                <w:tcPr>
+                  <w:tcW w:w="0" w:type="auto"/>
+                  <w:gridSpan w:val="4"/>
+                </w:tcPr>
+                <w:p>
+                  <w:pPr>
+                    <w:cnfStyle w:val="100000000000" w:firstRow="1" w:lastRow="0" w:firstColumn="0" w:lastColumn="0" w:oddVBand="0" w:evenVBand="0" w:oddHBand="0" w:evenHBand="0" w:firstRowFirstColumn="0" w:firstRowLastColumn="0" w:lastRowFirstColumn="0" w:lastRowLastColumn="0"/>
+                    <w:rPr>
+                      <w:b w:val="0"/>
+                      <w:bCs w:val="0"/>
+                      <w:color w:val="auto"/>
+                      <w:sz w:val="20"/>
+                      <w:szCs w:val="20"/>
+                    </w:rPr>
+                  </w:pPr>
+                  <w:r>
+                    <w:rPr>
+                      <w:b w:val="0"/>
+                      <w:bCs w:val="0"/>
+                      <w:color w:val="auto"/>
+                      <w:sz w:val="20"/>
+                      <w:szCs w:val="20"/>
+                    </w:rPr>
+                    <w:t>passes</w:t>
+                  </w:r>
+                </w:p>
+              </w:tc>
+            </w:tr>
+            <w:tr>
+              <w:trPr>
+                <w:cnfStyle w:val="000000100000" w:firstRow="0" w:lastRow="0" w:firstColumn="0" w:lastColumn="0" w:oddVBand="0" w:evenVBand="0" w:oddHBand="1" w:evenHBand="0" w:firstRowFirstColumn="0" w:firstRowLastColumn="0" w:lastRowFirstColumn="0" w:lastRowLastColumn="0"/>
+                <w:trHeight w:val="448"/>
+                <w:jc w:val="right"/>
+              </w:trPr>
+              <w:tc>
+                <w:tcPr>
+                  <w:cnfStyle w:val="001000000000" w:firstRow="0" w:lastRow="0" w:firstColumn="1" w:lastColumn="0" w:oddVBand="0" w:evenVBand="0" w:oddHBand="0" w:evenHBand="0" w:firstRowFirstColumn="0" w:firstRowLastColumn="0" w:lastRowFirstColumn="0" w:lastRowLastColumn="0"/>
+                  <w:tcW w:w="0" w:type="auto"/>
+                </w:tcPr>
+                <w:p>
+                  <w:pPr>
+                    <w:rPr>
+                      <w:b w:val="0"/>
+                      <w:color w:val="auto"/>
+                      <w:sz w:val="20"/>
+                      <w:szCs w:val="20"/>
+                    </w:rPr>
+                  </w:pPr>
+                </w:p>
+              </w:tc>
+              <w:tc>
+                <w:tcPr>
+                  <w:tcW w:w="0" w:type="auto"/>
+                  <w:vAlign w:val="bottom"/>
+                </w:tcPr>
+                <w:p>
+                  <w:pPr>
+                    <w:cnfStyle w:val="000000100000" w:firstRow="0" w:lastRow="0" w:firstColumn="0" w:lastColumn="0" w:oddVBand="0" w:evenVBand="0" w:oddHBand="1" w:evenHBand="0" w:firstRowFirstColumn="0" w:firstRowLastColumn="0" w:lastRowFirstColumn="0" w:lastRowLastColumn="0"/>
+                    <w:rPr>
+                      <w:b/>
+                      <w:bCs/>
+                      <w:sz w:val="20"/>
+                      <w:szCs w:val="20"/>
+                    </w:rPr>
+                  </w:pPr>
+                  <w:r>
+                    <w:rPr>
+                      <w:b/>
+                      <w:bCs/>
+                      <w:sz w:val="20"/>
+                      <w:szCs w:val="20"/>
+                    </w:rPr>
+                    <w:t>A</w:t>
+                  </w:r>
+                </w:p>
+              </w:tc>
+              <w:tc>
+                <w:tcPr>
+                  <w:tcW w:w="0" w:type="auto"/>
+                  <w:vAlign w:val="bottom"/>
+                </w:tcPr>
+                <w:p>
+                  <w:pPr>
+                    <w:cnfStyle w:val="000000100000" w:firstRow="0" w:lastRow="0" w:firstColumn="0" w:lastColumn="0" w:oddVBand="0" w:evenVBand="0" w:oddHBand="1" w:evenHBand="0" w:firstRowFirstColumn="0" w:firstRowLastColumn="0" w:lastRowFirstColumn="0" w:lastRowLastColumn="0"/>
+                    <w:rPr>
+                      <w:b/>
+                      <w:bCs/>
+                      <w:sz w:val="20"/>
+                      <w:szCs w:val="20"/>
+                    </w:rPr>
+                  </w:pPr>
+                  <w:r>
+                    <w:rPr>
+                      <w:b/>
+                      <w:bCs/>
+                      <w:sz w:val="20"/>
+                      <w:szCs w:val="20"/>
+                    </w:rPr>
+                    <w:t>B</w:t>
+                  </w:r>
+                </w:p>
+              </w:tc>
+              <w:tc>
+                <w:tcPr>
+                  <w:tcW w:w="0" w:type="auto"/>
+                  <w:vAlign w:val="bottom"/>
+                </w:tcPr>
+                <w:p>
+                  <w:pPr>
+                    <w:cnfStyle w:val="000000100000" w:firstRow="0" w:lastRow="0" w:firstColumn="0" w:lastColumn="0" w:oddVBand="0" w:evenVBand="0" w:oddHBand="1" w:evenHBand="0" w:firstRowFirstColumn="0" w:firstRowLastColumn="0" w:lastRowFirstColumn="0" w:lastRowLastColumn="0"/>
+                    <w:rPr>
+                      <w:b/>
+                      <w:bCs/>
+                      <w:sz w:val="20"/>
+                      <w:szCs w:val="20"/>
+                    </w:rPr>
+                  </w:pPr>
+                  <w:r>
+                    <w:rPr>
+                      <w:b/>
+                      <w:bCs/>
+                      <w:sz w:val="20"/>
+                      <w:szCs w:val="20"/>
+                    </w:rPr>
+                    <w:t>C</w:t>
+                  </w:r>
+                </w:p>
+              </w:tc>
+              <w:tc>
+                <w:tcPr>
+                  <w:tcW w:w="0" w:type="auto"/>
+                  <w:vAlign w:val="bottom"/>
+                </w:tcPr>
+                <w:p>
+                  <w:pPr>
+                    <w:cnfStyle w:val="000000100000" w:firstRow="0" w:lastRow="0" w:firstColumn="0" w:lastColumn="0" w:oddVBand="0" w:evenVBand="0" w:oddHBand="1" w:evenHBand="0" w:firstRowFirstColumn="0" w:firstRowLastColumn="0" w:lastRowFirstColumn="0" w:lastRowLastColumn="0"/>
+                    <w:rPr>
+                      <w:b/>
+                      <w:bCs/>
+                      <w:sz w:val="20"/>
+                      <w:szCs w:val="20"/>
+                    </w:rPr>
+                  </w:pPr>
+                  <w:r>
+                    <w:rPr>
+                      <w:b/>
+                      <w:bCs/>
+                      <w:sz w:val="20"/>
+                      <w:szCs w:val="20"/>
+                    </w:rPr>
+                    <w:t>D</w:t>
+                  </w:r>
+                </w:p>
+              </w:tc>
+            </w:tr>
+            <w:tr>
+              <w:trPr>
+                <w:trHeight w:val="178"/>
+                <w:jc w:val="right"/>
+              </w:trPr>
+              <w:tc>
+                <w:tcPr>
+                  <w:cnfStyle w:val="001000000000" w:firstRow="0" w:lastRow="0" w:firstColumn="1" w:lastColumn="0" w:oddVBand="0" w:evenVBand="0" w:oddHBand="0" w:evenHBand="0" w:firstRowFirstColumn="0" w:firstRowLastColumn="0" w:lastRowFirstColumn="0" w:lastRowLastColumn="0"/>
+                  <w:tcW w:w="0" w:type="auto"/>
+                </w:tcPr>
+                <w:p>
+                  <w:pPr>
+                    <w:rPr>
+                      <w:color w:val="auto"/>
+                      <w:sz w:val="20"/>
+                      <w:szCs w:val="20"/>
+                    </w:rPr>
+                  </w:pPr>
+                  <w:r>
+                    <w:rPr>
+                      <w:color w:val="auto"/>
+                      <w:sz w:val="20"/>
+                      <w:szCs w:val="20"/>
+                    </w:rPr>
+                    <w:t>1</w:t>
+                  </w:r>
+                </w:p>
+              </w:tc>
+              <w:tc>
+                <w:tcPr>
+                  <w:tcW w:w="0" w:type="auto"/>
+                </w:tcPr>
+                <w:p>
+                  <w:pPr>
+                    <w:cnfStyle w:val="000000000000" w:firstRow="0" w:lastRow="0" w:firstColumn="0" w:lastColumn="0" w:oddVBand="0" w:evenVBand="0" w:oddHBand="0" w:evenHBand="0" w:firstRowFirstColumn="0" w:firstRowLastColumn="0" w:lastRowFirstColumn="0" w:lastRowLastColumn="0"/>
+                    <w:rPr>
+                      <w:sz w:val="20"/>
+                      <w:szCs w:val="20"/>
+                    </w:rPr>
+                  </w:pPr>
+                  <w:r>
+                    <w:rPr>
+                      <w:sz w:val="20"/>
+                      <w:szCs w:val="20"/>
+                    </w:rPr>
+                    <w:t>B</w:t>
+                  </w:r>
+                </w:p>
+              </w:tc>
+              <w:tc>
+                <w:tcPr>
+                  <w:tcW w:w="0" w:type="auto"/>
+                  <w:vAlign w:val="bottom"/>
+                </w:tcPr>
+                <w:p>
+                  <w:pPr>
+                    <w:cnfStyle w:val="000000000000" w:firstRow="0" w:lastRow="0" w:firstColumn="0" w:lastColumn="0" w:oddVBand="0" w:evenVBand="0" w:oddHBand="0" w:evenHBand="0" w:firstRowFirstColumn="0" w:firstRowLastColumn="0" w:lastRowFirstColumn="0" w:lastRowLastColumn="0"/>
+                    <w:rPr>
+                      <w:sz w:val="20"/>
+                      <w:szCs w:val="20"/>
+                    </w:rPr>
+                  </w:pPr>
+                  <w:r>
+                    <w:rPr>
+                      <w:sz w:val="20"/>
+                      <w:szCs w:val="20"/>
+                    </w:rPr>
+                    <w:t>A</w:t>
+                  </w:r>
+                </w:p>
+              </w:tc>
+              <w:tc>
+                <w:tcPr>
+                  <w:tcW w:w="0" w:type="auto"/>
+                  <w:vAlign w:val="bottom"/>
+                </w:tcPr>
+                <w:p>
+                  <w:pPr>
+                    <w:cnfStyle w:val="000000000000" w:firstRow="0" w:lastRow="0" w:firstColumn="0" w:lastColumn="0" w:oddVBand="0" w:evenVBand="0" w:oddHBand="0" w:evenHBand="0" w:firstRowFirstColumn="0" w:firstRowLastColumn="0" w:lastRowFirstColumn="0" w:lastRowLastColumn="0"/>
+                    <w:rPr>
+                      <w:sz w:val="20"/>
+                      <w:szCs w:val="20"/>
+                    </w:rPr>
+                  </w:pPr>
+                </w:p>
+              </w:tc>
+              <w:tc>
+                <w:tcPr>
+                  <w:tcW w:w="0" w:type="auto"/>
+                  <w:vAlign w:val="bottom"/>
+                </w:tcPr>
+                <w:p>
+                  <w:pPr>
+                    <w:cnfStyle w:val="000000000000" w:firstRow="0" w:lastRow="0" w:firstColumn="0" w:lastColumn="0" w:oddVBand="0" w:evenVBand="0" w:oddHBand="0" w:evenHBand="0" w:firstRowFirstColumn="0" w:firstRowLastColumn="0" w:lastRowFirstColumn="0" w:lastRowLastColumn="0"/>
+                    <w:rPr>
+                      <w:sz w:val="20"/>
+                      <w:szCs w:val="20"/>
+                      <w:vertAlign w:val="superscript"/>
+                    </w:rPr>
+                  </w:pPr>
+                </w:p>
+              </w:tc>
+            </w:tr>
+            <w:tr>
+              <w:trPr>
+                <w:cnfStyle w:val="000000100000" w:firstRow="0" w:lastRow="0" w:firstColumn="0" w:lastColumn="0" w:oddVBand="0" w:evenVBand="0" w:oddHBand="1" w:evenHBand="0" w:firstRowFirstColumn="0" w:firstRowLastColumn="0" w:lastRowFirstColumn="0" w:lastRowLastColumn="0"/>
+                <w:trHeight w:val="163"/>
+                <w:jc w:val="right"/>
+              </w:trPr>
+              <w:tc>
+                <w:tcPr>
+                  <w:cnfStyle w:val="001000000000" w:firstRow="0" w:lastRow="0" w:firstColumn="1" w:lastColumn="0" w:oddVBand="0" w:evenVBand="0" w:oddHBand="0" w:evenHBand="0" w:firstRowFirstColumn="0" w:firstRowLastColumn="0" w:lastRowFirstColumn="0" w:lastRowLastColumn="0"/>
+                  <w:tcW w:w="0" w:type="auto"/>
+                </w:tcPr>
+                <w:p>
+                  <w:pPr>
+                    <w:rPr>
+                      <w:color w:val="auto"/>
+                      <w:sz w:val="20"/>
+                      <w:szCs w:val="20"/>
+                    </w:rPr>
+                  </w:pPr>
+                  <w:r>
+                    <w:rPr>
+                      <w:color w:val="auto"/>
+                      <w:sz w:val="20"/>
+                      <w:szCs w:val="20"/>
+                    </w:rPr>
+                    <w:t>2</w:t>
+                  </w:r>
+                </w:p>
+              </w:tc>
+              <w:tc>
+                <w:tcPr>
+                  <w:tcW w:w="0" w:type="auto"/>
+                </w:tcPr>
+                <w:p>
+                  <w:pPr>
+                    <w:cnfStyle w:val="000000100000" w:firstRow="0" w:lastRow="0" w:firstColumn="0" w:lastColumn="0" w:oddVBand="0" w:evenVBand="0" w:oddHBand="1" w:evenHBand="0" w:firstRowFirstColumn="0" w:firstRowLastColumn="0" w:lastRowFirstColumn="0" w:lastRowLastColumn="0"/>
+                    <w:rPr>
+                      <w:sz w:val="20"/>
+                      <w:szCs w:val="20"/>
+                    </w:rPr>
+                  </w:pPr>
+                  <w:r>
+                    <w:rPr>
+                      <w:sz w:val="20"/>
+                      <w:szCs w:val="20"/>
+                    </w:rPr>
+                    <w:t>C</w:t>
+                  </w:r>
+                </w:p>
+              </w:tc>
+              <w:tc>
+                <w:tcPr>
+                  <w:tcW w:w="0" w:type="auto"/>
+                  <w:vAlign w:val="bottom"/>
+                </w:tcPr>
+                <w:p>
+                  <w:pPr>
+                    <w:cnfStyle w:val="000000100000" w:firstRow="0" w:lastRow="0" w:firstColumn="0" w:lastColumn="0" w:oddVBand="0" w:evenVBand="0" w:oddHBand="1" w:evenHBand="0" w:firstRowFirstColumn="0" w:firstRowLastColumn="0" w:lastRowFirstColumn="0" w:lastRowLastColumn="0"/>
+                    <w:rPr>
+                      <w:sz w:val="20"/>
+                      <w:szCs w:val="20"/>
+                    </w:rPr>
+                  </w:pPr>
+                </w:p>
+              </w:tc>
+              <w:tc>
+                <w:tcPr>
+                  <w:tcW w:w="0" w:type="auto"/>
+                  <w:vAlign w:val="bottom"/>
+                </w:tcPr>
+                <w:p>
+                  <w:pPr>
+                    <w:cnfStyle w:val="000000100000" w:firstRow="0" w:lastRow="0" w:firstColumn="0" w:lastColumn="0" w:oddVBand="0" w:evenVBand="0" w:oddHBand="1" w:evenHBand="0" w:firstRowFirstColumn="0" w:firstRowLastColumn="0" w:lastRowFirstColumn="0" w:lastRowLastColumn="0"/>
+                    <w:rPr>
+                      <w:sz w:val="20"/>
+                      <w:szCs w:val="20"/>
+                    </w:rPr>
+                  </w:pPr>
+                  <w:r>
+                    <w:rPr>
+                      <w:sz w:val="20"/>
+                      <w:szCs w:val="20"/>
+                    </w:rPr>
+                    <w:t>A</w:t>
+                  </w:r>
+                </w:p>
+              </w:tc>
+              <w:tc>
+                <w:tcPr>
+                  <w:tcW w:w="0" w:type="auto"/>
+                  <w:vAlign w:val="bottom"/>
+                </w:tcPr>
+                <w:p>
+                  <w:pPr>
+                    <w:cnfStyle w:val="000000100000" w:firstRow="0" w:lastRow="0" w:firstColumn="0" w:lastColumn="0" w:oddVBand="0" w:evenVBand="0" w:oddHBand="1" w:evenHBand="0" w:firstRowFirstColumn="0" w:firstRowLastColumn="0" w:lastRowFirstColumn="0" w:lastRowLastColumn="0"/>
+                    <w:rPr>
+                      <w:sz w:val="20"/>
+                      <w:szCs w:val="20"/>
+                    </w:rPr>
+                  </w:pPr>
+                </w:p>
+              </w:tc>
+            </w:tr>
+            <w:tr>
+              <w:trPr>
+                <w:trHeight w:val="163"/>
+                <w:jc w:val="right"/>
+              </w:trPr>
+              <w:tc>
+                <w:tcPr>
+                  <w:cnfStyle w:val="001000000000" w:firstRow="0" w:lastRow="0" w:firstColumn="1" w:lastColumn="0" w:oddVBand="0" w:evenVBand="0" w:oddHBand="0" w:evenHBand="0" w:firstRowFirstColumn="0" w:firstRowLastColumn="0" w:lastRowFirstColumn="0" w:lastRowLastColumn="0"/>
+                  <w:tcW w:w="0" w:type="auto"/>
+                </w:tcPr>
+                <w:p>
+                  <w:pPr>
+                    <w:rPr>
+                      <w:color w:val="auto"/>
+                      <w:sz w:val="20"/>
+                      <w:szCs w:val="20"/>
+                    </w:rPr>
+                  </w:pPr>
+                  <w:r>
+                    <w:rPr>
+                      <w:color w:val="auto"/>
+                      <w:sz w:val="20"/>
+                      <w:szCs w:val="20"/>
+                    </w:rPr>
+                    <w:t>3</w:t>
+                  </w:r>
+                </w:p>
+              </w:tc>
+              <w:tc>
+                <w:tcPr>
+                  <w:tcW w:w="0" w:type="auto"/>
+                </w:tcPr>
+                <w:p>
+                  <w:pPr>
+                    <w:cnfStyle w:val="000000000000" w:firstRow="0" w:lastRow="0" w:firstColumn="0" w:lastColumn="0" w:oddVBand="0" w:evenVBand="0" w:oddHBand="0" w:evenHBand="0" w:firstRowFirstColumn="0" w:firstRowLastColumn="0" w:lastRowFirstColumn="0" w:lastRowLastColumn="0"/>
+                    <w:rPr>
+                      <w:sz w:val="20"/>
+                      <w:szCs w:val="20"/>
+                    </w:rPr>
+                  </w:pPr>
+                  <w:r>
+                    <w:rPr>
+                      <w:sz w:val="20"/>
+                      <w:szCs w:val="20"/>
+                    </w:rPr>
+                    <w:t>D</w:t>
+                  </w:r>
+                </w:p>
+              </w:tc>
+              <w:tc>
+                <w:tcPr>
+                  <w:tcW w:w="0" w:type="auto"/>
+                  <w:noWrap/>
+                  <w:tcFitText/>
+                  <w:vAlign w:val="bottom"/>
+                </w:tcPr>
+                <w:p>
+                  <w:pPr>
+                    <w:cnfStyle w:val="000000000000" w:firstRow="0" w:lastRow="0" w:firstColumn="0" w:lastColumn="0" w:oddVBand="0" w:evenVBand="0" w:oddHBand="0" w:evenHBand="0" w:firstRowFirstColumn="0" w:firstRowLastColumn="0" w:lastRowFirstColumn="0" w:lastRowLastColumn="0"/>
+                    <w:rPr>
+                      <w:sz w:val="20"/>
+                      <w:szCs w:val="20"/>
+                    </w:rPr>
+                  </w:pPr>
+                </w:p>
+              </w:tc>
+              <w:tc>
+                <w:tcPr>
+                  <w:tcW w:w="0" w:type="auto"/>
+                  <w:vAlign w:val="bottom"/>
+                </w:tcPr>
+                <w:p>
+                  <w:pPr>
+                    <w:cnfStyle w:val="000000000000" w:firstRow="0" w:lastRow="0" w:firstColumn="0" w:lastColumn="0" w:oddVBand="0" w:evenVBand="0" w:oddHBand="0" w:evenHBand="0" w:firstRowFirstColumn="0" w:firstRowLastColumn="0" w:lastRowFirstColumn="0" w:lastRowLastColumn="0"/>
+                    <w:rPr>
+                      <w:sz w:val="20"/>
+                      <w:szCs w:val="20"/>
+                    </w:rPr>
+                  </w:pPr>
+                </w:p>
+              </w:tc>
+              <w:tc>
+                <w:tcPr>
+                  <w:tcW w:w="0" w:type="auto"/>
+                  <w:vAlign w:val="bottom"/>
+                </w:tcPr>
+                <w:p>
+                  <w:pPr>
+                    <w:cnfStyle w:val="000000000000" w:firstRow="0" w:lastRow="0" w:firstColumn="0" w:lastColumn="0" w:oddVBand="0" w:evenVBand="0" w:oddHBand="0" w:evenHBand="0" w:firstRowFirstColumn="0" w:firstRowLastColumn="0" w:lastRowFirstColumn="0" w:lastRowLastColumn="0"/>
+                    <w:rPr>
+                      <w:sz w:val="20"/>
+                      <w:szCs w:val="20"/>
+                    </w:rPr>
+                  </w:pPr>
+                  <w:r>
+                    <w:rPr>
+                      <w:sz w:val="20"/>
+                      <w:szCs w:val="20"/>
+                    </w:rPr>
+                    <w:t>A</w:t>
+                  </w:r>
+                </w:p>
+              </w:tc>
+            </w:tr>
+            <w:tr>
+              <w:trPr>
+                <w:cnfStyle w:val="000000100000" w:firstRow="0" w:lastRow="0" w:firstColumn="0" w:lastColumn="0" w:oddVBand="0" w:evenVBand="0" w:oddHBand="1" w:evenHBand="0" w:firstRowFirstColumn="0" w:firstRowLastColumn="0" w:lastRowFirstColumn="0" w:lastRowLastColumn="0"/>
+                <w:trHeight w:val="271"/>
+                <w:jc w:val="right"/>
+              </w:trPr>
+              <w:tc>
+                <w:tcPr>
+                  <w:cnfStyle w:val="001000000000" w:firstRow="0" w:lastRow="0" w:firstColumn="1" w:lastColumn="0" w:oddVBand="0" w:evenVBand="0" w:oddHBand="0" w:evenHBand="0" w:firstRowFirstColumn="0" w:firstRowLastColumn="0" w:lastRowFirstColumn="0" w:lastRowLastColumn="0"/>
+                  <w:tcW w:w="0" w:type="auto"/>
+                </w:tcPr>
+                <w:p>
+                  <w:pPr>
+                    <w:rPr>
+                      <w:color w:val="auto"/>
+                      <w:sz w:val="20"/>
+                      <w:szCs w:val="20"/>
+                    </w:rPr>
+                  </w:pPr>
+                  <w:r>
+                    <w:rPr>
+                      <w:color w:val="auto"/>
+                      <w:sz w:val="20"/>
+                      <w:szCs w:val="20"/>
+                    </w:rPr>
+                    <w:t>4</w:t>
+                  </w:r>
+                </w:p>
+              </w:tc>
+              <w:tc>
+                <w:tcPr>
+                  <w:tcW w:w="0" w:type="auto"/>
+                </w:tcPr>
+                <w:p>
+                  <w:pPr>
+                    <w:cnfStyle w:val="000000100000" w:firstRow="0" w:lastRow="0" w:firstColumn="0" w:lastColumn="0" w:oddVBand="0" w:evenVBand="0" w:oddHBand="1" w:evenHBand="0" w:firstRowFirstColumn="0" w:firstRowLastColumn="0" w:lastRowFirstColumn="0" w:lastRowLastColumn="0"/>
+                    <w:rPr>
+                      <w:sz w:val="20"/>
+                      <w:szCs w:val="20"/>
+                    </w:rPr>
+                  </w:pPr>
+                  <w:r>
+                    <w:rPr>
+                      <w:sz w:val="20"/>
+                      <w:szCs w:val="20"/>
+                    </w:rPr>
+                    <w:t>B</w:t>
+                  </w:r>
+                </w:p>
+              </w:tc>
+              <w:tc>
+                <w:tcPr>
+                  <w:tcW w:w="0" w:type="auto"/>
+                  <w:noWrap/>
+                  <w:tcFitText/>
+                  <w:vAlign w:val="bottom"/>
+                </w:tcPr>
+                <w:p>
+                  <w:pPr>
+                    <w:cnfStyle w:val="000000100000" w:firstRow="0" w:lastRow="0" w:firstColumn="0" w:lastColumn="0" w:oddVBand="0" w:evenVBand="0" w:oddHBand="1" w:evenHBand="0" w:firstRowFirstColumn="0" w:firstRowLastColumn="0" w:lastRowFirstColumn="0" w:lastRowLastColumn="0"/>
+                    <w:rPr>
+                      <w:sz w:val="20"/>
+                      <w:szCs w:val="20"/>
+                    </w:rPr>
+                  </w:pPr>
+                  <w:r>
+                    <w:rPr>
+                      <w:spacing w:val="102"/>
+                      <w:sz w:val="20"/>
+                      <w:szCs w:val="20"/>
+                    </w:rPr>
+                    <w:t>A</w:t>
+                  </w:r>
+                </w:p>
+              </w:tc>
+              <w:tc>
+                <w:tcPr>
+                  <w:tcW w:w="0" w:type="auto"/>
+                  <w:vAlign w:val="bottom"/>
+                </w:tcPr>
+                <w:p>
+                  <w:pPr>
+                    <w:cnfStyle w:val="000000100000" w:firstRow="0" w:lastRow="0" w:firstColumn="0" w:lastColumn="0" w:oddVBand="0" w:evenVBand="0" w:oddHBand="1" w:evenHBand="0" w:firstRowFirstColumn="0" w:firstRowLastColumn="0" w:lastRowFirstColumn="0" w:lastRowLastColumn="0"/>
+                    <w:rPr>
+                      <w:sz w:val="20"/>
+                      <w:szCs w:val="20"/>
+                    </w:rPr>
+                  </w:pPr>
+                </w:p>
+              </w:tc>
+              <w:tc>
+                <w:tcPr>
+                  <w:tcW w:w="0" w:type="auto"/>
+                  <w:vAlign w:val="bottom"/>
+                </w:tcPr>
+                <w:p>
+                  <w:pPr>
+                    <w:cnfStyle w:val="000000100000" w:firstRow="0" w:lastRow="0" w:firstColumn="0" w:lastColumn="0" w:oddVBand="0" w:evenVBand="0" w:oddHBand="1" w:evenHBand="0" w:firstRowFirstColumn="0" w:firstRowLastColumn="0" w:lastRowFirstColumn="0" w:lastRowLastColumn="0"/>
+                    <w:rPr>
+                      <w:sz w:val="20"/>
+                      <w:szCs w:val="20"/>
+                    </w:rPr>
+                  </w:pPr>
+                </w:p>
+              </w:tc>
+            </w:tr>
+            <w:tr>
+              <w:trPr>
+                <w:trHeight w:val="163"/>
+                <w:jc w:val="right"/>
+              </w:trPr>
+              <w:tc>
+                <w:tcPr>
+                  <w:cnfStyle w:val="001000000000" w:firstRow="0" w:lastRow="0" w:firstColumn="1" w:lastColumn="0" w:oddVBand="0" w:evenVBand="0" w:oddHBand="0" w:evenHBand="0" w:firstRowFirstColumn="0" w:firstRowLastColumn="0" w:lastRowFirstColumn="0" w:lastRowLastColumn="0"/>
+                  <w:tcW w:w="0" w:type="auto"/>
+                </w:tcPr>
+                <w:p>
+                  <w:pPr>
+                    <w:rPr>
+                      <w:color w:val="auto"/>
+                      <w:sz w:val="20"/>
+                      <w:szCs w:val="20"/>
+                    </w:rPr>
+                  </w:pPr>
+                  <w:r>
+                    <w:rPr>
+                      <w:color w:val="auto"/>
+                      <w:sz w:val="20"/>
+                      <w:szCs w:val="20"/>
+                    </w:rPr>
+                    <w:t>5</w:t>
+                  </w:r>
+                </w:p>
+              </w:tc>
+              <w:tc>
+                <w:tcPr>
+                  <w:tcW w:w="0" w:type="auto"/>
+                </w:tcPr>
+                <w:p>
+                  <w:pPr>
+                    <w:cnfStyle w:val="000000000000" w:firstRow="0" w:lastRow="0" w:firstColumn="0" w:lastColumn="0" w:oddVBand="0" w:evenVBand="0" w:oddHBand="0" w:evenHBand="0" w:firstRowFirstColumn="0" w:firstRowLastColumn="0" w:lastRowFirstColumn="0" w:lastRowLastColumn="0"/>
+                    <w:rPr>
+                      <w:sz w:val="20"/>
+                      <w:szCs w:val="20"/>
+                    </w:rPr>
+                  </w:pPr>
+                  <w:r>
+                    <w:rPr>
+                      <w:sz w:val="20"/>
+                      <w:szCs w:val="20"/>
+                    </w:rPr>
+                    <w:t>C</w:t>
+                  </w:r>
+                </w:p>
+              </w:tc>
+              <w:tc>
+                <w:tcPr>
+                  <w:tcW w:w="0" w:type="auto"/>
+                  <w:noWrap/>
+                  <w:tcFitText/>
+                  <w:vAlign w:val="bottom"/>
+                </w:tcPr>
+                <w:p>
+                  <w:pPr>
+                    <w:cnfStyle w:val="000000000000" w:firstRow="0" w:lastRow="0" w:firstColumn="0" w:lastColumn="0" w:oddVBand="0" w:evenVBand="0" w:oddHBand="0" w:evenHBand="0" w:firstRowFirstColumn="0" w:firstRowLastColumn="0" w:lastRowFirstColumn="0" w:lastRowLastColumn="0"/>
+                    <w:rPr>
+                      <w:sz w:val="20"/>
+                      <w:szCs w:val="20"/>
+                    </w:rPr>
+                  </w:pPr>
+                </w:p>
+              </w:tc>
+              <w:tc>
+                <w:tcPr>
+                  <w:tcW w:w="0" w:type="auto"/>
+                  <w:vAlign w:val="bottom"/>
+                </w:tcPr>
+                <w:p>
+                  <w:pPr>
+                    <w:cnfStyle w:val="000000000000" w:firstRow="0" w:lastRow="0" w:firstColumn="0" w:lastColumn="0" w:oddVBand="0" w:evenVBand="0" w:oddHBand="0" w:evenHBand="0" w:firstRowFirstColumn="0" w:firstRowLastColumn="0" w:lastRowFirstColumn="0" w:lastRowLastColumn="0"/>
+                    <w:rPr>
+                      <w:sz w:val="20"/>
+                      <w:szCs w:val="20"/>
+                    </w:rPr>
+                  </w:pPr>
+                  <w:r>
+                    <w:rPr>
+                      <w:sz w:val="20"/>
+                      <w:szCs w:val="20"/>
+                    </w:rPr>
+                    <w:t>A</w:t>
+                  </w:r>
+                </w:p>
+              </w:tc>
+              <w:tc>
+                <w:tcPr>
+                  <w:tcW w:w="0" w:type="auto"/>
+                  <w:vAlign w:val="bottom"/>
+                </w:tcPr>
+                <w:p>
+                  <w:pPr>
+                    <w:cnfStyle w:val="000000000000" w:firstRow="0" w:lastRow="0" w:firstColumn="0" w:lastColumn="0" w:oddVBand="0" w:evenVBand="0" w:oddHBand="0" w:evenHBand="0" w:firstRowFirstColumn="0" w:firstRowLastColumn="0" w:lastRowFirstColumn="0" w:lastRowLastColumn="0"/>
+                    <w:rPr>
+                      <w:sz w:val="20"/>
+                      <w:szCs w:val="20"/>
+                    </w:rPr>
+                  </w:pPr>
+                </w:p>
+              </w:tc>
+            </w:tr>
+            <w:tr>
+              <w:trPr>
+                <w:cnfStyle w:val="000000100000" w:firstRow="0" w:lastRow="0" w:firstColumn="0" w:lastColumn="0" w:oddVBand="0" w:evenVBand="0" w:oddHBand="1" w:evenHBand="0" w:firstRowFirstColumn="0" w:firstRowLastColumn="0" w:lastRowFirstColumn="0" w:lastRowLastColumn="0"/>
+                <w:trHeight w:val="163"/>
+                <w:jc w:val="right"/>
+              </w:trPr>
+              <w:tc>
+                <w:tcPr>
+                  <w:cnfStyle w:val="001000000000" w:firstRow="0" w:lastRow="0" w:firstColumn="1" w:lastColumn="0" w:oddVBand="0" w:evenVBand="0" w:oddHBand="0" w:evenHBand="0" w:firstRowFirstColumn="0" w:firstRowLastColumn="0" w:lastRowFirstColumn="0" w:lastRowLastColumn="0"/>
+                  <w:tcW w:w="0" w:type="auto"/>
+                </w:tcPr>
+                <w:p>
+                  <w:pPr>
+                    <w:rPr>
+                      <w:color w:val="auto"/>
+                      <w:sz w:val="20"/>
+                      <w:szCs w:val="20"/>
+                    </w:rPr>
+                  </w:pPr>
+                  <w:r>
+                    <w:rPr>
+                      <w:color w:val="auto"/>
+                      <w:sz w:val="20"/>
+                      <w:szCs w:val="20"/>
+                    </w:rPr>
+                    <w:t>6</w:t>
+                  </w:r>
+                </w:p>
+              </w:tc>
+              <w:tc>
+                <w:tcPr>
+                  <w:tcW w:w="0" w:type="auto"/>
+                </w:tcPr>
+                <w:p>
+                  <w:pPr>
+                    <w:cnfStyle w:val="000000100000" w:firstRow="0" w:lastRow="0" w:firstColumn="0" w:lastColumn="0" w:oddVBand="0" w:evenVBand="0" w:oddHBand="1" w:evenHBand="0" w:firstRowFirstColumn="0" w:firstRowLastColumn="0" w:lastRowFirstColumn="0" w:lastRowLastColumn="0"/>
+                    <w:rPr>
+                      <w:sz w:val="20"/>
+                      <w:szCs w:val="20"/>
+                    </w:rPr>
+                  </w:pPr>
+                  <w:r>
+                    <w:rPr>
+                      <w:sz w:val="20"/>
+                      <w:szCs w:val="20"/>
+                    </w:rPr>
+                    <w:t>D</w:t>
+                  </w:r>
+                </w:p>
+              </w:tc>
+              <w:tc>
+                <w:tcPr>
+                  <w:tcW w:w="0" w:type="auto"/>
+                  <w:noWrap/>
+                  <w:tcFitText/>
+                  <w:vAlign w:val="bottom"/>
+                </w:tcPr>
+                <w:p>
+                  <w:pPr>
+                    <w:cnfStyle w:val="000000100000" w:firstRow="0" w:lastRow="0" w:firstColumn="0" w:lastColumn="0" w:oddVBand="0" w:evenVBand="0" w:oddHBand="1" w:evenHBand="0" w:firstRowFirstColumn="0" w:firstRowLastColumn="0" w:lastRowFirstColumn="0" w:lastRowLastColumn="0"/>
+                    <w:rPr>
+                      <w:sz w:val="20"/>
+                      <w:szCs w:val="20"/>
+                    </w:rPr>
+                  </w:pPr>
+                </w:p>
+              </w:tc>
+              <w:tc>
+                <w:tcPr>
+                  <w:tcW w:w="0" w:type="auto"/>
+                  <w:vAlign w:val="bottom"/>
+                </w:tcPr>
+                <w:p>
+                  <w:pPr>
+                    <w:cnfStyle w:val="000000100000" w:firstRow="0" w:lastRow="0" w:firstColumn="0" w:lastColumn="0" w:oddVBand="0" w:evenVBand="0" w:oddHBand="1" w:evenHBand="0" w:firstRowFirstColumn="0" w:firstRowLastColumn="0" w:lastRowFirstColumn="0" w:lastRowLastColumn="0"/>
+                    <w:rPr>
+                      <w:sz w:val="20"/>
+                      <w:szCs w:val="20"/>
+                    </w:rPr>
+                  </w:pPr>
+                </w:p>
+              </w:tc>
+              <w:tc>
+                <w:tcPr>
+                  <w:tcW w:w="0" w:type="auto"/>
+                  <w:vAlign w:val="bottom"/>
+                </w:tcPr>
+                <w:p>
+                  <w:pPr>
+                    <w:cnfStyle w:val="000000100000" w:firstRow="0" w:lastRow="0" w:firstColumn="0" w:lastColumn="0" w:oddVBand="0" w:evenVBand="0" w:oddHBand="1" w:evenHBand="0" w:firstRowFirstColumn="0" w:firstRowLastColumn="0" w:lastRowFirstColumn="0" w:lastRowLastColumn="0"/>
+                    <w:rPr>
+                      <w:sz w:val="20"/>
+                      <w:szCs w:val="20"/>
+                    </w:rPr>
+                  </w:pPr>
+                  <w:r>
+                    <w:rPr>
+                      <w:sz w:val="20"/>
+                      <w:szCs w:val="20"/>
+                    </w:rPr>
+                    <w:t>A</w:t>
+                  </w:r>
+                </w:p>
+              </w:tc>
+            </w:tr>
+            <w:tr>
+              <w:trPr>
+                <w:trHeight w:val="186"/>
+                <w:jc w:val="right"/>
+              </w:trPr>
+              <w:tc>
+                <w:tcPr>
+                  <w:cnfStyle w:val="001000000000" w:firstRow="0" w:lastRow="0" w:firstColumn="1" w:lastColumn="0" w:oddVBand="0" w:evenVBand="0" w:oddHBand="0" w:evenHBand="0" w:firstRowFirstColumn="0" w:firstRowLastColumn="0" w:lastRowFirstColumn="0" w:lastRowLastColumn="0"/>
+                  <w:tcW w:w="0" w:type="auto"/>
+                </w:tcPr>
+                <w:p>
+                  <w:pPr>
+                    <w:rPr>
+                      <w:color w:val="auto"/>
+                      <w:sz w:val="20"/>
+                      <w:szCs w:val="20"/>
+                    </w:rPr>
+                  </w:pPr>
+                  <w:r>
+                    <w:rPr>
+                      <w:color w:val="auto"/>
+                      <w:sz w:val="20"/>
+                      <w:szCs w:val="20"/>
+                    </w:rPr>
+                    <w:t>7</w:t>
+                  </w:r>
+                </w:p>
+              </w:tc>
+              <w:tc>
+                <w:tcPr>
+                  <w:tcW w:w="0" w:type="auto"/>
+                </w:tcPr>
+                <w:p>
+                  <w:pPr>
+                    <w:cnfStyle w:val="000000000000" w:firstRow="0" w:lastRow="0" w:firstColumn="0" w:lastColumn="0" w:oddVBand="0" w:evenVBand="0" w:oddHBand="0" w:evenHBand="0" w:firstRowFirstColumn="0" w:firstRowLastColumn="0" w:lastRowFirstColumn="0" w:lastRowLastColumn="0"/>
+                    <w:rPr>
+                      <w:sz w:val="20"/>
+                      <w:szCs w:val="20"/>
+                    </w:rPr>
+                  </w:pPr>
+                  <w:r>
+                    <w:rPr>
+                      <w:sz w:val="20"/>
+                      <w:szCs w:val="20"/>
+                    </w:rPr>
+                    <w:t>B</w:t>
+                  </w:r>
+                </w:p>
+              </w:tc>
+              <w:tc>
+                <w:tcPr>
+                  <w:tcW w:w="0" w:type="auto"/>
+                  <w:vAlign w:val="bottom"/>
+                </w:tcPr>
+                <w:p>
+                  <w:pPr>
+                    <w:cnfStyle w:val="000000000000" w:firstRow="0" w:lastRow="0" w:firstColumn="0" w:lastColumn="0" w:oddVBand="0" w:evenVBand="0" w:oddHBand="0" w:evenHBand="0" w:firstRowFirstColumn="0" w:firstRowLastColumn="0" w:lastRowFirstColumn="0" w:lastRowLastColumn="0"/>
+                    <w:rPr>
+                      <w:sz w:val="20"/>
+                      <w:szCs w:val="20"/>
+                    </w:rPr>
+                  </w:pPr>
+                  <w:r>
+                    <w:rPr>
+                      <w:sz w:val="20"/>
+                      <w:szCs w:val="20"/>
+                    </w:rPr>
+                    <w:t>A</w:t>
+                  </w:r>
+                </w:p>
+              </w:tc>
+              <w:tc>
+                <w:tcPr>
+                  <w:tcW w:w="0" w:type="auto"/>
+                  <w:vAlign w:val="bottom"/>
+                </w:tcPr>
+                <w:p>
+                  <w:pPr>
+                    <w:cnfStyle w:val="000000000000" w:firstRow="0" w:lastRow="0" w:firstColumn="0" w:lastColumn="0" w:oddVBand="0" w:evenVBand="0" w:oddHBand="0" w:evenHBand="0" w:firstRowFirstColumn="0" w:firstRowLastColumn="0" w:lastRowFirstColumn="0" w:lastRowLastColumn="0"/>
+                    <w:rPr>
+                      <w:sz w:val="20"/>
+                      <w:szCs w:val="20"/>
+                    </w:rPr>
+                  </w:pPr>
+                </w:p>
+              </w:tc>
+              <w:tc>
+                <w:tcPr>
+                  <w:tcW w:w="0" w:type="auto"/>
+                  <w:vAlign w:val="bottom"/>
+                </w:tcPr>
+                <w:p>
+                  <w:pPr>
+                    <w:cnfStyle w:val="000000000000" w:firstRow="0" w:lastRow="0" w:firstColumn="0" w:lastColumn="0" w:oddVBand="0" w:evenVBand="0" w:oddHBand="0" w:evenHBand="0" w:firstRowFirstColumn="0" w:firstRowLastColumn="0" w:lastRowFirstColumn="0" w:lastRowLastColumn="0"/>
+                    <w:rPr>
+                      <w:sz w:val="20"/>
+                      <w:szCs w:val="20"/>
+                    </w:rPr>
+                  </w:pPr>
+                </w:p>
+              </w:tc>
+            </w:tr>
+            <w:tr>
+              <w:trPr>
+                <w:cnfStyle w:val="000000100000" w:firstRow="0" w:lastRow="0" w:firstColumn="0" w:lastColumn="0" w:oddVBand="0" w:evenVBand="0" w:oddHBand="1" w:evenHBand="0" w:firstRowFirstColumn="0" w:firstRowLastColumn="0" w:lastRowFirstColumn="0" w:lastRowLastColumn="0"/>
+                <w:trHeight w:val="163"/>
+                <w:jc w:val="right"/>
+              </w:trPr>
+              <w:tc>
+                <w:tcPr>
+                  <w:cnfStyle w:val="001000000000" w:firstRow="0" w:lastRow="0" w:firstColumn="1" w:lastColumn="0" w:oddVBand="0" w:evenVBand="0" w:oddHBand="0" w:evenHBand="0" w:firstRowFirstColumn="0" w:firstRowLastColumn="0" w:lastRowFirstColumn="0" w:lastRowLastColumn="0"/>
+                  <w:tcW w:w="0" w:type="auto"/>
+                </w:tcPr>
+                <w:p>
+                  <w:pPr>
+                    <w:rPr>
+                      <w:color w:val="auto"/>
+                      <w:sz w:val="20"/>
+                      <w:szCs w:val="20"/>
+                    </w:rPr>
+                  </w:pPr>
+                  <w:r>
+                    <w:rPr>
+                      <w:color w:val="auto"/>
+                      <w:sz w:val="20"/>
+                      <w:szCs w:val="20"/>
+                    </w:rPr>
+                    <w:t>8</w:t>
+                  </w:r>
+                </w:p>
+              </w:tc>
+              <w:tc>
+                <w:tcPr>
+                  <w:tcW w:w="0" w:type="auto"/>
+                </w:tcPr>
+                <w:p>
+                  <w:pPr>
+                    <w:cnfStyle w:val="000000100000" w:firstRow="0" w:lastRow="0" w:firstColumn="0" w:lastColumn="0" w:oddVBand="0" w:evenVBand="0" w:oddHBand="1" w:evenHBand="0" w:firstRowFirstColumn="0" w:firstRowLastColumn="0" w:lastRowFirstColumn="0" w:lastRowLastColumn="0"/>
+                    <w:rPr>
+                      <w:sz w:val="20"/>
+                      <w:szCs w:val="20"/>
+                    </w:rPr>
+                  </w:pPr>
+                  <w:r>
+                    <w:rPr>
+                      <w:sz w:val="20"/>
+                      <w:szCs w:val="20"/>
+                    </w:rPr>
+                    <w:t>C</w:t>
+                  </w:r>
+                </w:p>
+              </w:tc>
+              <w:tc>
+                <w:tcPr>
+                  <w:tcW w:w="0" w:type="auto"/>
+                  <w:vAlign w:val="bottom"/>
+                </w:tcPr>
+                <w:p>
+                  <w:pPr>
+                    <w:cnfStyle w:val="000000100000" w:firstRow="0" w:lastRow="0" w:firstColumn="0" w:lastColumn="0" w:oddVBand="0" w:evenVBand="0" w:oddHBand="1" w:evenHBand="0" w:firstRowFirstColumn="0" w:firstRowLastColumn="0" w:lastRowFirstColumn="0" w:lastRowLastColumn="0"/>
+                    <w:rPr>
+                      <w:sz w:val="20"/>
+                      <w:szCs w:val="20"/>
+                    </w:rPr>
+                  </w:pPr>
+                </w:p>
+              </w:tc>
+              <w:tc>
+                <w:tcPr>
+                  <w:tcW w:w="0" w:type="auto"/>
+                  <w:vAlign w:val="bottom"/>
+                </w:tcPr>
+                <w:p>
+                  <w:pPr>
+                    <w:cnfStyle w:val="000000100000" w:firstRow="0" w:lastRow="0" w:firstColumn="0" w:lastColumn="0" w:oddVBand="0" w:evenVBand="0" w:oddHBand="1" w:evenHBand="0" w:firstRowFirstColumn="0" w:firstRowLastColumn="0" w:lastRowFirstColumn="0" w:lastRowLastColumn="0"/>
+                    <w:rPr>
+                      <w:sz w:val="20"/>
+                      <w:szCs w:val="20"/>
+                    </w:rPr>
+                  </w:pPr>
+                  <w:r>
+                    <w:rPr>
+                      <w:sz w:val="20"/>
+                      <w:szCs w:val="20"/>
+                    </w:rPr>
+                    <w:t>A</w:t>
+                  </w:r>
+                </w:p>
+              </w:tc>
+              <w:tc>
+                <w:tcPr>
+                  <w:tcW w:w="0" w:type="auto"/>
+                  <w:vAlign w:val="bottom"/>
+                </w:tcPr>
+                <w:p>
+                  <w:pPr>
+                    <w:cnfStyle w:val="000000100000" w:firstRow="0" w:lastRow="0" w:firstColumn="0" w:lastColumn="0" w:oddVBand="0" w:evenVBand="0" w:oddHBand="1" w:evenHBand="0" w:firstRowFirstColumn="0" w:firstRowLastColumn="0" w:lastRowFirstColumn="0" w:lastRowLastColumn="0"/>
+                    <w:rPr>
+                      <w:sz w:val="20"/>
+                      <w:szCs w:val="20"/>
+                    </w:rPr>
+                  </w:pPr>
+                </w:p>
+              </w:tc>
+            </w:tr>
+            <w:tr>
+              <w:trPr>
+                <w:trHeight w:val="188"/>
+                <w:jc w:val="right"/>
+              </w:trPr>
+              <w:tc>
+                <w:tcPr>
+                  <w:cnfStyle w:val="001000000000" w:firstRow="0" w:lastRow="0" w:firstColumn="1" w:lastColumn="0" w:oddVBand="0" w:evenVBand="0" w:oddHBand="0" w:evenHBand="0" w:firstRowFirstColumn="0" w:firstRowLastColumn="0" w:lastRowFirstColumn="0" w:lastRowLastColumn="0"/>
+                  <w:tcW w:w="0" w:type="auto"/>
+                </w:tcPr>
+                <w:p>
+                  <w:pPr>
+                    <w:rPr>
+                      <w:color w:val="auto"/>
+                      <w:sz w:val="20"/>
+                      <w:szCs w:val="20"/>
+                    </w:rPr>
+                  </w:pPr>
+                  <w:r>
+                    <w:rPr>
+                      <w:color w:val="auto"/>
+                      <w:sz w:val="20"/>
+                      <w:szCs w:val="20"/>
+                    </w:rPr>
+                    <w:t>9</w:t>
+                  </w:r>
+                </w:p>
+              </w:tc>
+              <w:tc>
+                <w:tcPr>
+                  <w:tcW w:w="0" w:type="auto"/>
+                </w:tcPr>
+                <w:p>
+                  <w:pPr>
+                    <w:cnfStyle w:val="000000000000" w:firstRow="0" w:lastRow="0" w:firstColumn="0" w:lastColumn="0" w:oddVBand="0" w:evenVBand="0" w:oddHBand="0" w:evenHBand="0" w:firstRowFirstColumn="0" w:firstRowLastColumn="0" w:lastRowFirstColumn="0" w:lastRowLastColumn="0"/>
+                    <w:rPr>
+                      <w:sz w:val="20"/>
+                      <w:szCs w:val="20"/>
+                    </w:rPr>
+                  </w:pPr>
+                  <w:r>
+                    <w:rPr>
+                      <w:sz w:val="20"/>
+                      <w:szCs w:val="20"/>
+                    </w:rPr>
+                    <w:t>D</w:t>
+                  </w:r>
+                </w:p>
+              </w:tc>
+              <w:tc>
+                <w:tcPr>
+                  <w:tcW w:w="0" w:type="auto"/>
+                  <w:vAlign w:val="bottom"/>
+                </w:tcPr>
+                <w:p>
+                  <w:pPr>
+                    <w:cnfStyle w:val="000000000000" w:firstRow="0" w:lastRow="0" w:firstColumn="0" w:lastColumn="0" w:oddVBand="0" w:evenVBand="0" w:oddHBand="0" w:evenHBand="0" w:firstRowFirstColumn="0" w:firstRowLastColumn="0" w:lastRowFirstColumn="0" w:lastRowLastColumn="0"/>
+                    <w:rPr>
+                      <w:sz w:val="20"/>
+                      <w:szCs w:val="20"/>
+                    </w:rPr>
+                  </w:pPr>
+                </w:p>
+              </w:tc>
+              <w:tc>
+                <w:tcPr>
+                  <w:tcW w:w="0" w:type="auto"/>
+                  <w:vAlign w:val="bottom"/>
+                </w:tcPr>
+                <w:p>
+                  <w:pPr>
+                    <w:cnfStyle w:val="000000000000" w:firstRow="0" w:lastRow="0" w:firstColumn="0" w:lastColumn="0" w:oddVBand="0" w:evenVBand="0" w:oddHBand="0" w:evenHBand="0" w:firstRowFirstColumn="0" w:firstRowLastColumn="0" w:lastRowFirstColumn="0" w:lastRowLastColumn="0"/>
+                    <w:rPr>
+                      <w:sz w:val="20"/>
+                      <w:szCs w:val="20"/>
+                    </w:rPr>
+                  </w:pPr>
+                </w:p>
+              </w:tc>
+              <w:tc>
+                <w:tcPr>
+                  <w:tcW w:w="0" w:type="auto"/>
+                  <w:vAlign w:val="bottom"/>
+                </w:tcPr>
+                <w:p>
+                  <w:pPr>
+                    <w:cnfStyle w:val="000000000000" w:firstRow="0" w:lastRow="0" w:firstColumn="0" w:lastColumn="0" w:oddVBand="0" w:evenVBand="0" w:oddHBand="0" w:evenHBand="0" w:firstRowFirstColumn="0" w:firstRowLastColumn="0" w:lastRowFirstColumn="0" w:lastRowLastColumn="0"/>
+                    <w:rPr>
+                      <w:sz w:val="20"/>
+                      <w:szCs w:val="20"/>
+                    </w:rPr>
+                  </w:pPr>
+                  <w:r>
+                    <w:rPr>
+                      <w:sz w:val="20"/>
+                      <w:szCs w:val="20"/>
+                    </w:rPr>
+                    <w:t>A</w:t>
+                  </w:r>
+                </w:p>
+              </w:tc>
+            </w:tr>
+            <w:tr>
+              <w:trPr>
+                <w:cnfStyle w:val="000000100000" w:firstRow="0" w:lastRow="0" w:firstColumn="0" w:lastColumn="0" w:oddVBand="0" w:evenVBand="0" w:oddHBand="1" w:evenHBand="0" w:firstRowFirstColumn="0" w:firstRowLastColumn="0" w:lastRowFirstColumn="0" w:lastRowLastColumn="0"/>
+                <w:trHeight w:val="167"/>
+                <w:jc w:val="right"/>
+              </w:trPr>
+              <w:tc>
+                <w:tcPr>
+                  <w:cnfStyle w:val="001000000000" w:firstRow="0" w:lastRow="0" w:firstColumn="1" w:lastColumn="0" w:oddVBand="0" w:evenVBand="0" w:oddHBand="0" w:evenHBand="0" w:firstRowFirstColumn="0" w:firstRowLastColumn="0" w:lastRowFirstColumn="0" w:lastRowLastColumn="0"/>
+                  <w:tcW w:w="0" w:type="auto"/>
+                </w:tcPr>
+                <w:p>
+                  <w:pPr>
+                    <w:rPr>
+                      <w:color w:val="auto"/>
+                      <w:sz w:val="20"/>
+                      <w:szCs w:val="20"/>
+                    </w:rPr>
+                  </w:pPr>
+                  <w:r>
+                    <w:rPr>
+                      <w:color w:val="auto"/>
+                      <w:sz w:val="20"/>
+                      <w:szCs w:val="20"/>
+                    </w:rPr>
+                    <w:t>10</w:t>
+                  </w:r>
+                </w:p>
+              </w:tc>
+              <w:tc>
+                <w:tcPr>
+                  <w:tcW w:w="0" w:type="auto"/>
+                </w:tcPr>
+                <w:p>
+                  <w:pPr>
+                    <w:cnfStyle w:val="000000100000" w:firstRow="0" w:lastRow="0" w:firstColumn="0" w:lastColumn="0" w:oddVBand="0" w:evenVBand="0" w:oddHBand="1" w:evenHBand="0" w:firstRowFirstColumn="0" w:firstRowLastColumn="0" w:lastRowFirstColumn="0" w:lastRowLastColumn="0"/>
+                    <w:rPr>
+                      <w:sz w:val="20"/>
+                      <w:szCs w:val="20"/>
+                    </w:rPr>
+                  </w:pPr>
+                  <w:r>
+                    <w:rPr>
+                      <w:sz w:val="20"/>
+                      <w:szCs w:val="20"/>
+                    </w:rPr>
+                    <w:t>B</w:t>
+                  </w:r>
+                </w:p>
+              </w:tc>
+              <w:tc>
+                <w:tcPr>
+                  <w:tcW w:w="0" w:type="auto"/>
+                  <w:vAlign w:val="bottom"/>
+                </w:tcPr>
+                <w:p>
+                  <w:pPr>
+                    <w:cnfStyle w:val="000000100000" w:firstRow="0" w:lastRow="0" w:firstColumn="0" w:lastColumn="0" w:oddVBand="0" w:evenVBand="0" w:oddHBand="1" w:evenHBand="0" w:firstRowFirstColumn="0" w:firstRowLastColumn="0" w:lastRowFirstColumn="0" w:lastRowLastColumn="0"/>
+                    <w:rPr>
+                      <w:sz w:val="20"/>
+                      <w:szCs w:val="20"/>
+                    </w:rPr>
+                  </w:pPr>
+                  <w:r>
+                    <w:rPr>
+                      <w:sz w:val="20"/>
+                      <w:szCs w:val="20"/>
+                    </w:rPr>
+                    <w:t>A</w:t>
+                  </w:r>
+                </w:p>
+              </w:tc>
+              <w:tc>
+                <w:tcPr>
+                  <w:tcW w:w="0" w:type="auto"/>
+                  <w:vAlign w:val="bottom"/>
+                </w:tcPr>
+                <w:p>
+                  <w:pPr>
+                    <w:cnfStyle w:val="000000100000" w:firstRow="0" w:lastRow="0" w:firstColumn="0" w:lastColumn="0" w:oddVBand="0" w:evenVBand="0" w:oddHBand="1" w:evenHBand="0" w:firstRowFirstColumn="0" w:firstRowLastColumn="0" w:lastRowFirstColumn="0" w:lastRowLastColumn="0"/>
+                    <w:rPr>
+                      <w:sz w:val="20"/>
+                      <w:szCs w:val="20"/>
+                    </w:rPr>
+                  </w:pPr>
+                </w:p>
+              </w:tc>
+              <w:tc>
+                <w:tcPr>
+                  <w:tcW w:w="0" w:type="auto"/>
+                  <w:vAlign w:val="bottom"/>
+                </w:tcPr>
+                <w:p>
+                  <w:pPr>
+                    <w:cnfStyle w:val="000000100000" w:firstRow="0" w:lastRow="0" w:firstColumn="0" w:lastColumn="0" w:oddVBand="0" w:evenVBand="0" w:oddHBand="1" w:evenHBand="0" w:firstRowFirstColumn="0" w:firstRowLastColumn="0" w:lastRowFirstColumn="0" w:lastRowLastColumn="0"/>
+                    <w:rPr>
+                      <w:sz w:val="20"/>
+                      <w:szCs w:val="20"/>
+                    </w:rPr>
+                  </w:pPr>
+                </w:p>
+              </w:tc>
+            </w:tr>
+            <w:tr>
+              <w:trPr>
+                <w:trHeight w:val="167"/>
+                <w:jc w:val="right"/>
+              </w:trPr>
+              <w:tc>
+                <w:tcPr>
+                  <w:cnfStyle w:val="001000000000" w:firstRow="0" w:lastRow="0" w:firstColumn="1" w:lastColumn="0" w:oddVBand="0" w:evenVBand="0" w:oddHBand="0" w:evenHBand="0" w:firstRowFirstColumn="0" w:firstRowLastColumn="0" w:lastRowFirstColumn="0" w:lastRowLastColumn="0"/>
+                  <w:tcW w:w="0" w:type="auto"/>
+                </w:tcPr>
+                <w:p>
+                  <w:pPr>
+                    <w:rPr>
+                      <w:color w:val="000000" w:themeColor="text1"/>
+                      <w:sz w:val="20"/>
+                      <w:szCs w:val="20"/>
+                      <w14:shadow w14:blurRad="38100" w14:dist="19050" w14:dir="2700000" w14:sx="100000" w14:sy="100000" w14:kx="0" w14:ky="0" w14:algn="tl">
+                        <w14:schemeClr w14:val="dk1">
+                          <w14:alpha w14:val="60000"/>
+                        </w14:schemeClr>
+                      </w14:shadow>
+                      <w14:textOutline w14:w="0" w14:cap="flat" w14:cmpd="sng" w14:algn="ctr">
+                        <w14:noFill/>
+                        <w14:prstDash w14:val="solid"/>
+                        <w14:round/>
+                      </w14:textOutline>
+                    </w:rPr>
+                  </w:pPr>
+                  <w:r>
+                    <w:rPr>
+                      <w:color w:val="000000" w:themeColor="text1"/>
+                      <w:sz w:val="20"/>
+                      <w:szCs w:val="20"/>
+                      <w14:shadow w14:blurRad="38100" w14:dist="19050" w14:dir="2700000" w14:sx="100000" w14:sy="100000" w14:kx="0" w14:ky="0" w14:algn="tl">
+                        <w14:schemeClr w14:val="dk1">
+                          <w14:alpha w14:val="60000"/>
+                        </w14:schemeClr>
+                      </w14:shadow>
+                      <w14:textOutline w14:w="0" w14:cap="flat" w14:cmpd="sng" w14:algn="ctr">
+                        <w14:noFill/>
+                        <w14:prstDash w14:val="solid"/>
+                        <w14:round/>
+                      </w14:textOutline>
+                    </w:rPr>
+                    <w:t>11</w:t>
+                  </w:r>
+                </w:p>
+              </w:tc>
+              <w:tc>
+                <w:tcPr>
+                  <w:tcW w:w="0" w:type="auto"/>
+                </w:tcPr>
+                <w:p>
+                  <w:pPr>
+                    <w:cnfStyle w:val="000000000000" w:firstRow="0" w:lastRow="0" w:firstColumn="0" w:lastColumn="0" w:oddVBand="0" w:evenVBand="0" w:oddHBand="0" w:evenHBand="0" w:firstRowFirstColumn="0" w:firstRowLastColumn="0" w:lastRowFirstColumn="0" w:lastRowLastColumn="0"/>
+                    <w:rPr>
+                      <w:sz w:val="20"/>
+                      <w:szCs w:val="20"/>
+                    </w:rPr>
+                  </w:pPr>
+                  <w:r>
+                    <w:rPr>
+                      <w:sz w:val="20"/>
+                      <w:szCs w:val="20"/>
+                    </w:rPr>
+                    <w:t>C</w:t>
+                  </w:r>
+                </w:p>
+              </w:tc>
+              <w:tc>
+                <w:tcPr>
+                  <w:tcW w:w="0" w:type="auto"/>
+                  <w:vAlign w:val="bottom"/>
+                </w:tcPr>
+                <w:p>
+                  <w:pPr>
+                    <w:cnfStyle w:val="000000000000" w:firstRow="0" w:lastRow="0" w:firstColumn="0" w:lastColumn="0" w:oddVBand="0" w:evenVBand="0" w:oddHBand="0" w:evenHBand="0" w:firstRowFirstColumn="0" w:firstRowLastColumn="0" w:lastRowFirstColumn="0" w:lastRowLastColumn="0"/>
+                    <w:rPr>
+                      <w:sz w:val="20"/>
+                      <w:szCs w:val="20"/>
+                    </w:rPr>
+                  </w:pPr>
+                </w:p>
+              </w:tc>
+              <w:tc>
+                <w:tcPr>
+                  <w:tcW w:w="0" w:type="auto"/>
+                  <w:vAlign w:val="bottom"/>
+                </w:tcPr>
+                <w:p>
+                  <w:pPr>
+                    <w:cnfStyle w:val="000000000000" w:firstRow="0" w:lastRow="0" w:firstColumn="0" w:lastColumn="0" w:oddVBand="0" w:evenVBand="0" w:oddHBand="0" w:evenHBand="0" w:firstRowFirstColumn="0" w:firstRowLastColumn="0" w:lastRowFirstColumn="0" w:lastRowLastColumn="0"/>
+                    <w:rPr>
+                      <w:sz w:val="20"/>
+                      <w:szCs w:val="20"/>
+                    </w:rPr>
+                  </w:pPr>
+                  <w:r>
+                    <w:rPr>
+                      <w:sz w:val="20"/>
+                      <w:szCs w:val="20"/>
+                    </w:rPr>
+                    <w:t>A</w:t>
+                  </w:r>
+                </w:p>
+              </w:tc>
+              <w:tc>
+                <w:tcPr>
+                  <w:tcW w:w="0" w:type="auto"/>
+                  <w:vAlign w:val="bottom"/>
+                </w:tcPr>
+                <w:p>
+                  <w:pPr>
+                    <w:cnfStyle w:val="000000000000" w:firstRow="0" w:lastRow="0" w:firstColumn="0" w:lastColumn="0" w:oddVBand="0" w:evenVBand="0" w:oddHBand="0" w:evenHBand="0" w:firstRowFirstColumn="0" w:firstRowLastColumn="0" w:lastRowFirstColumn="0" w:lastRowLastColumn="0"/>
+                    <w:rPr>
+                      <w:sz w:val="20"/>
+                      <w:szCs w:val="20"/>
+                    </w:rPr>
+                  </w:pPr>
+                </w:p>
+              </w:tc>
+            </w:tr>
+            <w:tr>
+              <w:trPr>
+                <w:cnfStyle w:val="000000100000" w:firstRow="0" w:lastRow="0" w:firstColumn="0" w:lastColumn="0" w:oddVBand="0" w:evenVBand="0" w:oddHBand="1" w:evenHBand="0" w:firstRowFirstColumn="0" w:firstRowLastColumn="0" w:lastRowFirstColumn="0" w:lastRowLastColumn="0"/>
+                <w:trHeight w:val="247"/>
+                <w:jc w:val="right"/>
+              </w:trPr>
+              <w:tc>
+                <w:tcPr>
+                  <w:cnfStyle w:val="001000000000" w:firstRow="0" w:lastRow="0" w:firstColumn="1" w:lastColumn="0" w:oddVBand="0" w:evenVBand="0" w:oddHBand="0" w:evenHBand="0" w:firstRowFirstColumn="0" w:firstRowLastColumn="0" w:lastRowFirstColumn="0" w:lastRowLastColumn="0"/>
+                  <w:tcW w:w="0" w:type="auto"/>
+                </w:tcPr>
+                <w:p>
+                  <w:pPr>
+                    <w:rPr>
+                      <w:color w:val="000000" w:themeColor="text1"/>
+                      <w:sz w:val="20"/>
+                      <w:szCs w:val="20"/>
+                      <w14:shadow w14:blurRad="38100" w14:dist="19050" w14:dir="2700000" w14:sx="100000" w14:sy="100000" w14:kx="0" w14:ky="0" w14:algn="tl">
+                        <w14:schemeClr w14:val="dk1">
+                          <w14:alpha w14:val="60000"/>
+                        </w14:schemeClr>
+                      </w14:shadow>
+                      <w14:textOutline w14:w="0" w14:cap="flat" w14:cmpd="sng" w14:algn="ctr">
+                        <w14:noFill/>
+                        <w14:prstDash w14:val="solid"/>
+                        <w14:round/>
+                      </w14:textOutline>
+                    </w:rPr>
+                  </w:pPr>
+                  <w:r>
+                    <w:rPr>
+                      <w:color w:val="000000" w:themeColor="text1"/>
+                      <w:sz w:val="20"/>
+                      <w:szCs w:val="20"/>
+                      <w14:shadow w14:blurRad="38100" w14:dist="19050" w14:dir="2700000" w14:sx="100000" w14:sy="100000" w14:kx="0" w14:ky="0" w14:algn="tl">
+                        <w14:schemeClr w14:val="dk1">
+                          <w14:alpha w14:val="60000"/>
+                        </w14:schemeClr>
+                      </w14:shadow>
+                      <w14:textOutline w14:w="0" w14:cap="flat" w14:cmpd="sng" w14:algn="ctr">
+                        <w14:noFill/>
+                        <w14:prstDash w14:val="solid"/>
+                        <w14:round/>
+                      </w14:textOutline>
+                    </w:rPr>
+                    <w:t>12</w:t>
+                  </w:r>
+                </w:p>
+              </w:tc>
+              <w:tc>
+                <w:tcPr>
+                  <w:tcW w:w="0" w:type="auto"/>
+                </w:tcPr>
+                <w:p>
+                  <w:pPr>
+                    <w:cnfStyle w:val="000000100000" w:firstRow="0" w:lastRow="0" w:firstColumn="0" w:lastColumn="0" w:oddVBand="0" w:evenVBand="0" w:oddHBand="1" w:evenHBand="0" w:firstRowFirstColumn="0" w:firstRowLastColumn="0" w:lastRowFirstColumn="0" w:lastRowLastColumn="0"/>
+                    <w:rPr>
+                      <w:sz w:val="20"/>
+                      <w:szCs w:val="20"/>
+                    </w:rPr>
+                  </w:pPr>
+                  <w:r>
+                    <w:rPr>
+                      <w:sz w:val="20"/>
+                      <w:szCs w:val="20"/>
+                    </w:rPr>
+                    <w:t>D</w:t>
+                  </w:r>
+                </w:p>
+              </w:tc>
+              <w:tc>
+                <w:tcPr>
+                  <w:tcW w:w="0" w:type="auto"/>
+                  <w:vAlign w:val="bottom"/>
+                </w:tcPr>
+                <w:p>
+                  <w:pPr>
+                    <w:cnfStyle w:val="000000100000" w:firstRow="0" w:lastRow="0" w:firstColumn="0" w:lastColumn="0" w:oddVBand="0" w:evenVBand="0" w:oddHBand="1" w:evenHBand="0" w:firstRowFirstColumn="0" w:firstRowLastColumn="0" w:lastRowFirstColumn="0" w:lastRowLastColumn="0"/>
+                    <w:rPr>
+                      <w:sz w:val="20"/>
+                      <w:szCs w:val="20"/>
+                    </w:rPr>
+                  </w:pPr>
+                </w:p>
+              </w:tc>
+              <w:tc>
+                <w:tcPr>
+                  <w:tcW w:w="0" w:type="auto"/>
+                  <w:vAlign w:val="bottom"/>
+                </w:tcPr>
+                <w:p>
+                  <w:pPr>
+                    <w:cnfStyle w:val="000000100000" w:firstRow="0" w:lastRow="0" w:firstColumn="0" w:lastColumn="0" w:oddVBand="0" w:evenVBand="0" w:oddHBand="1" w:evenHBand="0" w:firstRowFirstColumn="0" w:firstRowLastColumn="0" w:lastRowFirstColumn="0" w:lastRowLastColumn="0"/>
+                    <w:rPr>
+                      <w:sz w:val="20"/>
+                      <w:szCs w:val="20"/>
+                    </w:rPr>
+                  </w:pPr>
+                </w:p>
+              </w:tc>
+              <w:tc>
+                <w:tcPr>
+                  <w:tcW w:w="0" w:type="auto"/>
+                  <w:vAlign w:val="bottom"/>
+                </w:tcPr>
+                <w:p>
+                  <w:pPr>
+                    <w:cnfStyle w:val="000000100000" w:firstRow="0" w:lastRow="0" w:firstColumn="0" w:lastColumn="0" w:oddVBand="0" w:evenVBand="0" w:oddHBand="1" w:evenHBand="0" w:firstRowFirstColumn="0" w:firstRowLastColumn="0" w:lastRowFirstColumn="0" w:lastRowLastColumn="0"/>
+                    <w:rPr>
+                      <w:sz w:val="20"/>
+                      <w:szCs w:val="20"/>
+                    </w:rPr>
+                  </w:pPr>
+                  <w:r>
+                    <w:rPr>
+                      <w:sz w:val="20"/>
+                      <w:szCs w:val="20"/>
+                    </w:rPr>
+                    <w:t>A</w:t>
+                  </w:r>
+                </w:p>
+              </w:tc>
+            </w:tr>
+          </w:tbl>
+          <w:p>
+            <w:pPr>
+              <w:rPr>
+                <w:sz w:val="20"/>
+                <w:szCs w:val="20"/>
+              </w:rPr>
+            </w:pPr>
+          </w:p>
+        </w:tc>
+      </w:tr>
+      <w:tr>
+        <w:tblPrEx>
+          <w:tblBorders>
+            <w:top w:val="single" w:sz="4" w:space="0" w:color="auto"/>
+            <w:left w:val="single" w:sz="4" w:space="0" w:color="auto"/>
+            <w:bottom w:val="single" w:sz="4" w:space="0" w:color="auto"/>
+            <w:right w:val="single" w:sz="4" w:space="0" w:color="auto"/>
+            <w:insideH w:val="single" w:sz="4" w:space="0" w:color="auto"/>
+            <w:insideV w:val="single" w:sz="4" w:space="0" w:color="auto"/>
+          </w:tblBorders>
+        </w:tblPrEx>
+        <w:trPr>
+          <w:trHeight w:val="1089"/>
+        </w:trPr>
+        <w:tc>
+          <w:tcPr>
+            <w:tcW w:w="3193" w:type="dxa"/>
+            <w:vMerge/>
+          </w:tcPr>
+          <w:p>
+            <w:pPr>
+              <w:rPr>
+                <w:sz w:val="20"/>
+                <w:szCs w:val="20"/>
+              </w:rPr>
+            </w:pPr>
+          </w:p>
+        </w:tc>
+        <w:tc>
+          <w:tcPr>
+            <w:tcW w:w="2351" w:type="dxa"/>
+            <w:vMerge/>
+          </w:tcPr>
+          <w:p>
+            <w:pPr>
+              <w:rPr>
+                <w:sz w:val="20"/>
+                <w:szCs w:val="20"/>
+              </w:rPr>
+            </w:pPr>
+          </w:p>
+        </w:tc>
+      </w:tr>
+      <w:tr>
+        <w:tblPrEx>
+          <w:tblBorders>
+            <w:top w:val="single" w:sz="4" w:space="0" w:color="auto"/>
+            <w:left w:val="single" w:sz="4" w:space="0" w:color="auto"/>
+            <w:bottom w:val="single" w:sz="4" w:space="0" w:color="auto"/>
+            <w:right w:val="single" w:sz="4" w:space="0" w:color="auto"/>
+            <w:insideH w:val="single" w:sz="4" w:space="0" w:color="auto"/>
+            <w:insideV w:val="single" w:sz="4" w:space="0" w:color="auto"/>
+          </w:tblBorders>
+        </w:tblPrEx>
+        <w:trPr>
+          <w:trHeight w:val="2231"/>
+        </w:trPr>
+        <w:tc>
+          <w:tcPr>
+            <w:tcW w:w="3193" w:type="dxa"/>
+            <w:vMerge/>
+          </w:tcPr>
+          <w:p>
+            <w:pPr>
+              <w:rPr>
+                <w:sz w:val="20"/>
+                <w:szCs w:val="20"/>
+              </w:rPr>
+            </w:pPr>
+          </w:p>
+        </w:tc>
+        <w:tc>
+          <w:tcPr>
+            <w:tcW w:w="2351" w:type="dxa"/>
+            <w:vMerge/>
+          </w:tcPr>
+          <w:p>
+            <w:pPr>
+              <w:rPr>
+                <w:sz w:val="20"/>
+                <w:szCs w:val="20"/>
+              </w:rPr>
+            </w:pPr>
+          </w:p>
+        </w:tc>
+      </w:tr>
+      <w:tr>
+        <w:tblPrEx>
+          <w:tblBorders>
+            <w:top w:val="single" w:sz="4" w:space="0" w:color="auto"/>
+            <w:left w:val="single" w:sz="4" w:space="0" w:color="auto"/>
+            <w:bottom w:val="single" w:sz="4" w:space="0" w:color="auto"/>
+            <w:right w:val="single" w:sz="4" w:space="0" w:color="auto"/>
+            <w:insideH w:val="single" w:sz="4" w:space="0" w:color="auto"/>
+            <w:insideV w:val="single" w:sz="4" w:space="0" w:color="auto"/>
+          </w:tblBorders>
+        </w:tblPrEx>
+        <w:trPr>
+          <w:trHeight w:val="4130"/>
+        </w:trPr>
+        <w:tc>
+          <w:tcPr>
+            <w:tcW w:w="5544" w:type="dxa"/>
+            <w:gridSpan w:val="2"/>
+          </w:tcPr>
+          <w:p>
+            <w:pPr>
+              <w:rPr>
+                <w:sz w:val="20"/>
+                <w:szCs w:val="20"/>
+              </w:rPr>
+            </w:pPr>
+            <w:r>
+              <w:rPr>
+                <w:noProof/>
+              </w:rPr>
+              <w:drawing>
+                <wp:inline distT="0" distB="0" distL="0" distR="0" wp14:anchorId="224733B5" wp14:editId="6CFADBAB">
+                  <wp:extent cx="3383280" cy="3383280"/>
+                  <wp:effectExtent l="0" t="0" r="0" b="0"/>
+                  <wp:docPr id="7" name="Picture 7"/>
+                  <wp:cNvGraphicFramePr>
+                    <a:graphicFrameLocks xmlns:a="http://schemas.openxmlformats.org/drawingml/2006/main" noChangeAspect="1"/>
+                  </wp:cNvGraphicFramePr>
+                  <a:graphic xmlns:a="http://schemas.openxmlformats.org/drawingml/2006/main">
+                    <a:graphicData uri="http://schemas.openxmlformats.org/drawingml/2006/picture">
+                      <pic:pic xmlns:pic="http://schemas.openxmlformats.org/drawingml/2006/picture">
+                        <pic:nvPicPr>
+                          <pic:cNvPr id="7" name="weavedetail.pdf"/>
+                          <pic:cNvPicPr/>
+                        </pic:nvPicPr>
+                        <pic:blipFill>
+                          <a:blip r:embed="rId4">
+                            <a:extLst>
+                              <a:ext uri="{28A0092B-C50C-407E-A947-70E740481C1C}">
+                                <a14:useLocalDpi xmlns:a14="http://schemas.microsoft.com/office/drawing/2010/main" val="0"/>
+                              </a:ext>
+                            </a:extLst>
+                          </a:blip>
+                          <a:stretch>
+                            <a:fillRect/>
+                          </a:stretch>
+                        </pic:blipFill>
+                        <pic:spPr>
+                          <a:xfrm>
+                            <a:off x="0" y="0"/>
+                            <a:ext cx="3383280" cy="3383280"/>
+                          </a:xfrm>
+                          <a:prstGeom prst="rect">
+                            <a:avLst/>
+                          </a:prstGeom>
+                        </pic:spPr>
+                      </pic:pic>
+                    </a:graphicData>
+                  </a:graphic>
+                </wp:inline>
+              </w:drawing>
+            </w:r>
+          </w:p>
+        </w:tc>
+        <w:bookmarkStart w:id="0" w:name="_GoBack"/>
+        <w:bookmarkEnd w:id="0"/>
+      </w:tr>
+    </w:tbl>
+    <w:p>
+      <w:pPr>
+        <w:rPr>
+          <w:sz w:val="20"/>
+          <w:szCs w:val="20"/>
+        </w:rPr>
+      </w:pPr>
+    </w:p>
+    <w:p>
+      <w:pPr>
+        <w:rPr>
+          <w:sz w:val="20"/>
+          <w:szCs w:val="20"/>
+        </w:rPr>
+      </w:pPr>
+    </w:p>
+    <w:p>
+      <w:pPr>
+        <w:rPr>
+          <w:i/>
+          <w:iCs/>
+          <w:color w:val="44546A" w:themeColor="text2"/>
+          <w:sz w:val="18"/>
+          <w:szCs w:val="18"/>
+        </w:rPr>
+      </w:pPr>
+      <w:r>
+        <w:br w:type="page"/>
+      </w:r>
+    </w:p>
+    <w:p>
+      <w:r>
+        <w:lastRenderedPageBreak/>
         <w:t>Pattern: Windy 2-holer</w:t>
       </w:r>
     </w:p>
@@ -8192,7 +11627,7 @@
                           <pic:cNvPicPr/>
                         </pic:nvPicPr>
                         <pic:blipFill rotWithShape="1">
-                          <a:blip r:embed="rId4">
+                          <a:blip r:embed="rId5">
                             <a:extLst>
                               <a:ext uri="{28A0092B-C50C-407E-A947-70E740481C1C}">
                                 <a14:useLocalDpi xmlns:a14="http://schemas.microsoft.com/office/drawing/2010/main" val="0"/>
@@ -11418,12 +14853,7 @@
         <w:t>at Memorial Union</w:t>
       </w:r>
       <w:r>
-        <w:t xml:space="preserve">, in </w:t>
-      </w:r>
-      <w:bookmarkStart w:id="0" w:name="_GoBack"/>
-      <w:bookmarkEnd w:id="0"/>
-      <w:r>
-        <w:t>early 90’s</w:t>
+        <w:t>, in early 90’s</w:t>
       </w:r>
     </w:p>
     <w:p>
@@ -17262,7 +20692,7 @@
                           <pic:cNvPicPr/>
                         </pic:nvPicPr>
                         <pic:blipFill rotWithShape="1">
-                          <a:blip r:embed="rId5">
+                          <a:blip r:embed="rId6">
                             <a:extLst>
                               <a:ext uri="{28A0092B-C50C-407E-A947-70E740481C1C}">
                                 <a14:useLocalDpi xmlns:a14="http://schemas.microsoft.com/office/drawing/2010/main" val="0"/>
@@ -17360,7 +20790,7 @@
                           <pic:cNvPicPr/>
                         </pic:nvPicPr>
                         <pic:blipFill rotWithShape="1">
-                          <a:blip r:embed="rId6">
+                          <a:blip r:embed="rId7">
                             <a:extLst>
                               <a:ext uri="{28A0092B-C50C-407E-A947-70E740481C1C}">
                                 <a14:useLocalDpi xmlns:a14="http://schemas.microsoft.com/office/drawing/2010/main" val="0"/>
@@ -20045,7 +23475,7 @@
                           <pic:cNvPicPr/>
                         </pic:nvPicPr>
                         <pic:blipFill rotWithShape="1">
-                          <a:blip r:embed="rId7">
+                          <a:blip r:embed="rId8">
                             <a:extLst>
                               <a:ext uri="{28A0092B-C50C-407E-A947-70E740481C1C}">
                                 <a14:useLocalDpi xmlns:a14="http://schemas.microsoft.com/office/drawing/2010/main" val="0"/>
@@ -20151,7 +23581,7 @@
                           <pic:cNvPicPr/>
                         </pic:nvPicPr>
                         <pic:blipFill rotWithShape="1">
-                          <a:blip r:embed="rId8">
+                          <a:blip r:embed="rId9">
                             <a:extLst>
                               <a:ext uri="{28A0092B-C50C-407E-A947-70E740481C1C}">
                                 <a14:useLocalDpi xmlns:a14="http://schemas.microsoft.com/office/drawing/2010/main" val="0"/>
@@ -23991,7 +27421,7 @@
                     <pic:cNvPicPr/>
                   </pic:nvPicPr>
                   <pic:blipFill rotWithShape="1">
-                    <a:blip r:embed="rId9">
+                    <a:blip r:embed="rId10">
                       <a:extLst>
                         <a:ext uri="{28A0092B-C50C-407E-A947-70E740481C1C}">
                           <a14:useLocalDpi xmlns:a14="http://schemas.microsoft.com/office/drawing/2010/main" val="0"/>

</xml_diff>

<commit_message>
ironing out chapters 1 and 2; tweaks on 3 and 4
</commit_message>
<xml_diff>
--- a/docxandR/j2.docx
+++ b/docxandR/j2.docx
@@ -3402,8 +3402,6 @@
             </w:r>
           </w:p>
         </w:tc>
-        <w:bookmarkStart w:id="0" w:name="_GoBack"/>
-        <w:bookmarkEnd w:id="0"/>
       </w:tr>
     </w:tbl>
     <w:p>
@@ -27612,11 +27610,118 @@
     </w:p>
     <w:p>
       <w:pPr>
+        <w:pStyle w:val="Caption"/>
+        <w:keepNext/>
+        <w:rPr>
+          <w:sz w:val="24"/>
+          <w:szCs w:val="24"/>
+        </w:rPr>
+      </w:pPr>
+      <w:r>
+        <w:rPr>
+          <w:sz w:val="24"/>
+          <w:szCs w:val="24"/>
+        </w:rPr>
+        <w:t>Patter</w:t>
+      </w:r>
+      <w:r>
+        <w:rPr>
+          <w:sz w:val="24"/>
+          <w:szCs w:val="24"/>
+        </w:rPr>
+        <w:t xml:space="preserve">n. </w:t>
+      </w:r>
+      <w:r>
+        <w:rPr>
+          <w:b/>
+          <w:sz w:val="24"/>
+          <w:szCs w:val="24"/>
+        </w:rPr>
+        <w:t>feed</w:t>
+      </w:r>
+    </w:p>
+    <w:tbl>
+      <w:tblPr>
+        <w:tblStyle w:val="TableGrid"/>
+        <w:tblW w:w="0" w:type="auto"/>
+        <w:tblBorders>
+          <w:top w:val="none" w:sz="0" w:space="0" w:color="auto"/>
+          <w:left w:val="none" w:sz="0" w:space="0" w:color="auto"/>
+          <w:bottom w:val="none" w:sz="0" w:space="0" w:color="auto"/>
+          <w:right w:val="none" w:sz="0" w:space="0" w:color="auto"/>
+          <w:insideH w:val="none" w:sz="0" w:space="0" w:color="auto"/>
+          <w:insideV w:val="none" w:sz="0" w:space="0" w:color="auto"/>
+        </w:tblBorders>
+        <w:tblLook w:val="04A0" w:firstRow="1" w:lastRow="0" w:firstColumn="1" w:lastColumn="0" w:noHBand="0" w:noVBand="1"/>
+      </w:tblPr>
+      <w:tblGrid>
+        <w:gridCol w:w="1162"/>
+      </w:tblGrid>
+      <w:tr>
+        <w:trPr>
+          <w:trHeight w:val="332"/>
+        </w:trPr>
+        <w:tc>
+          <w:tcPr>
+            <w:tcW w:w="1162" w:type="dxa"/>
+          </w:tcPr>
+          <w:p>
+            <w:pPr>
+              <w:rPr>
+                <w:sz w:val="36"/>
+                <w:szCs w:val="36"/>
+              </w:rPr>
+            </w:pPr>
+            <w:r>
+              <w:rPr>
+                <w:sz w:val="36"/>
+                <w:szCs w:val="36"/>
+              </w:rPr>
+              <w:t xml:space="preserve">  </w:t>
+            </w:r>
+            <w:r>
+              <w:rPr>
+                <w:sz w:val="36"/>
+                <w:szCs w:val="36"/>
+              </w:rPr>
+              <w:t xml:space="preserve">  </w:t>
+            </w:r>
+            <w:r>
+              <w:rPr>
+                <w:sz w:val="36"/>
+                <w:szCs w:val="36"/>
+              </w:rPr>
+              <w:t>A</w:t>
+            </w:r>
+          </w:p>
+          <w:p>
+            <w:pPr>
+              <w:rPr>
+                <w:sz w:val="36"/>
+                <w:szCs w:val="36"/>
+              </w:rPr>
+            </w:pPr>
+            <w:r>
+              <w:rPr>
+                <w:sz w:val="36"/>
+                <w:szCs w:val="36"/>
+              </w:rPr>
+              <w:t>B  C  D</w:t>
+            </w:r>
+          </w:p>
+        </w:tc>
+      </w:tr>
+    </w:tbl>
+    <w:p/>
+    <w:p>
+      <w:pPr>
         <w:rPr>
           <w:sz w:val="20"/>
           <w:szCs w:val="20"/>
         </w:rPr>
       </w:pPr>
+      <w:bookmarkStart w:id="0" w:name="_GoBack"/>
+      <w:bookmarkEnd w:id="0"/>
     </w:p>
     <w:sectPr>
       <w:pgSz w:w="12240" w:h="15840"/>

</xml_diff>

<commit_message>
fixing 5 person patterns
</commit_message>
<xml_diff>
--- a/docxandR/j2.docx
+++ b/docxandR/j2.docx
@@ -23641,7 +23641,115 @@
     </w:p>
     <w:p>
       <w:pPr>
+        <w:pStyle w:val="Caption"/>
+        <w:keepNext/>
         <w:rPr>
+          <w:sz w:val="24"/>
+          <w:szCs w:val="24"/>
+        </w:rPr>
+      </w:pPr>
+      <w:r>
+        <w:rPr>
+          <w:sz w:val="24"/>
+          <w:szCs w:val="24"/>
+        </w:rPr>
+        <w:lastRenderedPageBreak/>
+        <w:t>Patter</w:t>
+      </w:r>
+      <w:r>
+        <w:rPr>
+          <w:sz w:val="24"/>
+          <w:szCs w:val="24"/>
+        </w:rPr>
+        <w:t>n.</w:t>
+      </w:r>
+      <w:r>
+        <w:rPr>
+          <w:b/>
+          <w:sz w:val="24"/>
+          <w:szCs w:val="24"/>
+        </w:rPr>
+        <w:t xml:space="preserve"> Apollo</w:t>
+      </w:r>
+    </w:p>
+    <w:p>
+      <w:pPr>
+        <w:rPr>
+          <w:sz w:val="20"/>
+          <w:szCs w:val="20"/>
+        </w:rPr>
+      </w:pPr>
+      <w:r>
+        <w:rPr>
+          <w:sz w:val="20"/>
+          <w:szCs w:val="20"/>
+        </w:rPr>
+        <w:t xml:space="preserve"> </w:t>
+      </w:r>
+    </w:p>
+    <w:p>
+      <w:pPr>
+        <w:rPr>
+          <w:sz w:val="20"/>
+          <w:szCs w:val="20"/>
+        </w:rPr>
+      </w:pPr>
+    </w:p>
+    <w:p>
+      <w:pPr>
+        <w:rPr>
+          <w:b/>
+          <w:sz w:val="28"/>
+          <w:szCs w:val="28"/>
+        </w:rPr>
+      </w:pPr>
+      <w:r>
+        <w:rPr>
+          <w:b/>
+          <w:sz w:val="28"/>
+          <w:szCs w:val="28"/>
+        </w:rPr>
+        <w:t xml:space="preserve">                                  A</w:t>
+      </w:r>
+    </w:p>
+    <w:p>
+      <w:pPr>
+        <w:rPr>
+          <w:b/>
+          <w:sz w:val="28"/>
+          <w:szCs w:val="28"/>
+        </w:rPr>
+      </w:pPr>
+      <w:r>
+        <w:rPr>
+          <w:b/>
+          <w:sz w:val="28"/>
+          <w:szCs w:val="28"/>
+        </w:rPr>
+        <w:t xml:space="preserve">                                  B</w:t>
+      </w:r>
+    </w:p>
+    <w:p>
+      <w:pPr>
+        <w:rPr>
+          <w:b/>
+          <w:sz w:val="28"/>
+          <w:szCs w:val="28"/>
+        </w:rPr>
+      </w:pPr>
+      <w:r>
+        <w:rPr>
+          <w:b/>
+          <w:sz w:val="28"/>
+          <w:szCs w:val="28"/>
+        </w:rPr>
+        <w:t xml:space="preserve">                            C    D   E</w:t>
+      </w:r>
+    </w:p>
+    <w:p>
+      <w:pPr>
+        <w:rPr>
+          <w:i/>
           <w:sz w:val="20"/>
           <w:szCs w:val="20"/>
         </w:rPr>
@@ -23661,8 +23769,296 @@
           <w:sz w:val="20"/>
           <w:szCs w:val="20"/>
         </w:rPr>
+        <w:t>Pattern. Chocolate feeds</w:t>
+      </w:r>
+    </w:p>
+    <w:p>
+      <w:pPr>
+        <w:rPr>
+          <w:i/>
+          <w:sz w:val="20"/>
+          <w:szCs w:val="20"/>
+        </w:rPr>
+      </w:pPr>
+    </w:p>
+    <w:p>
+      <w:pPr>
+        <w:rPr>
+          <w:sz w:val="20"/>
+          <w:szCs w:val="20"/>
+        </w:rPr>
+      </w:pPr>
+    </w:p>
+    <w:p>
+      <w:pPr>
+        <w:rPr>
+          <w:b/>
+          <w:sz w:val="28"/>
+          <w:szCs w:val="28"/>
+        </w:rPr>
+      </w:pPr>
+      <w:r>
+        <w:rPr>
+          <w:b/>
+          <w:sz w:val="28"/>
+          <w:szCs w:val="28"/>
+        </w:rPr>
+        <w:t xml:space="preserve">                              </w:t>
+      </w:r>
+      <w:r>
+        <w:rPr>
+          <w:b/>
+          <w:sz w:val="28"/>
+          <w:szCs w:val="28"/>
+        </w:rPr>
+        <w:t xml:space="preserve"> </w:t>
+      </w:r>
+      <w:r>
+        <w:rPr>
+          <w:b/>
+          <w:sz w:val="28"/>
+          <w:szCs w:val="28"/>
+        </w:rPr>
+        <w:t xml:space="preserve">         </w:t>
+      </w:r>
+      <w:r>
+        <w:rPr>
+          <w:b/>
+          <w:sz w:val="28"/>
+          <w:szCs w:val="28"/>
+        </w:rPr>
+        <w:t xml:space="preserve">                    </w:t>
+      </w:r>
+      <w:r>
+        <w:rPr>
+          <w:b/>
+          <w:sz w:val="28"/>
+          <w:szCs w:val="28"/>
+        </w:rPr>
+        <w:t xml:space="preserve">               E</w:t>
+      </w:r>
+    </w:p>
+    <w:p>
+      <w:pPr>
+        <w:rPr>
+          <w:b/>
+          <w:sz w:val="28"/>
+          <w:szCs w:val="28"/>
+        </w:rPr>
+      </w:pPr>
+      <w:r>
+        <w:rPr>
+          <w:b/>
+          <w:sz w:val="28"/>
+          <w:szCs w:val="28"/>
+        </w:rPr>
+        <w:t xml:space="preserve">                              </w:t>
+      </w:r>
+      <w:r>
+        <w:rPr>
+          <w:b/>
+          <w:sz w:val="28"/>
+          <w:szCs w:val="28"/>
+        </w:rPr>
+        <w:t xml:space="preserve"> A</w:t>
+      </w:r>
+      <w:r>
+        <w:rPr>
+          <w:b/>
+          <w:sz w:val="28"/>
+          <w:szCs w:val="28"/>
+        </w:rPr>
+        <w:t xml:space="preserve">  </w:t>
+      </w:r>
+      <w:r>
+        <w:rPr>
+          <w:b/>
+          <w:sz w:val="28"/>
+          <w:szCs w:val="28"/>
+        </w:rPr>
+        <w:t xml:space="preserve"> B                  </w:t>
+      </w:r>
+      <w:r>
+        <w:rPr>
+          <w:b/>
+          <w:sz w:val="28"/>
+          <w:szCs w:val="28"/>
+        </w:rPr>
+        <w:t xml:space="preserve">                  D</w:t>
+      </w:r>
+    </w:p>
+    <w:p>
+      <w:pPr>
+        <w:rPr>
+          <w:b/>
+          <w:sz w:val="28"/>
+          <w:szCs w:val="28"/>
+        </w:rPr>
+      </w:pPr>
+      <w:r>
+        <w:rPr>
+          <w:b/>
+          <w:sz w:val="28"/>
+          <w:szCs w:val="28"/>
+        </w:rPr>
+        <w:t xml:space="preserve">                            C    D   </w:t>
+      </w:r>
+      <w:r>
+        <w:rPr>
+          <w:b/>
+          <w:sz w:val="28"/>
+          <w:szCs w:val="28"/>
+        </w:rPr>
+        <w:t xml:space="preserve"> </w:t>
+      </w:r>
+      <w:r>
+        <w:rPr>
+          <w:b/>
+          <w:sz w:val="28"/>
+          <w:szCs w:val="28"/>
+        </w:rPr>
+        <w:t>E</w:t>
+      </w:r>
+      <w:r>
+        <w:rPr>
+          <w:b/>
+          <w:sz w:val="28"/>
+          <w:szCs w:val="28"/>
+        </w:rPr>
+        <w:t xml:space="preserve">                </w:t>
+      </w:r>
+      <w:r>
+        <w:rPr>
+          <w:b/>
+          <w:sz w:val="28"/>
+          <w:szCs w:val="28"/>
+        </w:rPr>
+        <w:t xml:space="preserve">                C</w:t>
+      </w:r>
+    </w:p>
+    <w:p>
+      <w:pPr>
+        <w:rPr>
+          <w:b/>
+          <w:sz w:val="28"/>
+          <w:szCs w:val="28"/>
+        </w:rPr>
+      </w:pPr>
+      <w:r>
+        <w:rPr>
+          <w:b/>
+          <w:sz w:val="28"/>
+          <w:szCs w:val="28"/>
+        </w:rPr>
+        <w:t xml:space="preserve">                                                              </w:t>
+      </w:r>
+      <w:r>
+        <w:rPr>
+          <w:b/>
+          <w:sz w:val="28"/>
+          <w:szCs w:val="28"/>
+        </w:rPr>
+        <w:t xml:space="preserve">       A           </w:t>
+      </w:r>
+      <w:r>
+        <w:rPr>
+          <w:b/>
+          <w:sz w:val="28"/>
+          <w:szCs w:val="28"/>
+        </w:rPr>
+        <w:t>B</w:t>
+      </w:r>
+    </w:p>
+    <w:p>
+      <w:pPr>
+        <w:rPr>
+          <w:b/>
+          <w:sz w:val="28"/>
+          <w:szCs w:val="28"/>
+        </w:rPr>
+      </w:pPr>
+    </w:p>
+    <w:p>
+      <w:pPr>
+        <w:rPr>
+          <w:b/>
+          <w:sz w:val="28"/>
+          <w:szCs w:val="28"/>
+        </w:rPr>
+      </w:pPr>
+      <w:r>
+        <w:rPr>
+          <w:b/>
+          <w:sz w:val="28"/>
+          <w:szCs w:val="28"/>
+        </w:rPr>
+        <w:t xml:space="preserve">                            standard                         </w:t>
+      </w:r>
+      <w:proofErr w:type="spellStart"/>
+      <w:r>
+        <w:rPr>
+          <w:b/>
+          <w:sz w:val="28"/>
+          <w:szCs w:val="28"/>
+        </w:rPr>
+        <w:t>wedgee</w:t>
+      </w:r>
+      <w:proofErr w:type="spellEnd"/>
+    </w:p>
+    <w:p>
+      <w:pPr>
+        <w:rPr>
+          <w:i/>
+          <w:sz w:val="20"/>
+          <w:szCs w:val="20"/>
+        </w:rPr>
+      </w:pPr>
+    </w:p>
+    <w:p>
+      <w:pPr>
+        <w:rPr>
+          <w:i/>
+          <w:sz w:val="20"/>
+          <w:szCs w:val="20"/>
+        </w:rPr>
+      </w:pPr>
+      <w:bookmarkStart w:id="0" w:name="_GoBack"/>
+      <w:bookmarkEnd w:id="0"/>
+      <w:r>
+        <w:rPr>
+          <w:i/>
+          <w:sz w:val="20"/>
+          <w:szCs w:val="20"/>
+        </w:rPr>
         <w:br w:type="page"/>
       </w:r>
+      <w:r>
+        <w:rPr>
+          <w:i/>
+          <w:sz w:val="20"/>
+          <w:szCs w:val="20"/>
+        </w:rPr>
+        <w:lastRenderedPageBreak/>
+        <w:t xml:space="preserve"> </w:t>
+      </w:r>
+    </w:p>
+    <w:p>
+      <w:pPr>
+        <w:rPr>
+          <w:i/>
+          <w:sz w:val="20"/>
+          <w:szCs w:val="20"/>
+        </w:rPr>
+      </w:pPr>
+    </w:p>
+    <w:p>
+      <w:pPr>
+        <w:rPr>
+          <w:i/>
+          <w:sz w:val="20"/>
+          <w:szCs w:val="20"/>
+        </w:rPr>
+      </w:pPr>
     </w:p>
     <w:p>
       <w:pPr>
@@ -23677,7 +24073,6 @@
           <w:sz w:val="20"/>
           <w:szCs w:val="20"/>
         </w:rPr>
-        <w:lastRenderedPageBreak/>
         <w:t>Pattern</w:t>
       </w:r>
       <w:r>
@@ -27395,6 +27790,7 @@
           <w:sz w:val="20"/>
           <w:szCs w:val="20"/>
         </w:rPr>
+        <w:lastRenderedPageBreak/>
         <w:drawing>
           <wp:anchor distT="0" distB="0" distL="114300" distR="114300" simplePos="0" relativeHeight="251662336" behindDoc="0" locked="0" layoutInCell="1" allowOverlap="1" wp14:anchorId="1E4FD973" wp14:editId="7855DB41">
             <wp:simplePos x="0" y="0"/>
@@ -27720,8 +28116,6 @@
           <w:szCs w:val="20"/>
         </w:rPr>
       </w:pPr>
-      <w:bookmarkStart w:id="0" w:name="_GoBack"/>
-      <w:bookmarkEnd w:id="0"/>
     </w:p>
     <w:sectPr>
       <w:pgSz w:w="12240" w:h="15840"/>

</xml_diff>

<commit_message>
a bunch of edits to 1, 3, 4, 5 over break
</commit_message>
<xml_diff>
--- a/docxandR/j2.docx
+++ b/docxandR/j2.docx
@@ -23994,16 +23994,227 @@
         </w:rPr>
         <w:t xml:space="preserve">                            standard                         </w:t>
       </w:r>
-      <w:proofErr w:type="spellStart"/>
       <w:r>
         <w:rPr>
           <w:b/>
           <w:sz w:val="28"/>
           <w:szCs w:val="28"/>
         </w:rPr>
-        <w:t>wedgee</w:t>
+        <w:t>wedge</w:t>
       </w:r>
-      <w:proofErr w:type="spellEnd"/>
+    </w:p>
+    <w:p>
+      <w:pPr>
+        <w:rPr>
+          <w:b/>
+          <w:sz w:val="28"/>
+          <w:szCs w:val="28"/>
+        </w:rPr>
+      </w:pPr>
+    </w:p>
+    <w:p>
+      <w:pPr>
+        <w:rPr>
+          <w:i/>
+          <w:sz w:val="20"/>
+          <w:szCs w:val="20"/>
+        </w:rPr>
+      </w:pPr>
+      <w:r>
+        <w:rPr>
+          <w:i/>
+          <w:sz w:val="20"/>
+          <w:szCs w:val="20"/>
+        </w:rPr>
+        <w:t>Pattern. Theatre-style popcorn</w:t>
+      </w:r>
+    </w:p>
+    <w:p>
+      <w:pPr>
+        <w:rPr>
+          <w:i/>
+          <w:sz w:val="20"/>
+          <w:szCs w:val="20"/>
+        </w:rPr>
+      </w:pPr>
+    </w:p>
+    <w:p>
+      <w:pPr>
+        <w:rPr>
+          <w:sz w:val="20"/>
+          <w:szCs w:val="20"/>
+        </w:rPr>
+      </w:pPr>
+    </w:p>
+    <w:p>
+      <w:pPr>
+        <w:rPr>
+          <w:b/>
+          <w:sz w:val="28"/>
+          <w:szCs w:val="28"/>
+        </w:rPr>
+      </w:pPr>
+      <w:r>
+        <w:rPr>
+          <w:b/>
+          <w:sz w:val="28"/>
+          <w:szCs w:val="28"/>
+        </w:rPr>
+        <w:t xml:space="preserve">                              </w:t>
+      </w:r>
+      <w:r>
+        <w:rPr>
+          <w:b/>
+          <w:sz w:val="28"/>
+          <w:szCs w:val="28"/>
+        </w:rPr>
+        <w:t xml:space="preserve"> </w:t>
+      </w:r>
+      <w:r>
+        <w:rPr>
+          <w:b/>
+          <w:sz w:val="28"/>
+          <w:szCs w:val="28"/>
+        </w:rPr>
+        <w:t xml:space="preserve">                             </w:t>
+      </w:r>
+      <w:r>
+        <w:rPr>
+          <w:b/>
+          <w:sz w:val="28"/>
+          <w:szCs w:val="28"/>
+        </w:rPr>
+        <w:t xml:space="preserve">               A</w:t>
+      </w:r>
+    </w:p>
+    <w:p>
+      <w:pPr>
+        <w:rPr>
+          <w:b/>
+          <w:sz w:val="28"/>
+          <w:szCs w:val="28"/>
+        </w:rPr>
+      </w:pPr>
+      <w:r>
+        <w:rPr>
+          <w:b/>
+          <w:sz w:val="28"/>
+          <w:szCs w:val="28"/>
+        </w:rPr>
+        <w:t xml:space="preserve"> </w:t>
+      </w:r>
+      <w:r>
+        <w:rPr>
+          <w:b/>
+          <w:sz w:val="28"/>
+          <w:szCs w:val="28"/>
+        </w:rPr>
+        <w:t xml:space="preserve">                                                                          B</w:t>
+      </w:r>
+    </w:p>
+    <w:p>
+      <w:pPr>
+        <w:rPr>
+          <w:b/>
+          <w:sz w:val="28"/>
+          <w:szCs w:val="28"/>
+        </w:rPr>
+      </w:pPr>
+      <w:r>
+        <w:rPr>
+          <w:b/>
+          <w:sz w:val="28"/>
+          <w:szCs w:val="28"/>
+        </w:rPr>
+        <w:t xml:space="preserve">                                                                           </w:t>
+      </w:r>
+      <w:r>
+        <w:rPr>
+          <w:b/>
+          <w:sz w:val="28"/>
+          <w:szCs w:val="28"/>
+        </w:rPr>
+        <w:t>C</w:t>
+      </w:r>
+    </w:p>
+    <w:p>
+      <w:pPr>
+        <w:rPr>
+          <w:b/>
+          <w:sz w:val="28"/>
+          <w:szCs w:val="28"/>
+        </w:rPr>
+      </w:pPr>
+    </w:p>
+    <w:p>
+      <w:pPr>
+        <w:rPr>
+          <w:b/>
+          <w:sz w:val="28"/>
+          <w:szCs w:val="28"/>
+        </w:rPr>
+      </w:pPr>
+      <w:r>
+        <w:rPr>
+          <w:b/>
+          <w:sz w:val="28"/>
+          <w:szCs w:val="28"/>
+        </w:rPr>
+        <w:t xml:space="preserve">                                                              </w:t>
+      </w:r>
+      <w:r>
+        <w:rPr>
+          <w:b/>
+          <w:sz w:val="28"/>
+          <w:szCs w:val="28"/>
+        </w:rPr>
+        <w:t xml:space="preserve">       D    E    F</w:t>
+      </w:r>
+      <w:r>
+        <w:rPr>
+          <w:b/>
+          <w:sz w:val="28"/>
+          <w:szCs w:val="28"/>
+        </w:rPr>
+        <w:t xml:space="preserve">          </w:t>
+      </w:r>
+    </w:p>
+    <w:p>
+      <w:pPr>
+        <w:rPr>
+          <w:b/>
+          <w:sz w:val="28"/>
+          <w:szCs w:val="28"/>
+        </w:rPr>
+      </w:pPr>
+    </w:p>
+    <w:p>
+      <w:pPr>
+        <w:rPr>
+          <w:i/>
+          <w:sz w:val="20"/>
+          <w:szCs w:val="20"/>
+        </w:rPr>
+      </w:pPr>
+      <w:r>
+        <w:rPr>
+          <w:i/>
+          <w:sz w:val="20"/>
+          <w:szCs w:val="20"/>
+        </w:rPr>
+        <w:br w:type="page"/>
+      </w:r>
+      <w:bookmarkStart w:id="0" w:name="_GoBack"/>
+      <w:bookmarkEnd w:id="0"/>
+    </w:p>
+    <w:p>
+      <w:pPr>
+        <w:rPr>
+          <w:b/>
+          <w:sz w:val="28"/>
+          <w:szCs w:val="28"/>
+        </w:rPr>
+      </w:pPr>
     </w:p>
     <w:p>
       <w:pPr>
@@ -28046,8 +28257,6 @@
             </w:pPr>
           </w:p>
         </w:tc>
-        <w:bookmarkStart w:id="0" w:name="_GoBack"/>
-        <w:bookmarkEnd w:id="0"/>
       </w:tr>
     </w:tbl>
     <w:p>
@@ -28717,6 +28926,7 @@
   <w:style w:type="character" w:default="1" w:styleId="DefaultParagraphFont">
     <w:name w:val="Default Paragraph Font"/>
     <w:uiPriority w:val="1"/>
+    <w:semiHidden/>
     <w:unhideWhenUsed/>
   </w:style>
   <w:style w:type="table" w:default="1" w:styleId="TableNormal">

</xml_diff>

<commit_message>
New Years day edits; most chapters
</commit_message>
<xml_diff>
--- a/docxandR/j2.docx
+++ b/docxandR/j2.docx
@@ -11802,21 +11802,33 @@
         <w:tblLook w:val="04A0" w:firstRow="1" w:lastRow="0" w:firstColumn="1" w:lastColumn="0" w:noHBand="0" w:noVBand="1"/>
       </w:tblPr>
       <w:tblGrid>
-        <w:gridCol w:w="1162"/>
+        <w:gridCol w:w="1875"/>
       </w:tblGrid>
       <w:tr>
         <w:trPr>
-          <w:trHeight w:val="332"/>
+          <w:trHeight w:val="313"/>
         </w:trPr>
         <w:tc>
           <w:tcPr>
-            <w:tcW w:w="1162" w:type="dxa"/>
+            <w:tcW w:w="1875" w:type="dxa"/>
           </w:tcPr>
           <w:p>
             <w:pPr>
               <w:jc w:val="center"/>
+              <w:rPr>
+                <w:b/>
+                <w:sz w:val="40"/>
+                <w:szCs w:val="40"/>
+              </w:rPr>
             </w:pPr>
+            <w:bookmarkStart w:id="0" w:name="_GoBack"/>
+            <w:bookmarkEnd w:id="0"/>
             <w:r>
+              <w:rPr>
+                <w:b/>
+                <w:sz w:val="40"/>
+                <w:szCs w:val="40"/>
+              </w:rPr>
               <w:t>A B C</w:t>
             </w:r>
           </w:p>
@@ -11824,18 +11836,28 @@
       </w:tr>
       <w:tr>
         <w:trPr>
-          <w:trHeight w:val="247"/>
+          <w:trHeight w:val="233"/>
         </w:trPr>
         <w:tc>
           <w:tcPr>
-            <w:tcW w:w="1162" w:type="dxa"/>
+            <w:tcW w:w="1875" w:type="dxa"/>
           </w:tcPr>
           <w:p>
             <w:pPr>
               <w:keepNext/>
               <w:jc w:val="center"/>
+              <w:rPr>
+                <w:b/>
+                <w:sz w:val="40"/>
+                <w:szCs w:val="40"/>
+              </w:rPr>
             </w:pPr>
             <w:r>
+              <w:rPr>
+                <w:b/>
+                <w:sz w:val="40"/>
+                <w:szCs w:val="40"/>
+              </w:rPr>
               <w:t>D E F G</w:t>
             </w:r>
           </w:p>
@@ -24076,15 +24098,7 @@
           <w:sz w:val="28"/>
           <w:szCs w:val="28"/>
         </w:rPr>
-        <w:t xml:space="preserve">                             </w:t>
-      </w:r>
-      <w:r>
-        <w:rPr>
-          <w:b/>
-          <w:sz w:val="28"/>
-          <w:szCs w:val="28"/>
-        </w:rPr>
-        <w:t xml:space="preserve">               A</w:t>
+        <w:t xml:space="preserve">                                            A</w:t>
       </w:r>
     </w:p>
     <w:p>
@@ -24101,15 +24115,7 @@
           <w:sz w:val="28"/>
           <w:szCs w:val="28"/>
         </w:rPr>
-        <w:t xml:space="preserve"> </w:t>
-      </w:r>
-      <w:r>
-        <w:rPr>
-          <w:b/>
-          <w:sz w:val="28"/>
-          <w:szCs w:val="28"/>
-        </w:rPr>
-        <w:t xml:space="preserve">                                                                          B</w:t>
+        <w:t xml:space="preserve">                                                                           B</w:t>
       </w:r>
     </w:p>
     <w:p>
@@ -24126,15 +24132,7 @@
           <w:sz w:val="28"/>
           <w:szCs w:val="28"/>
         </w:rPr>
-        <w:t xml:space="preserve">                                                                           </w:t>
-      </w:r>
-      <w:r>
-        <w:rPr>
-          <w:b/>
-          <w:sz w:val="28"/>
-          <w:szCs w:val="28"/>
-        </w:rPr>
-        <w:t>C</w:t>
+        <w:t xml:space="preserve">                                                                           C</w:t>
       </w:r>
     </w:p>
     <w:p>
@@ -24160,23 +24158,7 @@
           <w:sz w:val="28"/>
           <w:szCs w:val="28"/>
         </w:rPr>
-        <w:t xml:space="preserve">                                                              </w:t>
-      </w:r>
-      <w:r>
-        <w:rPr>
-          <w:b/>
-          <w:sz w:val="28"/>
-          <w:szCs w:val="28"/>
-        </w:rPr>
-        <w:t xml:space="preserve">       D    E    F</w:t>
-      </w:r>
-      <w:r>
-        <w:rPr>
-          <w:b/>
-          <w:sz w:val="28"/>
-          <w:szCs w:val="28"/>
-        </w:rPr>
-        <w:t xml:space="preserve">          </w:t>
+        <w:t xml:space="preserve">                                                                     D    E    F          </w:t>
       </w:r>
     </w:p>
     <w:p>
@@ -24204,8 +24186,6 @@
         </w:rPr>
         <w:br w:type="page"/>
       </w:r>
-      <w:bookmarkStart w:id="0" w:name="_GoBack"/>
-      <w:bookmarkEnd w:id="0"/>
     </w:p>
     <w:p>
       <w:pPr>

</xml_diff>